<commit_message>
Scope, applications, objectives added
</commit_message>
<xml_diff>
--- a/Proposal.docx
+++ b/Proposal.docx
@@ -1,6 +1,6 @@
 
 <file path=word/document.xml><?xml version="1.0" encoding="utf-8"?>
-<w:document xmlns:wpc="http://schemas.microsoft.com/office/word/2010/wordprocessingCanvas" xmlns:cx="http://schemas.microsoft.com/office/drawing/2014/chartex" xmlns:cx1="http://schemas.microsoft.com/office/drawing/2015/9/8/chartex" xmlns:cx2="http://schemas.microsoft.com/office/drawing/2015/10/21/chartex" xmlns:cx3="http://schemas.microsoft.com/office/drawing/2016/5/9/chartex" xmlns:cx4="http://schemas.microsoft.com/office/drawing/2016/5/10/chartex" xmlns:cx5="http://schemas.microsoft.com/office/drawing/2016/5/11/chartex" xmlns:cx6="http://schemas.microsoft.com/office/drawing/2016/5/12/chartex" xmlns:cx7="http://schemas.microsoft.com/office/drawing/2016/5/13/chartex" xmlns:cx8="http://schemas.microsoft.com/office/drawing/2016/5/14/chartex" xmlns:mc="http://schemas.openxmlformats.org/markup-compatibility/2006" xmlns:aink="http://schemas.microsoft.com/office/drawing/2016/ink" xmlns:am3d="http://schemas.microsoft.com/office/drawing/2017/model3d" xmlns:o="urn:schemas-microsoft-com:office:office" xmlns:oel="http://schemas.microsoft.com/office/2019/extlst" xmlns:r="http://schemas.openxmlformats.org/officeDocument/2006/relationships" xmlns:m="http://schemas.openxmlformats.org/officeDocument/2006/math" xmlns:v="urn:schemas-microsoft-com:vml" xmlns:wp14="http://schemas.microsoft.com/office/word/2010/wordprocessingDrawing" xmlns:wp="http://schemas.openxmlformats.org/drawingml/2006/wordprocessingDrawing" xmlns:w10="urn:schemas-microsoft-com:office:word" xmlns:w="http://schemas.openxmlformats.org/wordprocessingml/2006/main" xmlns:w14="http://schemas.microsoft.com/office/word/2010/wordml" xmlns:w15="http://schemas.microsoft.com/office/word/2012/wordml" xmlns:w16cex="http://schemas.microsoft.com/office/word/2018/wordml/cex" xmlns:w16cid="http://schemas.microsoft.com/office/word/2016/wordml/cid" xmlns:w16="http://schemas.microsoft.com/office/word/2018/wordml" xmlns:w16sdtdh="http://schemas.microsoft.com/office/word/2020/wordml/sdtdatahash" xmlns:w16se="http://schemas.microsoft.com/office/word/2015/wordml/symex" xmlns:wpg="http://schemas.microsoft.com/office/word/2010/wordprocessingGroup" xmlns:wpi="http://schemas.microsoft.com/office/word/2010/wordprocessingInk" xmlns:wne="http://schemas.microsoft.com/office/word/2006/wordml" xmlns:wps="http://schemas.microsoft.com/office/word/2010/wordprocessingShape" mc:Ignorable="w14 w15 w16se w16cid w16 w16cex w16sdtdh wp14">
+<w:document xmlns:wpc="http://schemas.microsoft.com/office/word/2010/wordprocessingCanvas" xmlns:cx="http://schemas.microsoft.com/office/drawing/2014/chartex" xmlns:cx1="http://schemas.microsoft.com/office/drawing/2015/9/8/chartex" xmlns:cx2="http://schemas.microsoft.com/office/drawing/2015/10/21/chartex" xmlns:cx3="http://schemas.microsoft.com/office/drawing/2016/5/9/chartex" xmlns:cx4="http://schemas.microsoft.com/office/drawing/2016/5/10/chartex" xmlns:cx5="http://schemas.microsoft.com/office/drawing/2016/5/11/chartex" xmlns:cx6="http://schemas.microsoft.com/office/drawing/2016/5/12/chartex" xmlns:cx7="http://schemas.microsoft.com/office/drawing/2016/5/13/chartex" xmlns:cx8="http://schemas.microsoft.com/office/drawing/2016/5/14/chartex" xmlns:mc="http://schemas.openxmlformats.org/markup-compatibility/2006" xmlns:aink="http://schemas.microsoft.com/office/drawing/2016/ink" xmlns:am3d="http://schemas.microsoft.com/office/drawing/2017/model3d" xmlns:o="urn:schemas-microsoft-com:office:office" xmlns:r="http://schemas.openxmlformats.org/officeDocument/2006/relationships" xmlns:m="http://schemas.openxmlformats.org/officeDocument/2006/math" xmlns:v="urn:schemas-microsoft-com:vml" xmlns:wp14="http://schemas.microsoft.com/office/word/2010/wordprocessingDrawing" xmlns:wp="http://schemas.openxmlformats.org/drawingml/2006/wordprocessingDrawing" xmlns:w10="urn:schemas-microsoft-com:office:word" xmlns:w="http://schemas.openxmlformats.org/wordprocessingml/2006/main" xmlns:w14="http://schemas.microsoft.com/office/word/2010/wordml" xmlns:w15="http://schemas.microsoft.com/office/word/2012/wordml" xmlns:w16cid="http://schemas.microsoft.com/office/word/2016/wordml/cid" xmlns:w16se="http://schemas.microsoft.com/office/word/2015/wordml/symex" xmlns:wpg="http://schemas.microsoft.com/office/word/2010/wordprocessingGroup" xmlns:wpi="http://schemas.microsoft.com/office/word/2010/wordprocessingInk" xmlns:wne="http://schemas.microsoft.com/office/word/2006/wordml" xmlns:wps="http://schemas.microsoft.com/office/word/2010/wordprocessingShape" mc:Ignorable="w14 w15 w16se w16cid wp14">
   <w:body>
     <w:p>
       <w:pPr>
@@ -375,33 +375,11 @@
         <w:spacing w:after="0" w:line="360" w:lineRule="auto"/>
         <w:jc w:val="center"/>
       </w:pPr>
-      <w:proofErr w:type="spellStart"/>
-      <w:r>
-        <w:rPr>
-          <w:rFonts w:cs="Times New Roman"/>
-        </w:rPr>
-        <w:t>Nibendra</w:t>
-      </w:r>
-      <w:proofErr w:type="spellEnd"/>
-      <w:r>
-        <w:rPr>
-          <w:rFonts w:cs="Times New Roman"/>
-        </w:rPr>
-        <w:t xml:space="preserve"> </w:t>
-      </w:r>
-      <w:proofErr w:type="spellStart"/>
-      <w:r>
-        <w:rPr>
-          <w:rFonts w:cs="Times New Roman"/>
-        </w:rPr>
-        <w:t>Bajracharya</w:t>
-      </w:r>
-      <w:proofErr w:type="spellEnd"/>
-      <w:r>
-        <w:rPr>
-          <w:rFonts w:cs="Times New Roman"/>
-        </w:rPr>
-        <w:t xml:space="preserve"> (</w:t>
+      <w:r>
+        <w:rPr>
+          <w:rFonts w:cs="Times New Roman"/>
+        </w:rPr>
+        <w:t>Nibendra Bajracharya (</w:t>
       </w:r>
       <w:r>
         <w:rPr>
@@ -487,13 +465,8 @@
         <w:spacing w:after="0" w:line="360" w:lineRule="auto"/>
         <w:jc w:val="center"/>
       </w:pPr>
-      <w:proofErr w:type="gramStart"/>
-      <w:r>
-        <w:t>LALITPUR,NEPAL</w:t>
-      </w:r>
-      <w:proofErr w:type="gramEnd"/>
-      <w:r>
-        <w:t xml:space="preserve"> </w:t>
+      <w:r>
+        <w:t xml:space="preserve">LALITPUR,NEPAL </w:t>
       </w:r>
     </w:p>
     <w:p>
@@ -636,41 +609,13 @@
           <w:szCs w:val="26"/>
         </w:rPr>
       </w:pPr>
-      <w:proofErr w:type="spellStart"/>
       <w:r>
         <w:rPr>
           <w:rFonts w:cs="Times New Roman"/>
           <w:sz w:val="26"/>
           <w:szCs w:val="26"/>
         </w:rPr>
-        <w:t>Nibendra</w:t>
-      </w:r>
-      <w:proofErr w:type="spellEnd"/>
-      <w:r>
-        <w:rPr>
-          <w:rFonts w:cs="Times New Roman"/>
-          <w:sz w:val="26"/>
-          <w:szCs w:val="26"/>
-        </w:rPr>
-        <w:t xml:space="preserve"> </w:t>
-      </w:r>
-      <w:proofErr w:type="spellStart"/>
-      <w:r>
-        <w:rPr>
-          <w:rFonts w:cs="Times New Roman"/>
-          <w:sz w:val="26"/>
-          <w:szCs w:val="26"/>
-        </w:rPr>
-        <w:t>Bajracharya</w:t>
-      </w:r>
-      <w:proofErr w:type="spellEnd"/>
-      <w:r>
-        <w:rPr>
-          <w:rFonts w:cs="Times New Roman"/>
-          <w:sz w:val="26"/>
-          <w:szCs w:val="26"/>
-        </w:rPr>
-        <w:t xml:space="preserve"> (HCE075BCT015)</w:t>
+        <w:t>Nibendra Bajracharya (HCE075BCT015)</w:t>
       </w:r>
     </w:p>
     <w:p>
@@ -1162,33 +1107,11 @@
       <w:pPr>
         <w:spacing w:after="120" w:line="360" w:lineRule="auto"/>
       </w:pPr>
-      <w:proofErr w:type="spellStart"/>
-      <w:r>
-        <w:rPr>
-          <w:rFonts w:cs="Times New Roman"/>
-        </w:rPr>
-        <w:t>Nibendra</w:t>
-      </w:r>
-      <w:proofErr w:type="spellEnd"/>
-      <w:r>
-        <w:rPr>
-          <w:rFonts w:cs="Times New Roman"/>
-        </w:rPr>
-        <w:t xml:space="preserve"> </w:t>
-      </w:r>
-      <w:proofErr w:type="spellStart"/>
-      <w:r>
-        <w:rPr>
-          <w:rFonts w:cs="Times New Roman"/>
-        </w:rPr>
-        <w:t>Bajracharya</w:t>
-      </w:r>
-      <w:proofErr w:type="spellEnd"/>
-      <w:r>
-        <w:rPr>
-          <w:rFonts w:cs="Times New Roman"/>
-        </w:rPr>
-        <w:t xml:space="preserve"> (HCE075BCT015)</w:t>
+      <w:r>
+        <w:rPr>
+          <w:rFonts w:cs="Times New Roman"/>
+        </w:rPr>
+        <w:t>Nibendra Bajracharya (HCE075BCT015)</w:t>
       </w:r>
     </w:p>
     <w:p>
@@ -1253,71 +1176,7 @@
           <w:rFonts w:eastAsia="Times New Roman" w:cs="Times New Roman"/>
           <w:color w:val="202124"/>
         </w:rPr>
-        <w:t xml:space="preserve">This paper approaches the use of a Virtual Assistant using neural networks for recognition of commonly used words. The main purpose is to facilitate the users’ daily lives by sensing </w:t>
-      </w:r>
-      <w:proofErr w:type="gramStart"/>
-      <w:r>
-        <w:rPr>
-          <w:rFonts w:eastAsia="Times New Roman" w:cs="Times New Roman"/>
-          <w:color w:val="202124"/>
-        </w:rPr>
-        <w:t>the  voice</w:t>
-      </w:r>
-      <w:proofErr w:type="gramEnd"/>
-      <w:r>
-        <w:rPr>
-          <w:rFonts w:eastAsia="Times New Roman" w:cs="Times New Roman"/>
-          <w:color w:val="202124"/>
-        </w:rPr>
-        <w:t xml:space="preserve">  and  interpreting  it  into  action. The virtual assistant is implemented based on four main techniques: Hot word detection, Voice to Text conversion, Intent recognition, and Text to Voice conversion. JavaScript (TensorFlow) is chosen as a development language </w:t>
-      </w:r>
-      <w:proofErr w:type="gramStart"/>
-      <w:r>
-        <w:rPr>
-          <w:rFonts w:eastAsia="Times New Roman" w:cs="Times New Roman"/>
-          <w:color w:val="202124"/>
-        </w:rPr>
-        <w:t>due  to</w:t>
-      </w:r>
-      <w:proofErr w:type="gramEnd"/>
-      <w:r>
-        <w:rPr>
-          <w:rFonts w:eastAsia="Times New Roman" w:cs="Times New Roman"/>
-          <w:color w:val="202124"/>
-        </w:rPr>
-        <w:t xml:space="preserve"> its capabilities and  compatibility with various APIs  and libraries, which are deemed necessary for the project. The virtual assistant will be required to communicate with IoT devices. In addition, a speech recognition system </w:t>
-      </w:r>
-      <w:proofErr w:type="gramStart"/>
-      <w:r>
-        <w:rPr>
-          <w:rFonts w:eastAsia="Times New Roman" w:cs="Times New Roman"/>
-          <w:color w:val="202124"/>
-        </w:rPr>
-        <w:t>is  created</w:t>
-      </w:r>
-      <w:proofErr w:type="gramEnd"/>
-      <w:r>
-        <w:rPr>
-          <w:rFonts w:eastAsia="Times New Roman" w:cs="Times New Roman"/>
-          <w:color w:val="202124"/>
-        </w:rPr>
-        <w:t xml:space="preserve"> in order to recognize the significant technical words. An artificial neural network (ANN) with different structure networks and </w:t>
-      </w:r>
-      <w:proofErr w:type="gramStart"/>
-      <w:r>
-        <w:rPr>
-          <w:rFonts w:eastAsia="Times New Roman" w:cs="Times New Roman"/>
-          <w:color w:val="202124"/>
-        </w:rPr>
-        <w:t>training  algorithms</w:t>
-      </w:r>
-      <w:proofErr w:type="gramEnd"/>
-      <w:r>
-        <w:rPr>
-          <w:rFonts w:eastAsia="Times New Roman" w:cs="Times New Roman"/>
-          <w:color w:val="202124"/>
-        </w:rPr>
-        <w:t xml:space="preserve"> is utilized to increase the identification rate effectively and  find the  optimal  performance.</w:t>
+        <w:t>This paper approaches the use of a Virtual Assistant using neural networks for recognition of commonly used words. The main purpose is to facilitate the users’ daily lives by sensing the  voice  and  interpreting  it  into  action. The virtual assistant is implemented based on four main techniques: Hot word detection, Voice to Text conversion, Intent recognition, and Text to Voice conversion. JavaScript (TensorFlow) is chosen as a development language due  to its capabilities and  compatibility with various APIs  and libraries, which are deemed necessary for the project. The virtual assistant will be required to communicate with IoT devices. In addition, a speech recognition system is  created in order to recognize the significant technical words. An artificial neural network (ANN) with different structure networks and training  algorithms is utilized to increase the identification rate effectively and  find the  optimal  performance.</w:t>
       </w:r>
     </w:p>
     <w:p>
@@ -1410,8 +1269,6 @@
             <w:pStyle w:val="TOCHeading"/>
             <w:rPr>
               <w:rFonts w:ascii="Times New Roman" w:hAnsi="Times New Roman" w:cs="Times New Roman"/>
-              <w:i/>
-              <w:iCs/>
               <w:color w:val="000000" w:themeColor="text1"/>
               <w:sz w:val="28"/>
               <w:szCs w:val="28"/>
@@ -1420,8 +1277,6 @@
           <w:r>
             <w:rPr>
               <w:rFonts w:ascii="Times New Roman" w:hAnsi="Times New Roman" w:cs="Times New Roman"/>
-              <w:i/>
-              <w:iCs/>
               <w:color w:val="000000" w:themeColor="text1"/>
               <w:sz w:val="28"/>
               <w:szCs w:val="28"/>
@@ -3898,13 +3753,216 @@
       </w:r>
       <w:bookmarkEnd w:id="11"/>
     </w:p>
+    <w:tbl>
+      <w:tblPr>
+        <w:tblStyle w:val="TableGrid"/>
+        <w:tblW w:w="0" w:type="auto"/>
+        <w:jc w:val="center"/>
+        <w:tblLook w:val="04A0" w:firstRow="1" w:lastRow="0" w:firstColumn="1" w:lastColumn="0" w:noHBand="0" w:noVBand="1"/>
+      </w:tblPr>
+      <w:tblGrid>
+        <w:gridCol w:w="1885"/>
+        <w:gridCol w:w="5935"/>
+      </w:tblGrid>
+      <w:tr>
+        <w:trPr>
+          <w:jc w:val="center"/>
+        </w:trPr>
+        <w:tc>
+          <w:tcPr>
+            <w:tcW w:w="1885" w:type="dxa"/>
+          </w:tcPr>
+          <w:p>
+            <w:pPr>
+              <w:pStyle w:val="ListParagraph"/>
+              <w:spacing w:after="120" w:line="360" w:lineRule="auto"/>
+              <w:ind w:left="-105"/>
+              <w:jc w:val="both"/>
+              <w:rPr>
+                <w:rFonts w:eastAsiaTheme="majorEastAsia" w:cs="Times New Roman"/>
+                <w:color w:val="000000" w:themeColor="text1"/>
+                <w:sz w:val="28"/>
+                <w:szCs w:val="28"/>
+              </w:rPr>
+            </w:pPr>
+            <w:r>
+              <w:rPr>
+                <w:rFonts w:eastAsiaTheme="majorEastAsia" w:cs="Times New Roman"/>
+                <w:color w:val="000000" w:themeColor="text1"/>
+                <w:sz w:val="28"/>
+                <w:szCs w:val="28"/>
+              </w:rPr>
+              <w:t xml:space="preserve"> </w:t>
+            </w:r>
+            <w:r>
+              <w:rPr>
+                <w:rFonts w:eastAsiaTheme="majorEastAsia" w:cs="Times New Roman"/>
+                <w:color w:val="000000" w:themeColor="text1"/>
+                <w:sz w:val="28"/>
+                <w:szCs w:val="28"/>
+              </w:rPr>
+              <w:t>DB</w:t>
+            </w:r>
+          </w:p>
+        </w:tc>
+        <w:tc>
+          <w:tcPr>
+            <w:tcW w:w="5935" w:type="dxa"/>
+          </w:tcPr>
+          <w:p>
+            <w:pPr>
+              <w:pStyle w:val="ListParagraph"/>
+              <w:spacing w:after="120" w:line="360" w:lineRule="auto"/>
+              <w:ind w:left="0"/>
+              <w:rPr>
+                <w:rFonts w:eastAsiaTheme="majorEastAsia" w:cs="Times New Roman"/>
+                <w:color w:val="000000" w:themeColor="text1"/>
+                <w:sz w:val="28"/>
+                <w:szCs w:val="28"/>
+              </w:rPr>
+            </w:pPr>
+            <w:r>
+              <w:rPr>
+                <w:rFonts w:eastAsiaTheme="majorEastAsia" w:cs="Times New Roman"/>
+                <w:color w:val="000000" w:themeColor="text1"/>
+                <w:sz w:val="28"/>
+                <w:szCs w:val="28"/>
+              </w:rPr>
+              <w:t>Database</w:t>
+            </w:r>
+          </w:p>
+        </w:tc>
+      </w:tr>
+      <w:tr>
+        <w:trPr>
+          <w:jc w:val="center"/>
+        </w:trPr>
+        <w:tc>
+          <w:tcPr>
+            <w:tcW w:w="1885" w:type="dxa"/>
+          </w:tcPr>
+          <w:p>
+            <w:pPr>
+              <w:pStyle w:val="ListParagraph"/>
+              <w:spacing w:after="120" w:line="360" w:lineRule="auto"/>
+              <w:ind w:left="0"/>
+              <w:rPr>
+                <w:rFonts w:eastAsiaTheme="majorEastAsia" w:cs="Times New Roman"/>
+                <w:color w:val="000000" w:themeColor="text1"/>
+                <w:sz w:val="28"/>
+                <w:szCs w:val="28"/>
+              </w:rPr>
+            </w:pPr>
+            <w:r>
+              <w:rPr>
+                <w:rFonts w:eastAsiaTheme="majorEastAsia" w:cs="Times New Roman"/>
+                <w:color w:val="000000" w:themeColor="text1"/>
+                <w:sz w:val="28"/>
+                <w:szCs w:val="28"/>
+              </w:rPr>
+              <w:t>JS</w:t>
+            </w:r>
+            <w:r>
+              <w:rPr>
+                <w:rFonts w:eastAsiaTheme="majorEastAsia" w:cs="Times New Roman"/>
+                <w:color w:val="000000" w:themeColor="text1"/>
+                <w:sz w:val="28"/>
+                <w:szCs w:val="28"/>
+              </w:rPr>
+              <w:tab/>
+            </w:r>
+          </w:p>
+        </w:tc>
+        <w:tc>
+          <w:tcPr>
+            <w:tcW w:w="5935" w:type="dxa"/>
+          </w:tcPr>
+          <w:p>
+            <w:pPr>
+              <w:pStyle w:val="ListParagraph"/>
+              <w:spacing w:after="120" w:line="360" w:lineRule="auto"/>
+              <w:ind w:left="0"/>
+              <w:rPr>
+                <w:rFonts w:eastAsiaTheme="majorEastAsia" w:cs="Times New Roman"/>
+                <w:color w:val="000000" w:themeColor="text1"/>
+                <w:sz w:val="28"/>
+                <w:szCs w:val="28"/>
+              </w:rPr>
+            </w:pPr>
+            <w:r>
+              <w:rPr>
+                <w:rFonts w:eastAsiaTheme="majorEastAsia" w:cs="Times New Roman"/>
+                <w:color w:val="000000" w:themeColor="text1"/>
+                <w:sz w:val="28"/>
+                <w:szCs w:val="28"/>
+              </w:rPr>
+              <w:t>JavaScript</w:t>
+            </w:r>
+          </w:p>
+        </w:tc>
+      </w:tr>
+      <w:tr>
+        <w:trPr>
+          <w:jc w:val="center"/>
+        </w:trPr>
+        <w:tc>
+          <w:tcPr>
+            <w:tcW w:w="1885" w:type="dxa"/>
+          </w:tcPr>
+          <w:p>
+            <w:pPr>
+              <w:pStyle w:val="ListParagraph"/>
+              <w:spacing w:after="120" w:line="360" w:lineRule="auto"/>
+              <w:ind w:left="0"/>
+              <w:rPr>
+                <w:rFonts w:eastAsiaTheme="majorEastAsia" w:cs="Times New Roman"/>
+                <w:color w:val="000000" w:themeColor="text1"/>
+                <w:sz w:val="28"/>
+                <w:szCs w:val="28"/>
+              </w:rPr>
+            </w:pPr>
+            <w:r>
+              <w:rPr>
+                <w:rFonts w:eastAsiaTheme="majorEastAsia" w:cs="Times New Roman"/>
+                <w:color w:val="000000" w:themeColor="text1"/>
+                <w:sz w:val="28"/>
+                <w:szCs w:val="28"/>
+              </w:rPr>
+              <w:t>IoT</w:t>
+            </w:r>
+          </w:p>
+        </w:tc>
+        <w:tc>
+          <w:tcPr>
+            <w:tcW w:w="5935" w:type="dxa"/>
+          </w:tcPr>
+          <w:p>
+            <w:pPr>
+              <w:pStyle w:val="ListParagraph"/>
+              <w:spacing w:after="120" w:line="360" w:lineRule="auto"/>
+              <w:ind w:left="0"/>
+              <w:rPr>
+                <w:rFonts w:eastAsiaTheme="majorEastAsia" w:cs="Times New Roman"/>
+                <w:color w:val="000000" w:themeColor="text1"/>
+                <w:sz w:val="28"/>
+                <w:szCs w:val="28"/>
+              </w:rPr>
+            </w:pPr>
+            <w:r>
+              <w:rPr>
+                <w:rFonts w:cs="Times New Roman"/>
+                <w:sz w:val="28"/>
+                <w:szCs w:val="28"/>
+              </w:rPr>
+              <w:t>Internet of Things</w:t>
+            </w:r>
+          </w:p>
+        </w:tc>
+      </w:tr>
+    </w:tbl>
     <w:p>
       <w:pPr>
         <w:pStyle w:val="ListParagraph"/>
-        <w:numPr>
-          <w:ilvl w:val="0"/>
-          <w:numId w:val="13"/>
-        </w:numPr>
         <w:spacing w:after="120" w:line="360" w:lineRule="auto"/>
         <w:ind w:left="450"/>
         <w:rPr>
@@ -3923,48 +3981,15 @@
           <w:sz w:val="28"/>
           <w:szCs w:val="28"/>
         </w:rPr>
-        <w:t>DB</w:t>
-      </w:r>
-      <w:r>
-        <w:rPr>
-          <w:rFonts w:eastAsiaTheme="majorEastAsia" w:cs="Times New Roman"/>
-          <w:color w:val="000000" w:themeColor="text1"/>
-          <w:sz w:val="28"/>
-          <w:szCs w:val="28"/>
-        </w:rPr>
         <w:tab/>
-        <w:t>:</w:t>
-      </w:r>
-      <w:r>
-        <w:rPr>
-          <w:rFonts w:eastAsiaTheme="majorEastAsia" w:cs="Times New Roman"/>
-          <w:color w:val="000000" w:themeColor="text1"/>
-          <w:sz w:val="28"/>
-          <w:szCs w:val="28"/>
-        </w:rPr>
-        <w:tab/>
-      </w:r>
-      <w:proofErr w:type="spellStart"/>
-      <w:r>
-        <w:rPr>
-          <w:rFonts w:eastAsiaTheme="majorEastAsia" w:cs="Times New Roman"/>
-          <w:color w:val="000000" w:themeColor="text1"/>
-          <w:sz w:val="28"/>
-          <w:szCs w:val="28"/>
-        </w:rPr>
-        <w:t>DataBase</w:t>
-      </w:r>
-      <w:proofErr w:type="spellEnd"/>
-    </w:p>
-    <w:p>
-      <w:pPr>
-        <w:pStyle w:val="ListParagraph"/>
-        <w:numPr>
-          <w:ilvl w:val="0"/>
-          <w:numId w:val="13"/>
-        </w:numPr>
+      </w:r>
+      <w:bookmarkStart w:id="12" w:name="_Toc98105672"/>
+      <w:bookmarkStart w:id="13" w:name="_Toc98146531"/>
+      <w:bookmarkStart w:id="14" w:name="_Toc103682355"/>
+    </w:p>
+    <w:p>
+      <w:pPr>
         <w:spacing w:after="120" w:line="360" w:lineRule="auto"/>
-        <w:ind w:left="450"/>
         <w:rPr>
           <w:rFonts w:eastAsiaTheme="majorEastAsia" w:cs="Times New Roman"/>
           <w:b/>
@@ -3972,112 +3997,6 @@
           <w:color w:val="000000" w:themeColor="text1"/>
           <w:sz w:val="28"/>
           <w:szCs w:val="28"/>
-        </w:rPr>
-      </w:pPr>
-      <w:r>
-        <w:rPr>
-          <w:rFonts w:eastAsiaTheme="majorEastAsia" w:cs="Times New Roman"/>
-          <w:color w:val="000000" w:themeColor="text1"/>
-          <w:sz w:val="28"/>
-          <w:szCs w:val="28"/>
-        </w:rPr>
-        <w:t>JS</w:t>
-      </w:r>
-      <w:r>
-        <w:rPr>
-          <w:rFonts w:eastAsiaTheme="majorEastAsia" w:cs="Times New Roman"/>
-          <w:color w:val="000000" w:themeColor="text1"/>
-          <w:sz w:val="28"/>
-          <w:szCs w:val="28"/>
-        </w:rPr>
-        <w:tab/>
-      </w:r>
-      <w:r>
-        <w:rPr>
-          <w:rFonts w:eastAsiaTheme="majorEastAsia" w:cs="Times New Roman"/>
-          <w:color w:val="000000" w:themeColor="text1"/>
-          <w:sz w:val="28"/>
-          <w:szCs w:val="28"/>
-        </w:rPr>
-        <w:tab/>
-        <w:t>:</w:t>
-      </w:r>
-      <w:r>
-        <w:rPr>
-          <w:rFonts w:eastAsiaTheme="majorEastAsia" w:cs="Times New Roman"/>
-          <w:color w:val="000000" w:themeColor="text1"/>
-          <w:sz w:val="28"/>
-          <w:szCs w:val="28"/>
-        </w:rPr>
-        <w:tab/>
-        <w:t>JavaScript</w:t>
-      </w:r>
-    </w:p>
-    <w:p>
-      <w:pPr>
-        <w:pStyle w:val="ListParagraph"/>
-        <w:numPr>
-          <w:ilvl w:val="0"/>
-          <w:numId w:val="13"/>
-        </w:numPr>
-        <w:spacing w:after="120" w:line="360" w:lineRule="auto"/>
-        <w:ind w:left="450"/>
-        <w:rPr>
-          <w:rFonts w:eastAsiaTheme="majorEastAsia" w:cs="Times New Roman"/>
-          <w:b/>
-          <w:bCs/>
-          <w:color w:val="000000" w:themeColor="text1"/>
-          <w:sz w:val="28"/>
-          <w:szCs w:val="28"/>
-        </w:rPr>
-      </w:pPr>
-      <w:proofErr w:type="spellStart"/>
-      <w:r>
-        <w:rPr>
-          <w:rFonts w:eastAsiaTheme="majorEastAsia" w:cs="Times New Roman"/>
-          <w:color w:val="000000" w:themeColor="text1"/>
-          <w:sz w:val="28"/>
-          <w:szCs w:val="28"/>
-        </w:rPr>
-        <w:t>PoW</w:t>
-      </w:r>
-      <w:proofErr w:type="spellEnd"/>
-      <w:r>
-        <w:rPr>
-          <w:rFonts w:eastAsiaTheme="majorEastAsia" w:cs="Times New Roman"/>
-          <w:color w:val="000000" w:themeColor="text1"/>
-          <w:sz w:val="28"/>
-          <w:szCs w:val="28"/>
-        </w:rPr>
-        <w:tab/>
-        <w:t>:</w:t>
-      </w:r>
-      <w:r>
-        <w:rPr>
-          <w:rFonts w:eastAsiaTheme="majorEastAsia" w:cs="Times New Roman"/>
-          <w:color w:val="000000" w:themeColor="text1"/>
-          <w:sz w:val="28"/>
-          <w:szCs w:val="28"/>
-        </w:rPr>
-        <w:tab/>
-        <w:t>Proof of Work</w:t>
-      </w:r>
-    </w:p>
-    <w:p>
-      <w:pPr>
-        <w:pStyle w:val="ListParagraph"/>
-        <w:numPr>
-          <w:ilvl w:val="0"/>
-          <w:numId w:val="13"/>
-        </w:numPr>
-        <w:spacing w:after="120" w:line="360" w:lineRule="auto"/>
-        <w:rPr>
-          <w:rFonts w:eastAsiaTheme="majorEastAsia" w:cs="Times New Roman"/>
-          <w:b/>
-          <w:bCs/>
-          <w:color w:val="000000" w:themeColor="text1"/>
-          <w:sz w:val="32"/>
-          <w:szCs w:val="32"/>
         </w:rPr>
         <w:sectPr>
           <w:footerReference w:type="first" r:id="rId13"/>
@@ -4090,9 +4009,6 @@
           <w:docGrid w:linePitch="360"/>
         </w:sectPr>
       </w:pPr>
-      <w:bookmarkStart w:id="12" w:name="_Toc98105672"/>
-      <w:bookmarkStart w:id="13" w:name="_Toc98146531"/>
-      <w:bookmarkStart w:id="14" w:name="_Toc103682355"/>
     </w:p>
     <w:p>
       <w:pPr>
@@ -4104,27 +4020,14 @@
         <w:lastRenderedPageBreak/>
         <w:t xml:space="preserve">CHAPTER </w:t>
       </w:r>
-      <w:r>
-        <w:fldChar w:fldCharType="begin"/>
-      </w:r>
-      <w:r>
-        <w:instrText xml:space="preserve"> SEQ CHAPTER \* ARABIC </w:instrText>
-      </w:r>
-      <w:r>
-        <w:fldChar w:fldCharType="separate"/>
-      </w:r>
-      <w:r>
-        <w:rPr>
-          <w:noProof/>
-        </w:rPr>
-        <w:t>1</w:t>
-      </w:r>
-      <w:r>
-        <w:rPr>
-          <w:noProof/>
-        </w:rPr>
-        <w:fldChar w:fldCharType="end"/>
-      </w:r>
+      <w:fldSimple w:instr=" SEQ CHAPTER \* ARABIC ">
+        <w:r>
+          <w:rPr>
+            <w:noProof/>
+          </w:rPr>
+          <w:t>1</w:t>
+        </w:r>
+      </w:fldSimple>
       <w:r>
         <w:t>. INTRODUCTION</w:t>
       </w:r>
@@ -4160,29 +4063,16 @@
     <w:p>
       <w:pPr>
         <w:spacing w:after="120" w:line="360" w:lineRule="auto"/>
-        <w:rPr>
-          <w:rFonts w:cs="Times New Roman"/>
-        </w:rPr>
-      </w:pPr>
-      <w:r>
-        <w:rPr>
-          <w:rFonts w:cs="Times New Roman"/>
-        </w:rPr>
-        <w:t xml:space="preserve">In today’s era almost all tasks are digitalized. We can use virtual assistants to help us in various specialized task such as booking a flight, or finding cheapest book online from various e-commerce sites. Virtual assistants are software programs that help you ease your </w:t>
-      </w:r>
-      <w:proofErr w:type="gramStart"/>
-      <w:r>
-        <w:rPr>
-          <w:rFonts w:cs="Times New Roman"/>
-        </w:rPr>
-        <w:t>day to day</w:t>
-      </w:r>
-      <w:proofErr w:type="gramEnd"/>
-      <w:r>
-        <w:rPr>
-          <w:rFonts w:cs="Times New Roman"/>
-        </w:rPr>
-        <w:t xml:space="preserve"> tasks, such as showing weather report, creating reminders, making shopping lists etc. They can take commands via text (online chat bots) or by voice. Voice based intelligent assistants need an invoking word or wake word to activate the listener, followed by the command. We have many virtual assistants that have been in use, such as Apple’s Siri, Amazon’s Alexa and Microsoft’s Cortana. Personal assistant software improves user productivity by managing routine tasks of the user and by providing information from online sources to the user. Voice searches have dominated over text search. Web searches conducted via mobile devices have only just overtaken those carried out using a computer and the analysts are already predicting that 50% of searches will be via voice by 2020. Virtual assistants are turning out to be smarter than ever. Allow your intelligent assistant to make email work for you. Detect intent, pick out important information, automate processes, and deliver personalized responses. This project was started on the premise that there is sufficient amount of openly available data and information on the web that can be utilized to build a virtual assistant that has access to making intelligent decisions for routine user activities.</w:t>
+        <w:jc w:val="both"/>
+        <w:rPr>
+          <w:rFonts w:cs="Times New Roman"/>
+        </w:rPr>
+      </w:pPr>
+      <w:r>
+        <w:rPr>
+          <w:rFonts w:cs="Times New Roman"/>
+        </w:rPr>
+        <w:t>In today’s era almost all tasks are digitalized. We can use virtual assistants to help us in various specialized task such as booking a flight, or finding cheapest book online from various e-commerce sites. Virtual assistants are software programs that help you ease your day to day tasks, such as showing weather report, creating reminders, making shopping lists etc. They can take commands via text (online chat bots) or by voice. Voice based intelligent assistants need an invoking word or wake word to activate the listener, followed by the command. We have many virtual assistants that have been in use, such as Apple’s Siri, Amazon’s Alexa and Microsoft’s Cortana. Personal assistant software improves user productivity by managing routine tasks of the user and by providing information from online sources to the user. Voice searches have dominated over text search. Web searches conducted via mobile devices have only just overtaken those carried out using a computer and the analysts are already predicting that 50% of searches will be via voice by 2020. Virtual assistants are turning out to be smarter than ever. Allow your intelligent assistant to make email work for you. Detect intent, pick out important information, automate processes, and deliver personalized responses. This project was started on the premise that there is sufficient amount of openly available data and information on the web that can be utilized to build a virtual assistant that has access to making intelligent decisions for routine user activities.</w:t>
       </w:r>
       <w:r>
         <w:rPr>
@@ -4392,7 +4282,13 @@
         <w:rPr>
           <w:rFonts w:cs="Times New Roman"/>
         </w:rPr>
-        <w:t>To replace outdated paper deeds with true digital assets and tracks changes on an immutable ledger that acts as secure shared source of truth for documents between multiple parties and organization.</w:t>
+        <w:t xml:space="preserve">To </w:t>
+      </w:r>
+      <w:r>
+        <w:rPr>
+          <w:rFonts w:cs="Times New Roman"/>
+        </w:rPr>
+        <w:t>create a voice based personal virtual assistant that assists the user with a variety of tasks.</w:t>
       </w:r>
     </w:p>
     <w:p>
@@ -4416,7 +4312,37 @@
         <w:rPr>
           <w:rFonts w:cs="Times New Roman"/>
         </w:rPr>
-        <w:t>To enable transaction and property ownership records to be more accessible.</w:t>
+        <w:t xml:space="preserve">To </w:t>
+      </w:r>
+      <w:r>
+        <w:rPr>
+          <w:rFonts w:cs="Times New Roman"/>
+        </w:rPr>
+        <w:t>help</w:t>
+      </w:r>
+      <w:r>
+        <w:rPr>
+          <w:rFonts w:cs="Times New Roman"/>
+        </w:rPr>
+        <w:t xml:space="preserve"> </w:t>
+      </w:r>
+      <w:r>
+        <w:rPr>
+          <w:rFonts w:cs="Times New Roman"/>
+        </w:rPr>
+        <w:t>visually impaired</w:t>
+      </w:r>
+      <w:r>
+        <w:rPr>
+          <w:rFonts w:cs="Times New Roman"/>
+        </w:rPr>
+        <w:t xml:space="preserve">, as well as other differently-abled, individuals </w:t>
+      </w:r>
+      <w:r>
+        <w:rPr>
+          <w:rFonts w:cs="Times New Roman"/>
+        </w:rPr>
+        <w:t>to use the system’s functionality.</w:t>
       </w:r>
     </w:p>
     <w:p>
@@ -4429,7 +4355,7 @@
         <w:tabs>
           <w:tab w:val="left" w:pos="90"/>
         </w:tabs>
-        <w:spacing w:after="120" w:line="360" w:lineRule="auto"/>
+        <w:spacing w:after="160" w:line="259" w:lineRule="auto"/>
         <w:ind w:left="634" w:hanging="634"/>
         <w:jc w:val="both"/>
         <w:rPr>
@@ -4451,34 +4377,16 @@
         <w:rPr>
           <w:rFonts w:cs="Times New Roman"/>
         </w:rPr>
-        <w:t xml:space="preserve"> make the process of </w:t>
-      </w:r>
-      <w:r>
-        <w:rPr>
-          <w:rFonts w:cs="Times New Roman"/>
-        </w:rPr>
-        <w:t>real estate</w:t>
-      </w:r>
-      <w:r>
-        <w:rPr>
-          <w:rFonts w:cs="Times New Roman"/>
-        </w:rPr>
-        <w:t xml:space="preserve"> registration resilient and decrease the cases of fraud in the process</w:t>
-      </w:r>
-      <w:r>
-        <w:rPr>
-          <w:rFonts w:cs="Times New Roman"/>
-        </w:rPr>
-        <w:t>.</w:t>
-      </w:r>
-    </w:p>
-    <w:p>
-      <w:pPr>
-        <w:spacing w:after="160" w:line="259" w:lineRule="auto"/>
-        <w:rPr>
-          <w:rFonts w:cs="Times New Roman"/>
-        </w:rPr>
-      </w:pPr>
+        <w:t xml:space="preserve"> </w:t>
+      </w:r>
+      <w:r>
+        <w:rPr>
+          <w:rFonts w:cs="Times New Roman"/>
+        </w:rPr>
+        <w:t>enable non-English speakers to access the system using voice commands in Nepali language.</w:t>
+      </w:r>
+      <w:bookmarkStart w:id="43" w:name="_GoBack"/>
+      <w:bookmarkEnd w:id="43"/>
       <w:r>
         <w:rPr>
           <w:rFonts w:cs="Times New Roman"/>
@@ -4500,11 +4408,11 @@
         <w:lastRenderedPageBreak/>
         <w:t xml:space="preserve"> </w:t>
       </w:r>
-      <w:bookmarkStart w:id="43" w:name="_Toc97998453"/>
-      <w:bookmarkStart w:id="44" w:name="_Toc98105676"/>
-      <w:bookmarkStart w:id="45" w:name="_Toc98146535"/>
-      <w:bookmarkStart w:id="46" w:name="_Toc103682359"/>
-      <w:bookmarkStart w:id="47" w:name="_Toc104970152"/>
+      <w:bookmarkStart w:id="44" w:name="_Toc97998453"/>
+      <w:bookmarkStart w:id="45" w:name="_Toc98105676"/>
+      <w:bookmarkStart w:id="46" w:name="_Toc98146535"/>
+      <w:bookmarkStart w:id="47" w:name="_Toc103682359"/>
+      <w:bookmarkStart w:id="48" w:name="_Toc104970152"/>
       <w:r>
         <w:t>Scope and Application</w:t>
       </w:r>
@@ -4513,17 +4421,14 @@
       <w:bookmarkEnd w:id="40"/>
       <w:bookmarkEnd w:id="41"/>
       <w:bookmarkEnd w:id="42"/>
-      <w:bookmarkEnd w:id="43"/>
       <w:bookmarkEnd w:id="44"/>
       <w:bookmarkEnd w:id="45"/>
       <w:bookmarkEnd w:id="46"/>
       <w:bookmarkEnd w:id="47"/>
-    </w:p>
-    <w:p>
-      <w:pPr>
-        <w:tabs>
-          <w:tab w:val="num" w:pos="720"/>
-        </w:tabs>
+      <w:bookmarkEnd w:id="48"/>
+    </w:p>
+    <w:p>
+      <w:pPr>
         <w:spacing w:after="120" w:line="360" w:lineRule="auto"/>
         <w:jc w:val="both"/>
         <w:rPr>
@@ -4534,37 +4439,58 @@
         <w:rPr>
           <w:rFonts w:cs="Times New Roman"/>
         </w:rPr>
-        <w:t xml:space="preserve">With blockchain technology becoming more and more in demand in industries, Blockchain technology, in a variety of ways offers a new means for buyers and seller to connect with one another. It can be used to cut intermediaries out of </w:t>
-      </w:r>
-      <w:r>
-        <w:rPr>
-          <w:rFonts w:cs="Times New Roman"/>
-        </w:rPr>
-        <w:t>real estate</w:t>
-      </w:r>
-      <w:r>
-        <w:rPr>
-          <w:rFonts w:cs="Times New Roman"/>
-        </w:rPr>
-        <w:t xml:space="preserve"> registry, therefore reducing costs. Blockchain facilitates secure data sharing, streamlines rental collections and payments to property owners, and also provides premium due diligence across the </w:t>
-      </w:r>
-      <w:r>
-        <w:rPr>
-          <w:rFonts w:cs="Times New Roman"/>
-        </w:rPr>
-        <w:t>portfolio</w:t>
-      </w:r>
-      <w:r>
-        <w:rPr>
-          <w:rFonts w:cs="Times New Roman"/>
-        </w:rPr>
-        <w:t>.</w:t>
+        <w:t>Voice assistants will continue to offer more individualized experiences as they get better at differentiating between voices. However, it’s not just developers that need to address the complexity of developing for voice as brands also need to understand the capabilities of each device and integration and if it makes sense for their specific brand. They will also need to focus on maintaining a user experience that is consistent within the coming years as complexity becomes more of a concern. This is because the visual interface with voice assistants is missing. Users simply cannot see or touch a voice interface.</w:t>
+      </w:r>
+    </w:p>
+    <w:p>
+      <w:pPr>
+        <w:spacing w:after="120" w:line="360" w:lineRule="auto"/>
+        <w:jc w:val="both"/>
+        <w:rPr>
+          <w:rFonts w:cs="Times New Roman"/>
+        </w:rPr>
+      </w:pPr>
+      <w:r>
+        <w:rPr>
+          <w:rFonts w:cs="Times New Roman"/>
+        </w:rPr>
+        <w:t xml:space="preserve">The mass adoption of artificial intelligence in users’ everyday lives is also fueling the shift towards voice. The number of IoT devices such as smart thermostats and speakers are giving voice assistants more utility in a connected user’s life. Smart speakers are </w:t>
+      </w:r>
+      <w:r>
+        <w:rPr>
+          <w:rFonts w:cs="Times New Roman"/>
+        </w:rPr>
+        <w:t>a great example in which</w:t>
+      </w:r>
+      <w:r>
+        <w:rPr>
+          <w:rFonts w:cs="Times New Roman"/>
+        </w:rPr>
+        <w:t xml:space="preserve"> voice</w:t>
+      </w:r>
+      <w:r>
+        <w:rPr>
+          <w:rFonts w:cs="Times New Roman"/>
+        </w:rPr>
+        <w:t xml:space="preserve"> commands</w:t>
       </w:r>
       <w:r>
         <w:rPr>
           <w:rFonts w:cs="Times New Roman"/>
         </w:rPr>
         <w:t xml:space="preserve"> </w:t>
+      </w:r>
+      <w:r>
+        <w:rPr>
+          <w:rFonts w:cs="Times New Roman"/>
+        </w:rPr>
+        <w:t xml:space="preserve">are </w:t>
+      </w:r>
+      <w:r>
+        <w:rPr>
+          <w:rFonts w:cs="Times New Roman"/>
+        </w:rPr>
+        <w:t xml:space="preserve">being used. Many industry experts even predict that nearly every application will integrate voice technology in some way in the next 5 years. The use of virtual assistants can also enhance the system of IoT. </w:t>
       </w:r>
     </w:p>
     <w:p>
@@ -4586,149 +4512,23 @@
         <w:pStyle w:val="Heading1"/>
         <w:spacing w:before="0" w:after="120" w:line="360" w:lineRule="auto"/>
       </w:pPr>
-      <w:bookmarkStart w:id="48" w:name="_Toc104970153"/>
+      <w:bookmarkStart w:id="49" w:name="_Toc104970153"/>
       <w:r>
         <w:lastRenderedPageBreak/>
         <w:t xml:space="preserve">CHAPTER </w:t>
       </w:r>
-      <w:r>
-        <w:fldChar w:fldCharType="begin"/>
-      </w:r>
-      <w:r>
-        <w:instrText xml:space="preserve"> SEQ CHAPTER \* ARABIC </w:instrText>
-      </w:r>
-      <w:r>
-        <w:fldChar w:fldCharType="separate"/>
-      </w:r>
-      <w:r>
-        <w:rPr>
-          <w:noProof/>
-        </w:rPr>
-        <w:t>2</w:t>
-      </w:r>
-      <w:r>
-        <w:rPr>
-          <w:noProof/>
-        </w:rPr>
-        <w:fldChar w:fldCharType="end"/>
-      </w:r>
+      <w:fldSimple w:instr=" SEQ CHAPTER \* ARABIC ">
+        <w:r>
+          <w:rPr>
+            <w:noProof/>
+          </w:rPr>
+          <w:t>2</w:t>
+        </w:r>
+      </w:fldSimple>
       <w:r>
         <w:t>. LITERATURE REVIEW</w:t>
       </w:r>
-      <w:bookmarkEnd w:id="48"/>
-    </w:p>
-    <w:p>
-      <w:pPr>
-        <w:pStyle w:val="ListParagraph"/>
-        <w:spacing w:after="120" w:line="360" w:lineRule="auto"/>
-        <w:ind w:left="0"/>
-        <w:jc w:val="both"/>
-        <w:rPr>
-          <w:rFonts w:cs="Times New Roman"/>
-        </w:rPr>
-      </w:pPr>
-      <w:r>
-        <w:rPr>
-          <w:rFonts w:cs="Times New Roman"/>
-        </w:rPr>
-        <w:t>Bassam A, Raja N. et al, written about statement and speech which is most significant. In the communication between human and machine arrangement was done through analog signal which is converted by speech signal to digital wave. This technology is massively utilized, it has limitless uses and permit machines to reply appropriately and consistently to user voices, also offers useful and appreciated facilities. Speech Recognition System (SRS) is rising gradually and has indefinite applications. The research has revealed the summary of the procedure; it is a simple model [1].</w:t>
-      </w:r>
-    </w:p>
-    <w:p>
-      <w:pPr>
-        <w:pStyle w:val="ListParagraph"/>
-        <w:spacing w:after="120" w:line="360" w:lineRule="auto"/>
-        <w:ind w:left="0"/>
-        <w:jc w:val="both"/>
-        <w:rPr>
-          <w:rFonts w:cs="Times New Roman"/>
-        </w:rPr>
-      </w:pPr>
-      <w:r>
-        <w:rPr>
-          <w:rFonts w:cs="Times New Roman"/>
-        </w:rPr>
-        <w:t>In the analysis paper of J. B. Allen et</w:t>
-      </w:r>
-      <w:r>
-        <w:rPr>
-          <w:rFonts w:cs="Times New Roman"/>
-        </w:rPr>
-        <w:t xml:space="preserve"> </w:t>
-      </w:r>
-      <w:r>
-        <w:rPr>
-          <w:rFonts w:cs="Times New Roman"/>
-        </w:rPr>
-        <w:t>al</w:t>
-      </w:r>
-      <w:r>
-        <w:rPr>
-          <w:rFonts w:cs="Times New Roman"/>
-        </w:rPr>
-        <w:t>,</w:t>
-      </w:r>
-      <w:r>
-        <w:rPr>
-          <w:rFonts w:cs="Times New Roman"/>
-        </w:rPr>
-        <w:t xml:space="preserve"> described about the Language that’s the utmost vital significant means of communication and speech is its major interface. The interface for human to machine, speech signal was regenerate into analog and digital wave form as a machine understood. [</w:t>
-      </w:r>
-      <w:r>
-        <w:rPr>
-          <w:rFonts w:cs="Times New Roman"/>
-        </w:rPr>
-        <w:t>2</w:t>
-      </w:r>
-      <w:r>
-        <w:rPr>
-          <w:rFonts w:cs="Times New Roman"/>
-        </w:rPr>
-        <w:t>].</w:t>
-      </w:r>
-    </w:p>
-    <w:p>
-      <w:pPr>
-        <w:pStyle w:val="ListParagraph"/>
-        <w:spacing w:after="120" w:line="360" w:lineRule="auto"/>
-        <w:ind w:left="0"/>
-        <w:jc w:val="both"/>
-        <w:rPr>
-          <w:rFonts w:cs="Times New Roman"/>
-        </w:rPr>
-      </w:pPr>
-      <w:r>
-        <w:rPr>
-          <w:rFonts w:cs="Times New Roman"/>
-        </w:rPr>
-        <w:t xml:space="preserve">In the analysis paper of B. S. Atal and L. R. </w:t>
-      </w:r>
-      <w:proofErr w:type="spellStart"/>
-      <w:r>
-        <w:rPr>
-          <w:rFonts w:cs="Times New Roman"/>
-        </w:rPr>
-        <w:t>Rabiner</w:t>
-      </w:r>
-      <w:proofErr w:type="spellEnd"/>
-      <w:r>
-        <w:rPr>
-          <w:rFonts w:cs="Times New Roman"/>
-        </w:rPr>
-        <w:t xml:space="preserve"> et al, explained regarding speech analysis, and results regularly completed in together with pitch analysis. The analysis described a pattern recognition technique for determining whether a given slice of a speech signal should be categorized as voiced speech, unvoiced speech, or silence, counting on dimensions finished on signal. The main restriction of the technique is the demand for exercise the algorithmic on precise set of dimensions picked, and for the precise recording circumstances [</w:t>
-      </w:r>
-      <w:r>
-        <w:rPr>
-          <w:rFonts w:cs="Times New Roman"/>
-        </w:rPr>
-        <w:t>3</w:t>
-      </w:r>
-      <w:r>
-        <w:rPr>
-          <w:rFonts w:cs="Times New Roman"/>
-        </w:rPr>
-        <w:t xml:space="preserve">]. </w:t>
-      </w:r>
+      <w:bookmarkEnd w:id="49"/>
     </w:p>
     <w:p>
       <w:pPr>
@@ -4745,45 +4545,55 @@
         <w:rPr>
           <w:rFonts w:cs="Times New Roman"/>
         </w:rPr>
-        <w:t xml:space="preserve">In the analysis paper of Deny Nancy (2019) et al. within the Era of fast paced technology we are able to do things which we never thought we tend to may do before however, to achieve and accomplish these thought s there’s a desire for a platform which can automate all our tasks with ease and luxury. Thus, we humans developed applications like Personal Voice Assistant having the ability to inter act with the surroundings simply by one of the materialistic forms of human inter action </w:t>
-      </w:r>
-      <w:proofErr w:type="gramStart"/>
-      <w:r>
-        <w:rPr>
-          <w:rFonts w:cs="Times New Roman"/>
-        </w:rPr>
-        <w:t>i.e. .Human</w:t>
-      </w:r>
-      <w:proofErr w:type="gramEnd"/>
-      <w:r>
-        <w:rPr>
-          <w:rFonts w:cs="Times New Roman"/>
-        </w:rPr>
-        <w:t xml:space="preserve"> Voice</w:t>
-      </w:r>
-      <w:r>
-        <w:rPr>
-          <w:rFonts w:cs="Times New Roman"/>
-        </w:rPr>
-        <w:t xml:space="preserve"> </w:t>
-      </w:r>
-      <w:r>
-        <w:rPr>
-          <w:rFonts w:cs="Times New Roman"/>
-        </w:rPr>
-        <w:t>[</w:t>
-      </w:r>
-      <w:r>
-        <w:rPr>
-          <w:rFonts w:cs="Times New Roman"/>
-        </w:rPr>
-        <w:t>4].</w:t>
-      </w:r>
-      <w:r>
-        <w:rPr>
-          <w:rFonts w:cs="Times New Roman"/>
-        </w:rPr>
-        <w:t xml:space="preserve"> </w:t>
+        <w:t xml:space="preserve">Bassam A, Raja N. et al, written about statement and speech which is most significant. In the communication between human and machine arrangement was done through analog signal which is converted by speech signal to digital wave. This technology is massively utilized, it has limitless uses and permit machines to reply appropriately and consistently to user voices, also offers useful and appreciated facilities. Speech Recognition System (SRS) is rising gradually and has indefinite applications. The research has revealed the summary of the procedure; it is a simple model </w:t>
+      </w:r>
+      <w:sdt>
+        <w:sdtPr>
+          <w:rPr>
+            <w:rFonts w:cs="Times New Roman"/>
+          </w:rPr>
+          <w:id w:val="-1955399836"/>
+          <w:citation/>
+        </w:sdtPr>
+        <w:sdtContent>
+          <w:r>
+            <w:rPr>
+              <w:rFonts w:cs="Times New Roman"/>
+            </w:rPr>
+            <w:fldChar w:fldCharType="begin"/>
+          </w:r>
+          <w:r>
+            <w:rPr>
+              <w:rFonts w:cs="Times New Roman"/>
+            </w:rPr>
+            <w:instrText xml:space="preserve"> CITATION MBa10 \l 1033 </w:instrText>
+          </w:r>
+          <w:r>
+            <w:rPr>
+              <w:rFonts w:cs="Times New Roman"/>
+            </w:rPr>
+            <w:fldChar w:fldCharType="separate"/>
+          </w:r>
+          <w:r>
+            <w:rPr>
+              <w:rFonts w:cs="Times New Roman"/>
+              <w:noProof/>
+            </w:rPr>
+            <w:t>[1]</w:t>
+          </w:r>
+          <w:r>
+            <w:rPr>
+              <w:rFonts w:cs="Times New Roman"/>
+            </w:rPr>
+            <w:fldChar w:fldCharType="end"/>
+          </w:r>
+        </w:sdtContent>
+      </w:sdt>
+      <w:r>
+        <w:rPr>
+          <w:rFonts w:cs="Times New Roman"/>
+        </w:rPr>
+        <w:t>.</w:t>
       </w:r>
     </w:p>
     <w:p>
@@ -4791,6 +4601,7 @@
         <w:pStyle w:val="ListParagraph"/>
         <w:spacing w:after="120" w:line="360" w:lineRule="auto"/>
         <w:ind w:left="0"/>
+        <w:contextualSpacing w:val="0"/>
         <w:jc w:val="both"/>
         <w:rPr>
           <w:rFonts w:cs="Times New Roman"/>
@@ -4800,14 +4611,86 @@
         <w:rPr>
           <w:rFonts w:cs="Times New Roman"/>
         </w:rPr>
-        <w:t xml:space="preserve">V. Radha and C. Vimala et al, explained that most general mode of communication among human beings is speech. As this is the utmost technique, human beings would </w:t>
-      </w:r>
-      <w:r>
-        <w:rPr>
-          <w:rFonts w:cs="Times New Roman"/>
-        </w:rPr>
-        <w:lastRenderedPageBreak/>
-        <w:t xml:space="preserve">identical to utilize speech to interrelate with machines too. Because of this, autonomous speech identification has got a lot of reputation. Most techniques for speech recognition be like Dynamic Time Warping (DTW), HMM. For the feature mining </w:t>
+        <w:t>In the analysis paper of J. B. Allen et</w:t>
+      </w:r>
+      <w:r>
+        <w:rPr>
+          <w:rFonts w:cs="Times New Roman"/>
+        </w:rPr>
+        <w:t xml:space="preserve"> </w:t>
+      </w:r>
+      <w:r>
+        <w:rPr>
+          <w:rFonts w:cs="Times New Roman"/>
+        </w:rPr>
+        <w:t>al</w:t>
+      </w:r>
+      <w:r>
+        <w:rPr>
+          <w:rFonts w:cs="Times New Roman"/>
+        </w:rPr>
+        <w:t>,</w:t>
+      </w:r>
+      <w:r>
+        <w:rPr>
+          <w:rFonts w:cs="Times New Roman"/>
+        </w:rPr>
+        <w:t xml:space="preserve"> described about the Language that’s the utmost vital significant means of communication and speech is its major interface. The interface for human to machine, speech signal was regenerate into analog and digital wave form as a machine understood</w:t>
+      </w:r>
+      <w:sdt>
+        <w:sdtPr>
+          <w:rPr>
+            <w:rFonts w:cs="Times New Roman"/>
+          </w:rPr>
+          <w:id w:val="1120181064"/>
+          <w:citation/>
+        </w:sdtPr>
+        <w:sdtContent>
+          <w:r>
+            <w:rPr>
+              <w:rFonts w:cs="Times New Roman"/>
+            </w:rPr>
+            <w:fldChar w:fldCharType="begin"/>
+          </w:r>
+          <w:r>
+            <w:rPr>
+              <w:rFonts w:cs="Times New Roman"/>
+            </w:rPr>
+            <w:instrText xml:space="preserve"> CITATION Mon96 \l 1033 </w:instrText>
+          </w:r>
+          <w:r>
+            <w:rPr>
+              <w:rFonts w:cs="Times New Roman"/>
+            </w:rPr>
+            <w:fldChar w:fldCharType="separate"/>
+          </w:r>
+          <w:r>
+            <w:rPr>
+              <w:rFonts w:cs="Times New Roman"/>
+              <w:noProof/>
+            </w:rPr>
+            <w:t xml:space="preserve"> </w:t>
+          </w:r>
+          <w:r>
+            <w:rPr>
+              <w:rFonts w:cs="Times New Roman"/>
+              <w:noProof/>
+            </w:rPr>
+            <w:t>[2]</w:t>
+          </w:r>
+          <w:r>
+            <w:rPr>
+              <w:rFonts w:cs="Times New Roman"/>
+            </w:rPr>
+            <w:fldChar w:fldCharType="end"/>
+          </w:r>
+        </w:sdtContent>
+      </w:sdt>
+      <w:r>
+        <w:rPr>
+          <w:rFonts w:cs="Times New Roman"/>
+        </w:rPr>
+        <w:t>.</w:t>
       </w:r>
     </w:p>
     <w:p>
@@ -4815,6 +4698,7 @@
         <w:pStyle w:val="ListParagraph"/>
         <w:spacing w:after="120" w:line="360" w:lineRule="auto"/>
         <w:ind w:left="0"/>
+        <w:contextualSpacing w:val="0"/>
         <w:jc w:val="both"/>
         <w:rPr>
           <w:rFonts w:cs="Times New Roman"/>
@@ -4824,21 +4708,200 @@
         <w:rPr>
           <w:rFonts w:cs="Times New Roman"/>
         </w:rPr>
-        <w:t xml:space="preserve">of speech Mel Frequency </w:t>
-      </w:r>
-      <w:proofErr w:type="spellStart"/>
-      <w:r>
-        <w:rPr>
-          <w:rFonts w:cs="Times New Roman"/>
-        </w:rPr>
-        <w:t>Cepstrum</w:t>
-      </w:r>
-      <w:proofErr w:type="spellEnd"/>
-      <w:r>
-        <w:rPr>
-          <w:rFonts w:cs="Times New Roman"/>
-        </w:rPr>
-        <w:t xml:space="preserve"> Coefficients (MFCC) has been utilized which offers a group of characteristic vectors of speech waveform. Prior study has exposed MFCC to be more precise and real than rest characteristic mining approaches in the speech recognition. The effort has been completed on MATLAB and investigational outcomes depict that system is capable of identifying words at satisfactorily great accuracy [5]</w:t>
+        <w:t xml:space="preserve">In the analysis paper of B. S. Atal and L. R. Rabiner et al, explained regarding speech analysis, and results regularly completed in together with pitch analysis. The analysis described a pattern recognition technique for determining whether a given slice of a speech signal should be categorized as voiced speech, unvoiced speech, or silence, counting on dimensions finished on signal. The main restriction of the technique is the demand for exercise the algorithmic on precise set of dimensions picked, and for the precise recording circumstances </w:t>
+      </w:r>
+      <w:sdt>
+        <w:sdtPr>
+          <w:rPr>
+            <w:rFonts w:cs="Times New Roman"/>
+          </w:rPr>
+          <w:id w:val="394853577"/>
+          <w:citation/>
+        </w:sdtPr>
+        <w:sdtContent>
+          <w:r>
+            <w:rPr>
+              <w:rFonts w:cs="Times New Roman"/>
+            </w:rPr>
+            <w:fldChar w:fldCharType="begin"/>
+          </w:r>
+          <w:r>
+            <w:rPr>
+              <w:rFonts w:cs="Times New Roman"/>
+            </w:rPr>
+            <w:instrText xml:space="preserve"> CITATION Pro96 \l 1033 </w:instrText>
+          </w:r>
+          <w:r>
+            <w:rPr>
+              <w:rFonts w:cs="Times New Roman"/>
+            </w:rPr>
+            <w:fldChar w:fldCharType="separate"/>
+          </w:r>
+          <w:r>
+            <w:rPr>
+              <w:rFonts w:cs="Times New Roman"/>
+              <w:noProof/>
+            </w:rPr>
+            <w:t>[3]</w:t>
+          </w:r>
+          <w:r>
+            <w:rPr>
+              <w:rFonts w:cs="Times New Roman"/>
+            </w:rPr>
+            <w:fldChar w:fldCharType="end"/>
+          </w:r>
+        </w:sdtContent>
+      </w:sdt>
+      <w:r>
+        <w:rPr>
+          <w:rFonts w:cs="Times New Roman"/>
+        </w:rPr>
+        <w:t xml:space="preserve">. </w:t>
+      </w:r>
+    </w:p>
+    <w:p>
+      <w:pPr>
+        <w:pStyle w:val="ListParagraph"/>
+        <w:spacing w:after="120" w:line="360" w:lineRule="auto"/>
+        <w:ind w:left="0"/>
+        <w:contextualSpacing w:val="0"/>
+        <w:jc w:val="both"/>
+        <w:rPr>
+          <w:rFonts w:cs="Times New Roman"/>
+        </w:rPr>
+      </w:pPr>
+      <w:r>
+        <w:rPr>
+          <w:rFonts w:cs="Times New Roman"/>
+        </w:rPr>
+        <w:t>In the analysis paper of Deny Nancy (2019) et al. within the Era of fast paced technology we are able to do things which we never thought we tend to may do before however, to achieve and accomplish these thought s there’s a desire for a platform which can automate all our tasks with ease and luxury. Thus, we humans developed applications like Personal Voice Assistant having the ability to inter act with the surroundings simply by one of the materialistic forms of human inter action i.e. .Human Voice</w:t>
+      </w:r>
+      <w:r>
+        <w:rPr>
+          <w:rFonts w:cs="Times New Roman"/>
+        </w:rPr>
+        <w:t xml:space="preserve"> </w:t>
+      </w:r>
+      <w:sdt>
+        <w:sdtPr>
+          <w:rPr>
+            <w:rFonts w:cs="Times New Roman"/>
+          </w:rPr>
+          <w:id w:val="-1654749771"/>
+          <w:citation/>
+        </w:sdtPr>
+        <w:sdtContent>
+          <w:r>
+            <w:rPr>
+              <w:rFonts w:cs="Times New Roman"/>
+            </w:rPr>
+            <w:fldChar w:fldCharType="begin"/>
+          </w:r>
+          <w:r>
+            <w:rPr>
+              <w:rFonts w:cs="Times New Roman"/>
+            </w:rPr>
+            <w:instrText xml:space="preserve">CITATION 1210 \l 1033 </w:instrText>
+          </w:r>
+          <w:r>
+            <w:rPr>
+              <w:rFonts w:cs="Times New Roman"/>
+            </w:rPr>
+            <w:fldChar w:fldCharType="separate"/>
+          </w:r>
+          <w:r>
+            <w:rPr>
+              <w:rFonts w:cs="Times New Roman"/>
+              <w:noProof/>
+            </w:rPr>
+            <w:t>[4]</w:t>
+          </w:r>
+          <w:r>
+            <w:rPr>
+              <w:rFonts w:cs="Times New Roman"/>
+            </w:rPr>
+            <w:fldChar w:fldCharType="end"/>
+          </w:r>
+        </w:sdtContent>
+      </w:sdt>
+    </w:p>
+    <w:p>
+      <w:pPr>
+        <w:pStyle w:val="ListParagraph"/>
+        <w:spacing w:after="120" w:line="360" w:lineRule="auto"/>
+        <w:ind w:left="0"/>
+        <w:contextualSpacing w:val="0"/>
+        <w:jc w:val="both"/>
+        <w:rPr>
+          <w:rFonts w:cs="Times New Roman"/>
+        </w:rPr>
+      </w:pPr>
+    </w:p>
+    <w:p>
+      <w:pPr>
+        <w:pStyle w:val="ListParagraph"/>
+        <w:spacing w:after="120" w:line="360" w:lineRule="auto"/>
+        <w:ind w:left="0"/>
+        <w:contextualSpacing w:val="0"/>
+        <w:jc w:val="both"/>
+        <w:rPr>
+          <w:rFonts w:cs="Times New Roman"/>
+        </w:rPr>
+      </w:pPr>
+      <w:r>
+        <w:rPr>
+          <w:rFonts w:cs="Times New Roman"/>
+        </w:rPr>
+        <w:lastRenderedPageBreak/>
+        <w:t xml:space="preserve">V. Radha and C. Vimala et al, explained that most general mode of communication among human beings is speech. As this is the utmost technique, human beings would identical to utilize speech to interrelate with machines too. Because of this, autonomous speech identification has got a lot of reputation. Most techniques for speech recognition be like Dynamic Time Warping (DTW), HMM. For the feature mining of speech Mel Frequency Cepstrum Coefficients (MFCC) has been utilized which offers a group of characteristic vectors of speech waveform. Prior study has exposed MFCC to be more precise and real than rest characteristic mining approaches in the speech recognition. The effort has been completed on MATLAB and investigational outcomes depict that system is capable of identifying words at satisfactorily great accuracy </w:t>
+      </w:r>
+      <w:sdt>
+        <w:sdtPr>
+          <w:rPr>
+            <w:rFonts w:cs="Times New Roman"/>
+          </w:rPr>
+          <w:id w:val="1775052484"/>
+          <w:citation/>
+        </w:sdtPr>
+        <w:sdtContent>
+          <w:r>
+            <w:rPr>
+              <w:rFonts w:cs="Times New Roman"/>
+            </w:rPr>
+            <w:fldChar w:fldCharType="begin"/>
+          </w:r>
+          <w:r>
+            <w:rPr>
+              <w:rFonts w:cs="Times New Roman"/>
+            </w:rPr>
+            <w:instrText xml:space="preserve"> CITATION VRa12 \l 1033 </w:instrText>
+          </w:r>
+          <w:r>
+            <w:rPr>
+              <w:rFonts w:cs="Times New Roman"/>
+            </w:rPr>
+            <w:fldChar w:fldCharType="separate"/>
+          </w:r>
+          <w:r>
+            <w:rPr>
+              <w:rFonts w:cs="Times New Roman"/>
+              <w:noProof/>
+            </w:rPr>
+            <w:t>[5]</w:t>
+          </w:r>
+          <w:r>
+            <w:rPr>
+              <w:rFonts w:cs="Times New Roman"/>
+            </w:rPr>
+            <w:fldChar w:fldCharType="end"/>
+          </w:r>
+        </w:sdtContent>
+      </w:sdt>
+      <w:r>
+        <w:rPr>
+          <w:rFonts w:cs="Times New Roman"/>
+        </w:rPr>
+        <w:t>.</w:t>
       </w:r>
     </w:p>
     <w:p>
@@ -4864,36 +4927,23 @@
           <w:color w:val="auto"/>
         </w:rPr>
       </w:pPr>
-      <w:bookmarkStart w:id="49" w:name="_Toc104970154"/>
+      <w:bookmarkStart w:id="50" w:name="_Toc104970154"/>
       <w:r>
         <w:lastRenderedPageBreak/>
         <w:t xml:space="preserve">CHAPTER </w:t>
       </w:r>
-      <w:r>
-        <w:fldChar w:fldCharType="begin"/>
-      </w:r>
-      <w:r>
-        <w:instrText xml:space="preserve"> SEQ CHAPTER \* ARABIC </w:instrText>
-      </w:r>
-      <w:r>
-        <w:fldChar w:fldCharType="separate"/>
-      </w:r>
-      <w:r>
-        <w:rPr>
-          <w:noProof/>
-        </w:rPr>
-        <w:t>3</w:t>
-      </w:r>
-      <w:r>
-        <w:rPr>
-          <w:noProof/>
-        </w:rPr>
-        <w:fldChar w:fldCharType="end"/>
-      </w:r>
+      <w:fldSimple w:instr=" SEQ CHAPTER \* ARABIC ">
+        <w:r>
+          <w:rPr>
+            <w:noProof/>
+          </w:rPr>
+          <w:t>3</w:t>
+        </w:r>
+      </w:fldSimple>
       <w:r>
         <w:t>. REQUIREMENT ANALYSIS</w:t>
       </w:r>
-      <w:bookmarkEnd w:id="49"/>
+      <w:bookmarkEnd w:id="50"/>
     </w:p>
     <w:p>
       <w:pPr>
@@ -4906,18 +4956,17 @@
         <w:spacing w:before="0" w:after="120" w:line="360" w:lineRule="auto"/>
         <w:ind w:left="634" w:hanging="634"/>
       </w:pPr>
-      <w:bookmarkStart w:id="50" w:name="_Toc90464007"/>
-      <w:bookmarkStart w:id="51" w:name="_Toc90998747"/>
-      <w:bookmarkStart w:id="52" w:name="_Toc90998862"/>
-      <w:bookmarkStart w:id="53" w:name="_Toc97998456"/>
-      <w:bookmarkStart w:id="54" w:name="_Toc98105679"/>
-      <w:bookmarkStart w:id="55" w:name="_Toc98146538"/>
-      <w:bookmarkStart w:id="56" w:name="_Toc103682362"/>
-      <w:bookmarkStart w:id="57" w:name="_Toc104970155"/>
+      <w:bookmarkStart w:id="51" w:name="_Toc90464007"/>
+      <w:bookmarkStart w:id="52" w:name="_Toc90998747"/>
+      <w:bookmarkStart w:id="53" w:name="_Toc90998862"/>
+      <w:bookmarkStart w:id="54" w:name="_Toc97998456"/>
+      <w:bookmarkStart w:id="55" w:name="_Toc98105679"/>
+      <w:bookmarkStart w:id="56" w:name="_Toc98146538"/>
+      <w:bookmarkStart w:id="57" w:name="_Toc103682362"/>
+      <w:bookmarkStart w:id="58" w:name="_Toc104970155"/>
       <w:r>
         <w:t>Functional Requirements</w:t>
       </w:r>
-      <w:bookmarkEnd w:id="50"/>
       <w:bookmarkEnd w:id="51"/>
       <w:bookmarkEnd w:id="52"/>
       <w:bookmarkEnd w:id="53"/>
@@ -4925,6 +4974,7 @@
       <w:bookmarkEnd w:id="55"/>
       <w:bookmarkEnd w:id="56"/>
       <w:bookmarkEnd w:id="57"/>
+      <w:bookmarkEnd w:id="58"/>
     </w:p>
     <w:p>
       <w:pPr>
@@ -5439,18 +5489,17 @@
         <w:spacing w:before="0" w:after="120" w:line="360" w:lineRule="auto"/>
         <w:ind w:left="634" w:hanging="634"/>
       </w:pPr>
-      <w:bookmarkStart w:id="58" w:name="_Toc90998863"/>
-      <w:bookmarkStart w:id="59" w:name="_Toc90998748"/>
-      <w:bookmarkStart w:id="60" w:name="_Toc90464009"/>
-      <w:bookmarkStart w:id="61" w:name="_Toc97998457"/>
-      <w:bookmarkStart w:id="62" w:name="_Toc98105680"/>
-      <w:bookmarkStart w:id="63" w:name="_Toc98146539"/>
-      <w:bookmarkStart w:id="64" w:name="_Toc103682363"/>
-      <w:bookmarkStart w:id="65" w:name="_Toc104970156"/>
+      <w:bookmarkStart w:id="59" w:name="_Toc90998863"/>
+      <w:bookmarkStart w:id="60" w:name="_Toc90998748"/>
+      <w:bookmarkStart w:id="61" w:name="_Toc90464009"/>
+      <w:bookmarkStart w:id="62" w:name="_Toc97998457"/>
+      <w:bookmarkStart w:id="63" w:name="_Toc98105680"/>
+      <w:bookmarkStart w:id="64" w:name="_Toc98146539"/>
+      <w:bookmarkStart w:id="65" w:name="_Toc103682363"/>
+      <w:bookmarkStart w:id="66" w:name="_Toc104970156"/>
       <w:r>
         <w:t>Non-Functional Requirements</w:t>
       </w:r>
-      <w:bookmarkEnd w:id="58"/>
       <w:bookmarkEnd w:id="59"/>
       <w:bookmarkEnd w:id="60"/>
       <w:bookmarkEnd w:id="61"/>
@@ -5458,6 +5507,7 @@
       <w:bookmarkEnd w:id="63"/>
       <w:bookmarkEnd w:id="64"/>
       <w:bookmarkEnd w:id="65"/>
+      <w:bookmarkEnd w:id="66"/>
     </w:p>
     <w:p>
       <w:pPr>
@@ -5815,20 +5865,20 @@
         <w:spacing w:before="0" w:after="120" w:line="360" w:lineRule="auto"/>
         <w:ind w:left="720"/>
       </w:pPr>
-      <w:bookmarkStart w:id="66" w:name="_Toc97998458"/>
-      <w:bookmarkStart w:id="67" w:name="_Toc98105681"/>
-      <w:bookmarkStart w:id="68" w:name="_Toc98146540"/>
-      <w:bookmarkStart w:id="69" w:name="_Toc103682364"/>
-      <w:bookmarkStart w:id="70" w:name="_Toc104970157"/>
+      <w:bookmarkStart w:id="67" w:name="_Toc97998458"/>
+      <w:bookmarkStart w:id="68" w:name="_Toc98105681"/>
+      <w:bookmarkStart w:id="69" w:name="_Toc98146540"/>
+      <w:bookmarkStart w:id="70" w:name="_Toc103682364"/>
+      <w:bookmarkStart w:id="71" w:name="_Toc104970157"/>
       <w:r>
         <w:lastRenderedPageBreak/>
         <w:t>Feasibility Analysis</w:t>
       </w:r>
-      <w:bookmarkEnd w:id="66"/>
       <w:bookmarkEnd w:id="67"/>
       <w:bookmarkEnd w:id="68"/>
       <w:bookmarkEnd w:id="69"/>
       <w:bookmarkEnd w:id="70"/>
+      <w:bookmarkEnd w:id="71"/>
     </w:p>
     <w:p>
       <w:pPr>
@@ -5841,19 +5891,19 @@
         <w:spacing w:before="0" w:after="120" w:line="360" w:lineRule="auto"/>
         <w:ind w:left="720"/>
       </w:pPr>
-      <w:bookmarkStart w:id="71" w:name="_Toc97998459"/>
-      <w:bookmarkStart w:id="72" w:name="_Toc98105682"/>
-      <w:bookmarkStart w:id="73" w:name="_Toc98146541"/>
-      <w:bookmarkStart w:id="74" w:name="_Toc103682365"/>
-      <w:bookmarkStart w:id="75" w:name="_Toc104970158"/>
+      <w:bookmarkStart w:id="72" w:name="_Toc97998459"/>
+      <w:bookmarkStart w:id="73" w:name="_Toc98105682"/>
+      <w:bookmarkStart w:id="74" w:name="_Toc98146541"/>
+      <w:bookmarkStart w:id="75" w:name="_Toc103682365"/>
+      <w:bookmarkStart w:id="76" w:name="_Toc104970158"/>
       <w:r>
         <w:t>Technical Feasibility</w:t>
       </w:r>
-      <w:bookmarkEnd w:id="71"/>
       <w:bookmarkEnd w:id="72"/>
       <w:bookmarkEnd w:id="73"/>
       <w:bookmarkEnd w:id="74"/>
       <w:bookmarkEnd w:id="75"/>
+      <w:bookmarkEnd w:id="76"/>
     </w:p>
     <w:p>
       <w:pPr>
@@ -5876,19 +5926,19 @@
         <w:ind w:left="720"/>
         <w:jc w:val="both"/>
       </w:pPr>
-      <w:bookmarkStart w:id="76" w:name="_Toc97998460"/>
-      <w:bookmarkStart w:id="77" w:name="_Toc98105683"/>
-      <w:bookmarkStart w:id="78" w:name="_Toc98146542"/>
-      <w:bookmarkStart w:id="79" w:name="_Toc103682366"/>
-      <w:bookmarkStart w:id="80" w:name="_Toc104970159"/>
+      <w:bookmarkStart w:id="77" w:name="_Toc97998460"/>
+      <w:bookmarkStart w:id="78" w:name="_Toc98105683"/>
+      <w:bookmarkStart w:id="79" w:name="_Toc98146542"/>
+      <w:bookmarkStart w:id="80" w:name="_Toc103682366"/>
+      <w:bookmarkStart w:id="81" w:name="_Toc104970159"/>
       <w:r>
         <w:t>Operational Feasibility</w:t>
       </w:r>
-      <w:bookmarkEnd w:id="76"/>
       <w:bookmarkEnd w:id="77"/>
       <w:bookmarkEnd w:id="78"/>
       <w:bookmarkEnd w:id="79"/>
       <w:bookmarkEnd w:id="80"/>
+      <w:bookmarkEnd w:id="81"/>
     </w:p>
     <w:p>
       <w:pPr>
@@ -5911,19 +5961,19 @@
         <w:ind w:left="720"/>
         <w:jc w:val="both"/>
       </w:pPr>
-      <w:bookmarkStart w:id="81" w:name="_Toc97998461"/>
-      <w:bookmarkStart w:id="82" w:name="_Toc98105684"/>
-      <w:bookmarkStart w:id="83" w:name="_Toc98146543"/>
-      <w:bookmarkStart w:id="84" w:name="_Toc103682367"/>
-      <w:bookmarkStart w:id="85" w:name="_Toc104970160"/>
+      <w:bookmarkStart w:id="82" w:name="_Toc97998461"/>
+      <w:bookmarkStart w:id="83" w:name="_Toc98105684"/>
+      <w:bookmarkStart w:id="84" w:name="_Toc98146543"/>
+      <w:bookmarkStart w:id="85" w:name="_Toc103682367"/>
+      <w:bookmarkStart w:id="86" w:name="_Toc104970160"/>
       <w:r>
         <w:t>Economic Feasibility</w:t>
       </w:r>
-      <w:bookmarkEnd w:id="81"/>
       <w:bookmarkEnd w:id="82"/>
       <w:bookmarkEnd w:id="83"/>
       <w:bookmarkEnd w:id="84"/>
       <w:bookmarkEnd w:id="85"/>
+      <w:bookmarkEnd w:id="86"/>
     </w:p>
     <w:p>
       <w:pPr>
@@ -5952,36 +6002,23 @@
         <w:pStyle w:val="Heading1"/>
         <w:spacing w:before="0" w:after="120" w:line="360" w:lineRule="auto"/>
       </w:pPr>
-      <w:bookmarkStart w:id="86" w:name="_Toc104970161"/>
+      <w:bookmarkStart w:id="87" w:name="_Toc104970161"/>
       <w:r>
         <w:lastRenderedPageBreak/>
         <w:t xml:space="preserve">CHAPTER </w:t>
       </w:r>
-      <w:r>
-        <w:fldChar w:fldCharType="begin"/>
-      </w:r>
-      <w:r>
-        <w:instrText xml:space="preserve"> SEQ CHAPTER \* ARABIC </w:instrText>
-      </w:r>
-      <w:r>
-        <w:fldChar w:fldCharType="separate"/>
-      </w:r>
-      <w:r>
-        <w:rPr>
-          <w:noProof/>
-        </w:rPr>
-        <w:t>4</w:t>
-      </w:r>
-      <w:r>
-        <w:rPr>
-          <w:noProof/>
-        </w:rPr>
-        <w:fldChar w:fldCharType="end"/>
-      </w:r>
+      <w:fldSimple w:instr=" SEQ CHAPTER \* ARABIC ">
+        <w:r>
+          <w:rPr>
+            <w:noProof/>
+          </w:rPr>
+          <w:t>4</w:t>
+        </w:r>
+      </w:fldSimple>
       <w:r>
         <w:t>. SYSTEM DESIGN</w:t>
       </w:r>
-      <w:bookmarkEnd w:id="86"/>
+      <w:bookmarkEnd w:id="87"/>
     </w:p>
     <w:p>
       <w:pPr>
@@ -5994,22 +6031,22 @@
         <w:spacing w:before="0" w:after="120" w:line="360" w:lineRule="auto"/>
         <w:ind w:left="630" w:hanging="630"/>
       </w:pPr>
-      <w:bookmarkStart w:id="87" w:name="_Toc97998463"/>
-      <w:bookmarkStart w:id="88" w:name="_Toc98105686"/>
-      <w:bookmarkStart w:id="89" w:name="_Toc98146545"/>
-      <w:bookmarkStart w:id="90" w:name="_Toc103682369"/>
-      <w:bookmarkStart w:id="91" w:name="_Toc104970162"/>
+      <w:bookmarkStart w:id="88" w:name="_Toc97998463"/>
+      <w:bookmarkStart w:id="89" w:name="_Toc98105686"/>
+      <w:bookmarkStart w:id="90" w:name="_Toc98146545"/>
+      <w:bookmarkStart w:id="91" w:name="_Toc103682369"/>
+      <w:bookmarkStart w:id="92" w:name="_Toc104970162"/>
       <w:r>
         <w:t>Software Development Approac</w:t>
       </w:r>
-      <w:bookmarkEnd w:id="87"/>
       <w:bookmarkEnd w:id="88"/>
       <w:bookmarkEnd w:id="89"/>
       <w:bookmarkEnd w:id="90"/>
+      <w:bookmarkEnd w:id="91"/>
       <w:r>
         <w:t>h</w:t>
       </w:r>
-      <w:bookmarkEnd w:id="91"/>
+      <w:bookmarkEnd w:id="92"/>
     </w:p>
     <w:p>
       <w:pPr>
@@ -6053,21 +6090,7 @@
         <w:rPr>
           <w:rFonts w:cs="Times New Roman"/>
         </w:rPr>
-        <w:t xml:space="preserve">It will be developed in multiple increments. In each successive increment, certain portion of the system will be developed. After completion of each </w:t>
-      </w:r>
-      <w:proofErr w:type="gramStart"/>
-      <w:r>
-        <w:rPr>
-          <w:rFonts w:cs="Times New Roman"/>
-        </w:rPr>
-        <w:t>increments</w:t>
-      </w:r>
-      <w:proofErr w:type="gramEnd"/>
-      <w:r>
-        <w:rPr>
-          <w:rFonts w:cs="Times New Roman"/>
-        </w:rPr>
-        <w:t xml:space="preserve">, testing will be performed to ensure quality of the system. </w:t>
+        <w:t xml:space="preserve">It will be developed in multiple increments. In each successive increment, certain portion of the system will be developed. After completion of each increments, testing will be performed to ensure quality of the system. </w:t>
       </w:r>
     </w:p>
     <w:p>
@@ -6077,7 +6100,7 @@
         <w:spacing w:after="120" w:line="360" w:lineRule="auto"/>
         <w:ind w:left="450"/>
       </w:pPr>
-      <w:bookmarkStart w:id="92" w:name="_Toc103632247"/>
+      <w:bookmarkStart w:id="93" w:name="_Toc103632247"/>
       <w:r>
         <w:rPr>
           <w:noProof/>
@@ -6139,34 +6162,24 @@
         <w:ind w:left="450"/>
         <w:jc w:val="center"/>
       </w:pPr>
-      <w:bookmarkStart w:id="93" w:name="_Toc104925814"/>
+      <w:bookmarkStart w:id="94" w:name="_Toc104925814"/>
       <w:r>
         <w:t xml:space="preserve">Figure </w:t>
       </w:r>
-      <w:r>
-        <w:fldChar w:fldCharType="begin"/>
-      </w:r>
-      <w:r>
-        <w:instrText xml:space="preserve"> SEQ Figure \* ARABIC </w:instrText>
-      </w:r>
-      <w:r>
-        <w:fldChar w:fldCharType="separate"/>
-      </w:r>
-      <w:r>
-        <w:rPr>
-          <w:noProof/>
-        </w:rPr>
-        <w:t>1</w:t>
-      </w:r>
-      <w:r>
-        <w:fldChar w:fldCharType="end"/>
-      </w:r>
+      <w:fldSimple w:instr=" SEQ Figure \* ARABIC ">
+        <w:r>
+          <w:rPr>
+            <w:noProof/>
+          </w:rPr>
+          <w:t>1</w:t>
+        </w:r>
+      </w:fldSimple>
       <w:r>
         <w:t>: Representation of incremental model</w:t>
       </w:r>
-      <w:bookmarkEnd w:id="93"/>
-    </w:p>
-    <w:bookmarkEnd w:id="92"/>
+      <w:bookmarkEnd w:id="94"/>
+    </w:p>
+    <w:bookmarkEnd w:id="93"/>
     <w:p>
       <w:pPr>
         <w:spacing w:after="160" w:line="259" w:lineRule="auto"/>
@@ -6213,12 +6226,12 @@
         <w:spacing w:before="0" w:after="120" w:line="360" w:lineRule="auto"/>
         <w:ind w:left="630" w:hanging="630"/>
       </w:pPr>
-      <w:bookmarkStart w:id="94" w:name="_Toc104970163"/>
+      <w:bookmarkStart w:id="95" w:name="_Toc104970163"/>
       <w:r>
         <w:lastRenderedPageBreak/>
         <w:t>System Models</w:t>
       </w:r>
-      <w:bookmarkEnd w:id="94"/>
+      <w:bookmarkEnd w:id="95"/>
     </w:p>
     <w:p/>
     <w:p>
@@ -6229,7 +6242,7 @@
           <w:szCs w:val="28"/>
         </w:rPr>
       </w:pPr>
-      <w:bookmarkStart w:id="95" w:name="_Toc104970164"/>
+      <w:bookmarkStart w:id="96" w:name="_Toc104970164"/>
       <w:r>
         <w:rPr>
           <w:noProof/>
@@ -6276,7 +6289,7 @@
           </wp:inline>
         </w:drawing>
       </w:r>
-      <w:bookmarkEnd w:id="95"/>
+      <w:bookmarkEnd w:id="96"/>
     </w:p>
     <w:p>
       <w:pPr>
@@ -6387,36 +6400,23 @@
         <w:pStyle w:val="Heading1"/>
         <w:spacing w:before="0" w:after="120" w:line="360" w:lineRule="auto"/>
       </w:pPr>
-      <w:bookmarkStart w:id="96" w:name="_Toc104970165"/>
+      <w:bookmarkStart w:id="97" w:name="_Toc104970165"/>
       <w:r>
         <w:lastRenderedPageBreak/>
         <w:t xml:space="preserve">CHAPTER </w:t>
       </w:r>
-      <w:r>
-        <w:fldChar w:fldCharType="begin"/>
-      </w:r>
-      <w:r>
-        <w:instrText xml:space="preserve"> SEQ CHAPTER \* ARABIC </w:instrText>
-      </w:r>
-      <w:r>
-        <w:fldChar w:fldCharType="separate"/>
-      </w:r>
-      <w:r>
-        <w:rPr>
-          <w:noProof/>
-        </w:rPr>
-        <w:t>5</w:t>
-      </w:r>
-      <w:r>
-        <w:rPr>
-          <w:noProof/>
-        </w:rPr>
-        <w:fldChar w:fldCharType="end"/>
-      </w:r>
+      <w:fldSimple w:instr=" SEQ CHAPTER \* ARABIC ">
+        <w:r>
+          <w:rPr>
+            <w:noProof/>
+          </w:rPr>
+          <w:t>5</w:t>
+        </w:r>
+      </w:fldSimple>
       <w:r>
         <w:t>. METHODOLOGY</w:t>
       </w:r>
-      <w:bookmarkEnd w:id="96"/>
+      <w:bookmarkEnd w:id="97"/>
     </w:p>
     <w:p>
       <w:pPr>
@@ -6428,11 +6428,11 @@
         <w:spacing w:before="0" w:after="120" w:line="360" w:lineRule="auto"/>
         <w:ind w:left="547" w:hanging="547"/>
       </w:pPr>
-      <w:bookmarkStart w:id="97" w:name="_Toc104970166"/>
+      <w:bookmarkStart w:id="98" w:name="_Toc104970166"/>
       <w:r>
         <w:t>Implementation</w:t>
       </w:r>
-      <w:bookmarkEnd w:id="97"/>
+      <w:bookmarkEnd w:id="98"/>
     </w:p>
     <w:p>
       <w:pPr>
@@ -6553,7 +6553,7 @@
         <w:pStyle w:val="Caption"/>
         <w:jc w:val="center"/>
       </w:pPr>
-      <w:bookmarkStart w:id="98" w:name="_Toc104925816"/>
+      <w:bookmarkStart w:id="99" w:name="_Toc104925816"/>
       <w:r>
         <w:t xml:space="preserve">Figure </w:t>
       </w:r>
@@ -6569,7 +6569,7 @@
       <w:r>
         <w:t xml:space="preserve"> registration offices</w:t>
       </w:r>
-      <w:bookmarkEnd w:id="98"/>
+      <w:bookmarkEnd w:id="99"/>
     </w:p>
     <w:p>
       <w:pPr>
@@ -6676,7 +6676,7 @@
         <w:pStyle w:val="Caption"/>
         <w:jc w:val="center"/>
       </w:pPr>
-      <w:bookmarkStart w:id="99" w:name="_Toc104925817"/>
+      <w:bookmarkStart w:id="100" w:name="_Toc104925817"/>
       <w:r>
         <w:t xml:space="preserve">Figure </w:t>
       </w:r>
@@ -6686,7 +6686,7 @@
       <w:r>
         <w:t>: Parameters within a block for a user</w:t>
       </w:r>
-      <w:bookmarkEnd w:id="99"/>
+      <w:bookmarkEnd w:id="100"/>
     </w:p>
     <w:p>
       <w:pPr>
@@ -6805,7 +6805,7 @@
         <w:pStyle w:val="Caption"/>
         <w:jc w:val="center"/>
       </w:pPr>
-      <w:bookmarkStart w:id="100" w:name="_Toc104925818"/>
+      <w:bookmarkStart w:id="101" w:name="_Toc104925818"/>
       <w:r>
         <w:t xml:space="preserve">Figure </w:t>
       </w:r>
@@ -6815,7 +6815,7 @@
       <w:r>
         <w:t>: Block level details for multiple users</w:t>
       </w:r>
-      <w:bookmarkEnd w:id="100"/>
+      <w:bookmarkEnd w:id="101"/>
     </w:p>
     <w:p>
       <w:pPr>
@@ -6859,15 +6859,7 @@
         <w:t>having</w:t>
       </w:r>
       <w:r>
-        <w:t xml:space="preserve"> more than one owner, transaction happens only when consensus from all the owners </w:t>
-      </w:r>
-      <w:proofErr w:type="gramStart"/>
-      <w:r>
-        <w:t>are</w:t>
-      </w:r>
-      <w:proofErr w:type="gramEnd"/>
-      <w:r>
-        <w:t xml:space="preserve"> collected. This avoids unnecessary hassle during a </w:t>
+        <w:t xml:space="preserve"> more than one owner, transaction happens only when consensus from all the owners are collected. This avoids unnecessary hassle during a </w:t>
       </w:r>
       <w:r>
         <w:t>real estate</w:t>
@@ -6942,7 +6934,7 @@
         <w:pStyle w:val="Caption"/>
         <w:jc w:val="center"/>
       </w:pPr>
-      <w:bookmarkStart w:id="101" w:name="_Toc104925819"/>
+      <w:bookmarkStart w:id="102" w:name="_Toc104925819"/>
       <w:r>
         <w:t xml:space="preserve">Figure </w:t>
       </w:r>
@@ -6958,7 +6950,7 @@
       <w:r>
         <w:t xml:space="preserve"> transaction flow in blockchain</w:t>
       </w:r>
-      <w:bookmarkEnd w:id="101"/>
+      <w:bookmarkEnd w:id="102"/>
     </w:p>
     <w:p>
       <w:pPr>
@@ -7028,7 +7020,7 @@
         <w:pStyle w:val="Caption"/>
         <w:jc w:val="center"/>
       </w:pPr>
-      <w:bookmarkStart w:id="102" w:name="_Toc104925820"/>
+      <w:bookmarkStart w:id="103" w:name="_Toc104925820"/>
       <w:r>
         <w:t xml:space="preserve">Figure </w:t>
       </w:r>
@@ -7044,7 +7036,7 @@
       <w:r>
         <w:t xml:space="preserve"> transaction where only a portion is transferred</w:t>
       </w:r>
-      <w:bookmarkEnd w:id="102"/>
+      <w:bookmarkEnd w:id="103"/>
     </w:p>
     <w:p>
       <w:pPr>
@@ -7067,377 +7059,608 @@
           <w:bCs/>
         </w:rPr>
         <w:lastRenderedPageBreak/>
-        <w:t xml:space="preserve">Algorithm </w:t>
-      </w:r>
-      <w:proofErr w:type="gramStart"/>
+        <w:t xml:space="preserve">Algorithm 1 </w:t>
+      </w:r>
       <w:r>
         <w:rPr>
           <w:b/>
           <w:bCs/>
         </w:rPr>
-        <w:t xml:space="preserve">1 </w:t>
+        <w:t xml:space="preserve">: </w:t>
       </w:r>
       <w:r>
         <w:rPr>
           <w:b/>
           <w:bCs/>
         </w:rPr>
-        <w:t>:</w:t>
-      </w:r>
-      <w:proofErr w:type="gramEnd"/>
+        <w:t xml:space="preserve">Algorithm to sell and split </w:t>
+      </w:r>
       <w:r>
         <w:rPr>
           <w:b/>
           <w:bCs/>
         </w:rPr>
-        <w:t xml:space="preserve"> </w:t>
-      </w:r>
-      <w:r>
+        <w:t>real estate</w:t>
+      </w:r>
+    </w:p>
+    <w:p>
+      <w:pPr>
+        <w:ind w:left="720" w:hanging="720"/>
+      </w:pPr>
+      <w:r>
+        <w:t>1:</w:t>
+      </w:r>
+      <w:r>
+        <w:tab/>
+        <w:t>function Send</w:t>
+      </w:r>
+      <w:r>
+        <w:t>RealEstate</w:t>
+      </w:r>
+      <w:r>
+        <w:t xml:space="preserve">Algorithm(senderPrvtKey, </w:t>
+      </w:r>
+      <w:r>
+        <w:t>estateId</w:t>
+      </w:r>
+      <w:r>
+        <w:t>, cents, receiverPubKey, price)</w:t>
+      </w:r>
+    </w:p>
+    <w:p>
+      <w:r>
+        <w:t>2:</w:t>
+      </w:r>
+      <w:r>
+        <w:tab/>
+        <w:t xml:space="preserve">inputs = get all transaction pointing to the old </w:t>
+      </w:r>
+      <w:r>
+        <w:t>real estate</w:t>
+      </w:r>
+      <w:r>
+        <w:t xml:space="preserve"> from the blockchain</w:t>
+      </w:r>
+    </w:p>
+    <w:p>
+      <w:r>
+        <w:t>3:</w:t>
+      </w:r>
+      <w:r>
+        <w:tab/>
+        <w:t xml:space="preserve">Find the specific </w:t>
+      </w:r>
+      <w:r>
+        <w:t>real estate</w:t>
+      </w:r>
+      <w:r>
+        <w:t xml:space="preserve"> from the blockchain</w:t>
+      </w:r>
+    </w:p>
+    <w:p>
+      <w:r>
+        <w:t>4:</w:t>
+      </w:r>
+      <w:r>
+        <w:tab/>
+      </w:r>
+      <w:r>
+        <w:t>oldRealEstate</w:t>
+      </w:r>
+      <w:r>
+        <w:t xml:space="preserve"> = get</w:t>
+      </w:r>
+      <w:r>
+        <w:t>Real</w:t>
+      </w:r>
+      <w:r>
+        <w:t>E</w:t>
+      </w:r>
+      <w:r>
+        <w:t>state</w:t>
+      </w:r>
+      <w:r>
+        <w:t>(</w:t>
+      </w:r>
+      <w:r>
+        <w:t>estate</w:t>
+      </w:r>
+      <w:r>
+        <w:t>I</w:t>
+      </w:r>
+      <w:r>
+        <w:t>d,chain)</w:t>
+      </w:r>
+    </w:p>
+    <w:p>
+      <w:pPr>
+        <w:ind w:left="720" w:hanging="720"/>
+      </w:pPr>
+      <w:r>
+        <w:t>5:</w:t>
+      </w:r>
+      <w:r>
+        <w:tab/>
+        <w:t>create new Transaction t( PrvtKeySender, PubKeyreceiver,new</w:t>
+      </w:r>
+      <w:r>
+        <w:t>real estate</w:t>
+      </w:r>
+      <w:r>
+        <w:t>, old</w:t>
+      </w:r>
+      <w:r>
+        <w:t>real estate</w:t>
+      </w:r>
+      <w:r>
+        <w:t>, inputs)</w:t>
+      </w:r>
+    </w:p>
+    <w:p>
+      <w:r>
+        <w:t>6:</w:t>
+      </w:r>
+      <w:r>
+        <w:tab/>
+        <w:t>sign the Transaction using the eliptic curve Algorithm for ed25519</w:t>
+      </w:r>
+    </w:p>
+    <w:p>
+      <w:pPr>
+        <w:ind w:firstLine="720"/>
+      </w:pPr>
+      <w:r>
+        <w:t>st = EdDSA(t,SenderPvtKey)</w:t>
+      </w:r>
+    </w:p>
+    <w:p>
+      <w:r>
+        <w:t>7:</w:t>
+      </w:r>
+      <w:r>
+        <w:tab/>
+        <w:t xml:space="preserve">check to see if the transaction was signed by the owner of the </w:t>
+      </w:r>
+      <w:r>
+        <w:t>real estate</w:t>
+      </w:r>
+      <w:r>
+        <w:t xml:space="preserve"> itself.</w:t>
+      </w:r>
+    </w:p>
+    <w:p>
+      <w:r>
+        <w:t>8:</w:t>
+      </w:r>
+      <w:r>
+        <w:tab/>
+        <w:t xml:space="preserve">distribute the signed </w:t>
+      </w:r>
+      <w:r>
+        <w:t>real estate</w:t>
+      </w:r>
+      <w:r>
+        <w:t xml:space="preserve"> for verification to the entire network</w:t>
+      </w:r>
+    </w:p>
+    <w:p>
+      <w:r>
+        <w:t>9:</w:t>
+      </w:r>
+      <w:r>
+        <w:tab/>
+        <w:t xml:space="preserve">if (st==signed by owner of </w:t>
+      </w:r>
+      <w:r>
+        <w:t>real estate</w:t>
+      </w:r>
+      <w:r>
+        <w:t>) then</w:t>
+      </w:r>
+    </w:p>
+    <w:p>
+      <w:r>
+        <w:t>10:</w:t>
+      </w:r>
+      <w:r>
+        <w:tab/>
+        <w:t xml:space="preserve">assert(verifyTranction(t.signature, </w:t>
+      </w:r>
+      <w:r>
+        <w:t>real estate</w:t>
+      </w:r>
+      <w:r>
+        <w:t>.owners)</w:t>
+      </w:r>
+    </w:p>
+    <w:p>
+      <w:r>
+        <w:t>11:</w:t>
+      </w:r>
+      <w:r>
+        <w:tab/>
+        <w:t>else</w:t>
+      </w:r>
+    </w:p>
+    <w:p>
+      <w:r>
+        <w:t>12:</w:t>
+      </w:r>
+      <w:r>
+        <w:tab/>
+        <w:t>return False</w:t>
+      </w:r>
+    </w:p>
+    <w:p>
+      <w:r>
+        <w:t>13:</w:t>
+      </w:r>
+      <w:r>
+        <w:tab/>
+        <w:t>end if</w:t>
+      </w:r>
+    </w:p>
+    <w:p>
+      <w:r>
+        <w:t>14:</w:t>
+      </w:r>
+      <w:r>
+        <w:tab/>
+        <w:t xml:space="preserve">if (user have </w:t>
+      </w:r>
+      <w:r>
+        <w:t>real estate</w:t>
+      </w:r>
+      <w:r>
+        <w:t xml:space="preserve"> to sell) then</w:t>
+      </w:r>
+    </w:p>
+    <w:p>
+      <w:r>
+        <w:t>15:</w:t>
+      </w:r>
+      <w:r>
+        <w:tab/>
+        <w:t>ne</w:t>
+      </w:r>
+      <w:r>
+        <w:t>wR</w:t>
+      </w:r>
+      <w:r>
+        <w:t>eal</w:t>
+      </w:r>
+      <w:r>
+        <w:t>E</w:t>
+      </w:r>
+      <w:r>
+        <w:t>state</w:t>
+      </w:r>
+      <w:r>
+        <w:t>=split(old</w:t>
+      </w:r>
+      <w:r>
+        <w:t>R</w:t>
+      </w:r>
+      <w:r>
+        <w:t>eal</w:t>
+      </w:r>
+      <w:r>
+        <w:t>E</w:t>
+      </w:r>
+      <w:r>
+        <w:t>state</w:t>
+      </w:r>
+      <w:r>
+        <w:t>,cents)</w:t>
+      </w:r>
+    </w:p>
+    <w:p>
+      <w:r>
+        <w:t>16:</w:t>
+      </w:r>
+      <w:r>
+        <w:tab/>
+        <w:t xml:space="preserve">compute hash for new </w:t>
+      </w:r>
+      <w:r>
+        <w:t>real estate</w:t>
+      </w:r>
+    </w:p>
+    <w:p>
+      <w:r>
+        <w:t>17:</w:t>
+      </w:r>
+      <w:r>
+        <w:tab/>
+        <w:t xml:space="preserve">add </w:t>
+      </w:r>
+      <w:r>
+        <w:t>real estate</w:t>
+      </w:r>
+      <w:r>
+        <w:t xml:space="preserve"> to blockchain by poW(new</w:t>
+      </w:r>
+      <w:r>
+        <w:t>Real</w:t>
+      </w:r>
+      <w:r>
+        <w:t>E</w:t>
+      </w:r>
+      <w:r>
+        <w:t>state</w:t>
+      </w:r>
+      <w:r>
+        <w:t>,3)</w:t>
+      </w:r>
+    </w:p>
+    <w:p>
+      <w:r>
+        <w:t>18:</w:t>
+      </w:r>
+      <w:r>
+        <w:tab/>
+        <w:t>end if</w:t>
+      </w:r>
+    </w:p>
+    <w:p>
+      <w:r>
+        <w:t>19:</w:t>
+      </w:r>
+      <w:r>
+        <w:tab/>
+        <w:t>end function</w:t>
+      </w:r>
+    </w:p>
+    <w:p>
+      <w:pPr>
+        <w:spacing w:after="160" w:line="259" w:lineRule="auto"/>
+      </w:pPr>
+      <w:r>
+        <w:br w:type="page"/>
+      </w:r>
+    </w:p>
+    <w:p>
+      <w:pPr>
         <w:rPr>
           <w:b/>
           <w:bCs/>
         </w:rPr>
-        <w:t xml:space="preserve">Algorithm to sell and split </w:t>
-      </w:r>
+      </w:pPr>
       <w:r>
         <w:rPr>
           <w:b/>
           <w:bCs/>
         </w:rPr>
-        <w:t>real estate</w:t>
-      </w:r>
-    </w:p>
-    <w:p>
-      <w:pPr>
-        <w:ind w:left="720" w:hanging="720"/>
-      </w:pPr>
+        <w:lastRenderedPageBreak/>
+        <w:t xml:space="preserve">Algorithm 2 </w:t>
+      </w:r>
+      <w:r>
+        <w:rPr>
+          <w:b/>
+          <w:bCs/>
+        </w:rPr>
+        <w:t xml:space="preserve">: </w:t>
+      </w:r>
+      <w:r>
+        <w:rPr>
+          <w:b/>
+          <w:bCs/>
+        </w:rPr>
+        <w:t xml:space="preserve">Algorithm for Proof </w:t>
+      </w:r>
+      <w:proofErr w:type="gramStart"/>
+      <w:r>
+        <w:rPr>
+          <w:b/>
+          <w:bCs/>
+        </w:rPr>
+        <w:t>Of</w:t>
+      </w:r>
+      <w:proofErr w:type="gramEnd"/>
+      <w:r>
+        <w:rPr>
+          <w:b/>
+          <w:bCs/>
+        </w:rPr>
+        <w:t xml:space="preserve"> Work</w:t>
+      </w:r>
+    </w:p>
+    <w:p>
       <w:r>
         <w:t>1:</w:t>
       </w:r>
       <w:r>
         <w:tab/>
-        <w:t xml:space="preserve">function </w:t>
-      </w:r>
-      <w:proofErr w:type="spellStart"/>
+        <w:t>function ProofOfWork(block, di f f iculty)</w:t>
+      </w:r>
+    </w:p>
+    <w:p>
+      <w:r>
+        <w:t>2:</w:t>
+      </w:r>
+      <w:r>
+        <w:tab/>
+        <w:t>diﬃculty factor is 3 zeros in hash value)</w:t>
+      </w:r>
+    </w:p>
+    <w:p>
+      <w:r>
+        <w:t>3:</w:t>
+      </w:r>
+      <w:r>
+        <w:tab/>
+        <w:t>n = diﬃculty</w:t>
+      </w:r>
+    </w:p>
+    <w:p>
+      <w:r>
+        <w:t>4:</w:t>
+      </w:r>
+      <w:r>
+        <w:tab/>
+        <w:t>while (hash(block) != n) do</w:t>
+      </w:r>
+    </w:p>
+    <w:p>
+      <w:r>
+        <w:t>1.</w:t>
+      </w:r>
+      <w:r>
+        <w:tab/>
+        <w:t>increment nonce value by 1</w:t>
+      </w:r>
+    </w:p>
+    <w:p>
+      <w:r>
+        <w:t>2.</w:t>
+      </w:r>
+      <w:r>
+        <w:tab/>
+        <w:t>recompute hash</w:t>
+      </w:r>
+    </w:p>
+    <w:p>
+      <w:r>
+        <w:t>5:</w:t>
+      </w:r>
+      <w:r>
+        <w:tab/>
+        <w:t>repeat step 4</w:t>
+      </w:r>
+    </w:p>
+    <w:p>
+      <w:r>
+        <w:t>6:</w:t>
+      </w:r>
+      <w:r>
+        <w:tab/>
+        <w:t>end while</w:t>
+      </w:r>
+    </w:p>
+    <w:p>
+      <w:r>
+        <w:t>7:</w:t>
+      </w:r>
+      <w:r>
+        <w:tab/>
+        <w:t>Otherwise return the block with nonce value</w:t>
+      </w:r>
+    </w:p>
+    <w:p>
+      <w:r>
+        <w:t>8:</w:t>
+      </w:r>
+      <w:r>
+        <w:tab/>
+        <w:t>end function</w:t>
+      </w:r>
+    </w:p>
+    <w:p>
+      <w:pPr>
+        <w:spacing w:after="160" w:line="259" w:lineRule="auto"/>
+      </w:pPr>
+    </w:p>
+    <w:p>
+      <w:pPr>
+        <w:spacing w:after="160" w:line="259" w:lineRule="auto"/>
+        <w:rPr>
+          <w:b/>
+          <w:bCs/>
+        </w:rPr>
+      </w:pPr>
+      <w:r>
+        <w:rPr>
+          <w:b/>
+          <w:bCs/>
+        </w:rPr>
+        <w:t xml:space="preserve">Algorithm 3 </w:t>
+      </w:r>
+      <w:r>
+        <w:rPr>
+          <w:b/>
+          <w:bCs/>
+        </w:rPr>
+        <w:t xml:space="preserve">: </w:t>
+      </w:r>
+      <w:r>
+        <w:rPr>
+          <w:b/>
+          <w:bCs/>
+        </w:rPr>
+        <w:t>Algorithm to add new peer</w:t>
+      </w:r>
+    </w:p>
+    <w:p>
+      <w:pPr>
+        <w:spacing w:after="160" w:line="259" w:lineRule="auto"/>
+      </w:pPr>
+      <w:r>
+        <w:t>1:</w:t>
+      </w:r>
+      <w:r>
+        <w:tab/>
+        <w:t>function AddPeer(port)</w:t>
+      </w:r>
+    </w:p>
+    <w:p>
+      <w:pPr>
+        <w:spacing w:after="160" w:line="259" w:lineRule="auto"/>
+      </w:pPr>
+      <w:r>
+        <w:t>2:</w:t>
+      </w:r>
+      <w:r>
+        <w:tab/>
+        <w:t xml:space="preserve">try to connect to </w:t>
+      </w:r>
       <w:proofErr w:type="gramStart"/>
       <w:r>
-        <w:t>Send</w:t>
-      </w:r>
-      <w:r>
-        <w:t>RealEstate</w:t>
-      </w:r>
-      <w:r>
-        <w:t>Algorithm</w:t>
-      </w:r>
-      <w:proofErr w:type="spellEnd"/>
-      <w:r>
-        <w:t>(</w:t>
-      </w:r>
-      <w:proofErr w:type="spellStart"/>
+        <w:t>a</w:t>
+      </w:r>
       <w:proofErr w:type="gramEnd"/>
       <w:r>
-        <w:t>senderPrvtKey</w:t>
-      </w:r>
-      <w:proofErr w:type="spellEnd"/>
-      <w:r>
-        <w:t xml:space="preserve">, </w:t>
-      </w:r>
-      <w:proofErr w:type="spellStart"/>
-      <w:r>
-        <w:t>estateId</w:t>
-      </w:r>
-      <w:proofErr w:type="spellEnd"/>
-      <w:r>
-        <w:t xml:space="preserve">, cents, </w:t>
-      </w:r>
-      <w:proofErr w:type="spellStart"/>
-      <w:r>
-        <w:t>receiverPubKey</w:t>
-      </w:r>
-      <w:proofErr w:type="spellEnd"/>
-      <w:r>
-        <w:t>, price)</w:t>
-      </w:r>
-    </w:p>
-    <w:p>
-      <w:r>
-        <w:t>2:</w:t>
+        <w:t xml:space="preserve"> instance on the given port</w:t>
+      </w:r>
+    </w:p>
+    <w:p>
+      <w:pPr>
+        <w:spacing w:after="160" w:line="259" w:lineRule="auto"/>
+      </w:pPr>
+      <w:r>
+        <w:t>3:</w:t>
       </w:r>
       <w:r>
         <w:tab/>
-        <w:t xml:space="preserve">inputs = get all transaction pointing to the old </w:t>
-      </w:r>
-      <w:r>
-        <w:t>real estate</w:t>
-      </w:r>
-      <w:r>
-        <w:t xml:space="preserve"> from the blockchain</w:t>
-      </w:r>
-    </w:p>
-    <w:p>
-      <w:r>
-        <w:t>3:</w:t>
-      </w:r>
+        <w:t>if (connection == TRUE) then</w:t>
+      </w:r>
+    </w:p>
+    <w:p>
+      <w:pPr>
+        <w:spacing w:after="160" w:line="259" w:lineRule="auto"/>
+      </w:pPr>
       <w:r>
         <w:tab/>
-        <w:t xml:space="preserve">Find the specific </w:t>
-      </w:r>
-      <w:r>
-        <w:t>real estate</w:t>
-      </w:r>
-      <w:r>
-        <w:t xml:space="preserve"> from the blockchain</w:t>
-      </w:r>
-    </w:p>
-    <w:p>
+        <w:t>add connection to peer list</w:t>
+      </w:r>
+    </w:p>
+    <w:p>
+      <w:pPr>
+        <w:spacing w:after="160" w:line="259" w:lineRule="auto"/>
+      </w:pPr>
       <w:r>
         <w:t>4:</w:t>
       </w:r>
       <w:r>
         <w:tab/>
-      </w:r>
-      <w:proofErr w:type="spellStart"/>
-      <w:r>
-        <w:t>oldRealEstate</w:t>
-      </w:r>
-      <w:proofErr w:type="spellEnd"/>
-      <w:r>
-        <w:t xml:space="preserve"> = </w:t>
-      </w:r>
-      <w:proofErr w:type="spellStart"/>
-      <w:r>
-        <w:t>get</w:t>
-      </w:r>
-      <w:r>
-        <w:t>Real</w:t>
-      </w:r>
-      <w:r>
-        <w:t>E</w:t>
-      </w:r>
-      <w:r>
-        <w:t>state</w:t>
-      </w:r>
-      <w:proofErr w:type="spellEnd"/>
-      <w:r>
-        <w:t>(</w:t>
-      </w:r>
-      <w:proofErr w:type="spellStart"/>
-      <w:proofErr w:type="gramStart"/>
-      <w:r>
-        <w:t>estate</w:t>
-      </w:r>
-      <w:r>
-        <w:t>I</w:t>
-      </w:r>
-      <w:r>
-        <w:t>d,chain</w:t>
-      </w:r>
-      <w:proofErr w:type="spellEnd"/>
-      <w:proofErr w:type="gramEnd"/>
-      <w:r>
-        <w:t>)</w:t>
-      </w:r>
-    </w:p>
-    <w:p>
-      <w:pPr>
-        <w:ind w:left="720" w:hanging="720"/>
+        <w:t>return True</w:t>
+      </w:r>
+    </w:p>
+    <w:p>
+      <w:pPr>
+        <w:spacing w:after="160" w:line="259" w:lineRule="auto"/>
       </w:pPr>
       <w:r>
         <w:t>5:</w:t>
-      </w:r>
-      <w:r>
-        <w:tab/>
-        <w:t xml:space="preserve">create new Transaction </w:t>
-      </w:r>
-      <w:proofErr w:type="gramStart"/>
-      <w:r>
-        <w:t xml:space="preserve">t( </w:t>
-      </w:r>
-      <w:proofErr w:type="spellStart"/>
-      <w:r>
-        <w:t>PrvtKeySender</w:t>
-      </w:r>
-      <w:proofErr w:type="spellEnd"/>
-      <w:proofErr w:type="gramEnd"/>
-      <w:r>
-        <w:t xml:space="preserve">, </w:t>
-      </w:r>
-      <w:proofErr w:type="spellStart"/>
-      <w:r>
-        <w:t>PubKeyreceiver,new</w:t>
-      </w:r>
-      <w:r>
-        <w:t>real</w:t>
-      </w:r>
-      <w:proofErr w:type="spellEnd"/>
-      <w:r>
-        <w:t xml:space="preserve"> estate</w:t>
-      </w:r>
-      <w:r>
-        <w:t xml:space="preserve">, </w:t>
-      </w:r>
-      <w:proofErr w:type="spellStart"/>
-      <w:r>
-        <w:t>old</w:t>
-      </w:r>
-      <w:r>
-        <w:t>real</w:t>
-      </w:r>
-      <w:proofErr w:type="spellEnd"/>
-      <w:r>
-        <w:t xml:space="preserve"> estate</w:t>
-      </w:r>
-      <w:r>
-        <w:t>, inputs)</w:t>
-      </w:r>
-    </w:p>
-    <w:p>
-      <w:r>
-        <w:t>6:</w:t>
-      </w:r>
-      <w:r>
-        <w:tab/>
-        <w:t xml:space="preserve">sign the Transaction using the </w:t>
-      </w:r>
-      <w:proofErr w:type="spellStart"/>
-      <w:r>
-        <w:t>eliptic</w:t>
-      </w:r>
-      <w:proofErr w:type="spellEnd"/>
-      <w:r>
-        <w:t xml:space="preserve"> curve Algorithm for ed25519</w:t>
-      </w:r>
-    </w:p>
-    <w:p>
-      <w:pPr>
-        <w:ind w:firstLine="720"/>
-      </w:pPr>
-      <w:proofErr w:type="spellStart"/>
-      <w:r>
-        <w:t>st</w:t>
-      </w:r>
-      <w:proofErr w:type="spellEnd"/>
-      <w:r>
-        <w:t xml:space="preserve"> = </w:t>
-      </w:r>
-      <w:proofErr w:type="spellStart"/>
-      <w:r>
-        <w:t>EdDSA</w:t>
-      </w:r>
-      <w:proofErr w:type="spellEnd"/>
-      <w:r>
-        <w:t>(</w:t>
-      </w:r>
-      <w:proofErr w:type="spellStart"/>
-      <w:proofErr w:type="gramStart"/>
-      <w:r>
-        <w:t>t,SenderPvtKey</w:t>
-      </w:r>
-      <w:proofErr w:type="spellEnd"/>
-      <w:proofErr w:type="gramEnd"/>
-      <w:r>
-        <w:t>)</w:t>
-      </w:r>
-    </w:p>
-    <w:p>
-      <w:r>
-        <w:t>7:</w:t>
-      </w:r>
-      <w:r>
-        <w:tab/>
-        <w:t xml:space="preserve">check to see if the transaction was signed by the owner of the </w:t>
-      </w:r>
-      <w:r>
-        <w:t>real estate</w:t>
-      </w:r>
-      <w:r>
-        <w:t xml:space="preserve"> itself.</w:t>
-      </w:r>
-    </w:p>
-    <w:p>
-      <w:r>
-        <w:t>8:</w:t>
-      </w:r>
-      <w:r>
-        <w:tab/>
-        <w:t xml:space="preserve">distribute the signed </w:t>
-      </w:r>
-      <w:r>
-        <w:t>real estate</w:t>
-      </w:r>
-      <w:r>
-        <w:t xml:space="preserve"> for verification to the entire network</w:t>
-      </w:r>
-    </w:p>
-    <w:p>
-      <w:r>
-        <w:t>9:</w:t>
-      </w:r>
-      <w:r>
-        <w:tab/>
-        <w:t>if (</w:t>
-      </w:r>
-      <w:proofErr w:type="spellStart"/>
-      <w:r>
-        <w:t>st</w:t>
-      </w:r>
-      <w:proofErr w:type="spellEnd"/>
-      <w:r>
-        <w:t xml:space="preserve">==signed by owner of </w:t>
-      </w:r>
-      <w:r>
-        <w:t>real estate</w:t>
-      </w:r>
-      <w:r>
-        <w:t>) then</w:t>
-      </w:r>
-    </w:p>
-    <w:p>
-      <w:r>
-        <w:t>10:</w:t>
-      </w:r>
-      <w:r>
-        <w:tab/>
-      </w:r>
-      <w:proofErr w:type="gramStart"/>
-      <w:r>
-        <w:t>assert(</w:t>
-      </w:r>
-      <w:proofErr w:type="spellStart"/>
-      <w:proofErr w:type="gramEnd"/>
-      <w:r>
-        <w:t>verifyTranction</w:t>
-      </w:r>
-      <w:proofErr w:type="spellEnd"/>
-      <w:r>
-        <w:t>(</w:t>
-      </w:r>
-      <w:proofErr w:type="spellStart"/>
-      <w:r>
-        <w:t>t.signature</w:t>
-      </w:r>
-      <w:proofErr w:type="spellEnd"/>
-      <w:r>
-        <w:t xml:space="preserve">, </w:t>
-      </w:r>
-      <w:r>
-        <w:t xml:space="preserve">real </w:t>
-      </w:r>
-      <w:proofErr w:type="spellStart"/>
-      <w:r>
-        <w:t>estate</w:t>
-      </w:r>
-      <w:r>
-        <w:t>.owners</w:t>
-      </w:r>
-      <w:proofErr w:type="spellEnd"/>
-      <w:r>
-        <w:t>)</w:t>
-      </w:r>
-    </w:p>
-    <w:p>
-      <w:r>
-        <w:t>11:</w:t>
       </w:r>
       <w:r>
         <w:tab/>
@@ -7445,8 +7668,11 @@
       </w:r>
     </w:p>
     <w:p>
-      <w:r>
-        <w:t>12:</w:t>
+      <w:pPr>
+        <w:spacing w:after="160" w:line="259" w:lineRule="auto"/>
+      </w:pPr>
+      <w:r>
+        <w:t>6:</w:t>
       </w:r>
       <w:r>
         <w:tab/>
@@ -7454,8 +7680,11 @@
       </w:r>
     </w:p>
     <w:p>
-      <w:r>
-        <w:t>13:</w:t>
+      <w:pPr>
+        <w:spacing w:after="160" w:line="259" w:lineRule="auto"/>
+      </w:pPr>
+      <w:r>
+        <w:t>7:</w:t>
       </w:r>
       <w:r>
         <w:tab/>
@@ -7463,148 +7692,23 @@
       </w:r>
     </w:p>
     <w:p>
-      <w:r>
-        <w:t>14:</w:t>
-      </w:r>
-      <w:r>
-        <w:tab/>
-        <w:t xml:space="preserve">if (user have </w:t>
-      </w:r>
-      <w:r>
-        <w:t>real estate</w:t>
-      </w:r>
-      <w:r>
-        <w:t xml:space="preserve"> to sell) then</w:t>
-      </w:r>
-    </w:p>
-    <w:p>
-      <w:r>
-        <w:t>15:</w:t>
-      </w:r>
-      <w:r>
-        <w:tab/>
-      </w:r>
-      <w:proofErr w:type="spellStart"/>
-      <w:r>
-        <w:t>ne</w:t>
-      </w:r>
-      <w:r>
-        <w:t>wR</w:t>
-      </w:r>
-      <w:r>
-        <w:t>eal</w:t>
-      </w:r>
-      <w:r>
-        <w:t>E</w:t>
-      </w:r>
-      <w:r>
-        <w:t>state</w:t>
-      </w:r>
-      <w:proofErr w:type="spellEnd"/>
-      <w:r>
-        <w:t>=split(</w:t>
-      </w:r>
-      <w:proofErr w:type="spellStart"/>
-      <w:proofErr w:type="gramStart"/>
-      <w:r>
-        <w:t>old</w:t>
-      </w:r>
-      <w:r>
-        <w:t>R</w:t>
-      </w:r>
-      <w:r>
-        <w:t>eal</w:t>
-      </w:r>
-      <w:r>
-        <w:t>E</w:t>
-      </w:r>
-      <w:r>
-        <w:t>state</w:t>
-      </w:r>
-      <w:r>
-        <w:t>,cents</w:t>
-      </w:r>
-      <w:proofErr w:type="spellEnd"/>
-      <w:proofErr w:type="gramEnd"/>
-      <w:r>
-        <w:t>)</w:t>
-      </w:r>
-    </w:p>
-    <w:p>
-      <w:r>
-        <w:t>16:</w:t>
-      </w:r>
-      <w:r>
-        <w:tab/>
-        <w:t xml:space="preserve">compute hash for new </w:t>
-      </w:r>
-      <w:r>
-        <w:t>real estate</w:t>
-      </w:r>
-    </w:p>
-    <w:p>
-      <w:r>
-        <w:t>17:</w:t>
-      </w:r>
-      <w:r>
-        <w:tab/>
-        <w:t xml:space="preserve">add </w:t>
-      </w:r>
-      <w:r>
-        <w:t>real estate</w:t>
-      </w:r>
-      <w:r>
-        <w:t xml:space="preserve"> to blockchain by </w:t>
-      </w:r>
-      <w:proofErr w:type="spellStart"/>
-      <w:r>
-        <w:t>poW</w:t>
-      </w:r>
-      <w:proofErr w:type="spellEnd"/>
-      <w:r>
-        <w:t>(new</w:t>
-      </w:r>
-      <w:r>
-        <w:t>Real</w:t>
-      </w:r>
-      <w:r>
-        <w:t>E</w:t>
-      </w:r>
-      <w:r>
-        <w:t>state</w:t>
-      </w:r>
-      <w:r>
-        <w:t>,3)</w:t>
-      </w:r>
-    </w:p>
-    <w:p>
-      <w:r>
-        <w:t>18:</w:t>
-      </w:r>
-      <w:r>
-        <w:tab/>
-        <w:t>end if</w:t>
-      </w:r>
-    </w:p>
-    <w:p>
-      <w:r>
-        <w:t>19:</w:t>
+      <w:pPr>
+        <w:spacing w:after="160" w:line="259" w:lineRule="auto"/>
+      </w:pPr>
+      <w:r>
+        <w:t>8:</w:t>
       </w:r>
       <w:r>
         <w:tab/>
         <w:t>end function</w:t>
       </w:r>
+      <w:r>
+        <w:br w:type="page"/>
+      </w:r>
     </w:p>
     <w:p>
       <w:pPr>
         <w:spacing w:after="160" w:line="259" w:lineRule="auto"/>
-      </w:pPr>
-      <w:r>
-        <w:br w:type="page"/>
-      </w:r>
-    </w:p>
-    <w:p>
-      <w:pPr>
         <w:rPr>
           <w:b/>
           <w:bCs/>
@@ -7616,711 +7720,237 @@
           <w:bCs/>
         </w:rPr>
         <w:lastRenderedPageBreak/>
-        <w:t xml:space="preserve">Algorithm </w:t>
-      </w:r>
-      <w:proofErr w:type="gramStart"/>
+        <w:t>Algorithm 4</w:t>
+      </w:r>
       <w:r>
         <w:rPr>
           <w:b/>
           <w:bCs/>
         </w:rPr>
-        <w:t xml:space="preserve">2 </w:t>
+        <w:t xml:space="preserve"> :</w:t>
       </w:r>
       <w:r>
         <w:rPr>
           <w:b/>
           <w:bCs/>
         </w:rPr>
-        <w:t>:</w:t>
+        <w:t xml:space="preserve"> Algorithm to transfer data to node</w:t>
+      </w:r>
+    </w:p>
+    <w:p>
+      <w:pPr>
+        <w:spacing w:after="160" w:line="259" w:lineRule="auto"/>
+      </w:pPr>
+      <w:r>
+        <w:t>Input the eventtype indicating what event it is, message a JSON string representing the contents.</w:t>
+      </w:r>
+    </w:p>
+    <w:p>
+      <w:pPr>
+        <w:spacing w:after="160" w:line="259" w:lineRule="auto"/>
+      </w:pPr>
+      <w:r>
+        <w:t>1:</w:t>
+      </w:r>
+      <w:r>
+        <w:tab/>
+        <w:t>function broadcastmsg(eventtype, message)</w:t>
+      </w:r>
+    </w:p>
+    <w:p>
+      <w:pPr>
+        <w:spacing w:after="160" w:line="259" w:lineRule="auto"/>
+      </w:pPr>
+      <w:r>
+        <w:t>2:</w:t>
+      </w:r>
+      <w:r>
+        <w:tab/>
+        <w:t xml:space="preserve">try to connect to </w:t>
+      </w:r>
+      <w:proofErr w:type="gramStart"/>
+      <w:r>
+        <w:t>a</w:t>
       </w:r>
       <w:proofErr w:type="gramEnd"/>
       <w:r>
+        <w:t xml:space="preserve"> instance on the given port</w:t>
+      </w:r>
+    </w:p>
+    <w:p>
+      <w:pPr>
+        <w:spacing w:after="160" w:line="259" w:lineRule="auto"/>
+      </w:pPr>
+      <w:r>
+        <w:t>3:</w:t>
+      </w:r>
+      <w:r>
+        <w:tab/>
+        <w:t>if (connection == TRUE) then</w:t>
+      </w:r>
+    </w:p>
+    <w:p>
+      <w:pPr>
+        <w:spacing w:after="160" w:line="259" w:lineRule="auto"/>
+      </w:pPr>
+      <w:r>
+        <w:t>4:</w:t>
+      </w:r>
+      <w:r>
+        <w:tab/>
+        <w:t>for (for all peer in the peerlist) do</w:t>
+      </w:r>
+    </w:p>
+    <w:p>
+      <w:pPr>
+        <w:spacing w:after="160" w:line="259" w:lineRule="auto"/>
+      </w:pPr>
+      <w:r>
+        <w:tab/>
+        <w:t>send (eventype,msg) to the peer</w:t>
+      </w:r>
+    </w:p>
+    <w:p>
+      <w:pPr>
+        <w:spacing w:after="160" w:line="259" w:lineRule="auto"/>
+      </w:pPr>
+      <w:r>
+        <w:t>5:</w:t>
+      </w:r>
+      <w:r>
+        <w:tab/>
+        <w:t>end for</w:t>
+      </w:r>
+    </w:p>
+    <w:p>
+      <w:pPr>
+        <w:spacing w:after="160" w:line="259" w:lineRule="auto"/>
+      </w:pPr>
+      <w:r>
+        <w:t>6:</w:t>
+      </w:r>
+      <w:r>
+        <w:tab/>
+        <w:t>else</w:t>
+      </w:r>
+    </w:p>
+    <w:p>
+      <w:pPr>
+        <w:spacing w:after="160" w:line="259" w:lineRule="auto"/>
+      </w:pPr>
+      <w:r>
+        <w:t>7:</w:t>
+      </w:r>
+      <w:r>
+        <w:tab/>
+        <w:t>return False</w:t>
+      </w:r>
+    </w:p>
+    <w:p>
+      <w:pPr>
+        <w:spacing w:after="160" w:line="259" w:lineRule="auto"/>
+      </w:pPr>
+    </w:p>
+    <w:p>
+      <w:pPr>
         <w:rPr>
           <w:b/>
           <w:bCs/>
         </w:rPr>
-        <w:t xml:space="preserve"> </w:t>
-      </w:r>
+      </w:pPr>
       <w:r>
         <w:rPr>
           <w:b/>
           <w:bCs/>
         </w:rPr>
-        <w:t>Algorithm for Proof Of Work</w:t>
-      </w:r>
-    </w:p>
-    <w:p>
-      <w:r>
-        <w:t>1:</w:t>
-      </w:r>
-      <w:r>
-        <w:tab/>
-        <w:t xml:space="preserve">function </w:t>
-      </w:r>
-      <w:proofErr w:type="spellStart"/>
-      <w:proofErr w:type="gramStart"/>
-      <w:r>
-        <w:t>ProofOfWork</w:t>
-      </w:r>
-      <w:proofErr w:type="spellEnd"/>
-      <w:r>
-        <w:t>(</w:t>
-      </w:r>
-      <w:proofErr w:type="gramEnd"/>
-      <w:r>
-        <w:t xml:space="preserve">block, di f </w:t>
-      </w:r>
-      <w:proofErr w:type="spellStart"/>
-      <w:r>
-        <w:t>f</w:t>
-      </w:r>
-      <w:proofErr w:type="spellEnd"/>
-      <w:r>
-        <w:t xml:space="preserve"> </w:t>
-      </w:r>
-      <w:proofErr w:type="spellStart"/>
-      <w:r>
-        <w:t>iculty</w:t>
-      </w:r>
-      <w:proofErr w:type="spellEnd"/>
-      <w:r>
-        <w:t>)</w:t>
-      </w:r>
-    </w:p>
-    <w:p>
-      <w:r>
-        <w:t>2:</w:t>
-      </w:r>
-      <w:r>
-        <w:tab/>
-        <w:t>diﬃculty factor is 3 zeros in hash value)</w:t>
-      </w:r>
-    </w:p>
-    <w:p>
-      <w:r>
-        <w:t>3:</w:t>
-      </w:r>
-      <w:r>
-        <w:tab/>
-        <w:t>n = diﬃculty</w:t>
-      </w:r>
-    </w:p>
-    <w:p>
-      <w:r>
-        <w:t>4:</w:t>
-      </w:r>
-      <w:r>
-        <w:tab/>
-        <w:t>while (hash(block</w:t>
-      </w:r>
-      <w:proofErr w:type="gramStart"/>
-      <w:r>
-        <w:t>) !</w:t>
-      </w:r>
-      <w:proofErr w:type="gramEnd"/>
-      <w:r>
-        <w:t>= n) do</w:t>
-      </w:r>
-    </w:p>
-    <w:p>
-      <w:r>
-        <w:t>1.</w:t>
-      </w:r>
-      <w:r>
-        <w:tab/>
-        <w:t>increment nonce value by 1</w:t>
-      </w:r>
-    </w:p>
-    <w:p>
-      <w:r>
-        <w:t>2.</w:t>
-      </w:r>
-      <w:r>
-        <w:tab/>
-        <w:t>recompute hash</w:t>
-      </w:r>
-    </w:p>
-    <w:p>
-      <w:r>
-        <w:t>5:</w:t>
-      </w:r>
-      <w:r>
-        <w:tab/>
-        <w:t>repeat step 4</w:t>
-      </w:r>
-    </w:p>
-    <w:p>
-      <w:r>
-        <w:t>6:</w:t>
-      </w:r>
-      <w:r>
-        <w:tab/>
-        <w:t>end while</w:t>
-      </w:r>
-    </w:p>
-    <w:p>
-      <w:r>
-        <w:t>7:</w:t>
-      </w:r>
-      <w:r>
-        <w:tab/>
-        <w:t>Otherwise return the block with nonce value</w:t>
-      </w:r>
-    </w:p>
-    <w:p>
-      <w:r>
-        <w:t>8:</w:t>
-      </w:r>
-      <w:r>
-        <w:tab/>
-        <w:t>end function</w:t>
-      </w:r>
-    </w:p>
-    <w:p>
-      <w:pPr>
-        <w:spacing w:after="160" w:line="259" w:lineRule="auto"/>
-      </w:pPr>
-    </w:p>
-    <w:p>
-      <w:pPr>
-        <w:spacing w:after="160" w:line="259" w:lineRule="auto"/>
+        <w:t>Algorithm 5</w:t>
+      </w:r>
+      <w:r>
         <w:rPr>
           <w:b/>
           <w:bCs/>
         </w:rPr>
-      </w:pPr>
+        <w:t xml:space="preserve"> :</w:t>
+      </w:r>
       <w:r>
         <w:rPr>
           <w:b/>
           <w:bCs/>
         </w:rPr>
-        <w:t xml:space="preserve">Algorithm </w:t>
-      </w:r>
-      <w:proofErr w:type="gramStart"/>
-      <w:r>
-        <w:rPr>
-          <w:b/>
-          <w:bCs/>
-        </w:rPr>
-        <w:t xml:space="preserve">3 </w:t>
-      </w:r>
-      <w:r>
-        <w:rPr>
-          <w:b/>
-          <w:bCs/>
-        </w:rPr>
-        <w:t>:</w:t>
-      </w:r>
-      <w:proofErr w:type="gramEnd"/>
-      <w:r>
-        <w:rPr>
-          <w:b/>
-          <w:bCs/>
-        </w:rPr>
+        <w:t xml:space="preserve"> Algorithm to process message</w:t>
+      </w:r>
+    </w:p>
+    <w:p>
+      <w:r>
+        <w:t>1:</w:t>
+      </w:r>
+      <w:r>
+        <w:tab/>
+        <w:t>Algorithm processmessage</w:t>
+      </w:r>
+      <w:r>
         <w:t xml:space="preserve"> </w:t>
       </w:r>
       <w:r>
-        <w:rPr>
-          <w:b/>
-          <w:bCs/>
-        </w:rPr>
-        <w:t>Algorithm to add new peer</w:t>
-      </w:r>
-    </w:p>
-    <w:p>
-      <w:pPr>
-        <w:spacing w:after="160" w:line="259" w:lineRule="auto"/>
-      </w:pPr>
-      <w:r>
-        <w:t>1:</w:t>
+        <w:t>(eventtype, message)</w:t>
+      </w:r>
+    </w:p>
+    <w:p>
+      <w:pPr>
+        <w:ind w:left="720" w:hanging="720"/>
+      </w:pPr>
+      <w:r>
+        <w:t>2:</w:t>
       </w:r>
       <w:r>
         <w:tab/>
-        <w:t xml:space="preserve">function </w:t>
-      </w:r>
-      <w:proofErr w:type="spellStart"/>
-      <w:r>
-        <w:t>AddPeer</w:t>
-      </w:r>
-      <w:proofErr w:type="spellEnd"/>
-      <w:r>
-        <w:t>(port)</w:t>
-      </w:r>
-    </w:p>
-    <w:p>
-      <w:pPr>
-        <w:spacing w:after="160" w:line="259" w:lineRule="auto"/>
-      </w:pPr>
-      <w:r>
-        <w:t>2:</w:t>
+        <w:t>if the eventtype is connection check to see if connected node has a larger chain if so broadcast(REQUESTCHAIN, null) to connected peer</w:t>
+      </w:r>
+    </w:p>
+    <w:p>
+      <w:pPr>
+        <w:ind w:left="720" w:hanging="720"/>
+      </w:pPr>
+      <w:r>
+        <w:t>3:</w:t>
       </w:r>
       <w:r>
         <w:tab/>
-        <w:t xml:space="preserve">try to connect to </w:t>
-      </w:r>
-      <w:proofErr w:type="gramStart"/>
-      <w:r>
-        <w:t>a</w:t>
-      </w:r>
-      <w:proofErr w:type="gramEnd"/>
-      <w:r>
-        <w:t xml:space="preserve"> instance on the given port</w:t>
-      </w:r>
-    </w:p>
-    <w:p>
-      <w:pPr>
-        <w:spacing w:after="160" w:line="259" w:lineRule="auto"/>
-      </w:pPr>
-      <w:r>
-        <w:t>3:</w:t>
+        <w:t>if the eventype is REQUESTCHAIN Create a JSON representation of the blockchain and transmit it to the peer as broadcast(CHAIN, JSON data)</w:t>
+      </w:r>
+    </w:p>
+    <w:p>
+      <w:pPr>
+        <w:ind w:left="720" w:hanging="720"/>
+      </w:pPr>
+      <w:r>
+        <w:t>4:</w:t>
       </w:r>
       <w:r>
         <w:tab/>
-        <w:t>if (connection == TRUE) then</w:t>
-      </w:r>
-    </w:p>
-    <w:p>
-      <w:pPr>
-        <w:spacing w:after="160" w:line="259" w:lineRule="auto"/>
-      </w:pPr>
+        <w:t>if the eventtype is CHAIN convert JSON data to object and check to see if the given chain is valid if the given chain is valid. Then replace the existing chain with new chain</w:t>
+      </w:r>
+    </w:p>
+    <w:p>
+      <w:pPr>
+        <w:ind w:left="720" w:hanging="720"/>
+      </w:pPr>
+      <w:r>
+        <w:t>5:</w:t>
+      </w:r>
       <w:r>
         <w:tab/>
-        <w:t>add connection to peer list</w:t>
-      </w:r>
-    </w:p>
-    <w:p>
-      <w:pPr>
-        <w:spacing w:after="160" w:line="259" w:lineRule="auto"/>
-      </w:pPr>
-      <w:r>
-        <w:t>4:</w:t>
-      </w:r>
-      <w:r>
-        <w:tab/>
-        <w:t>return True</w:t>
-      </w:r>
-    </w:p>
-    <w:p>
-      <w:pPr>
-        <w:spacing w:after="160" w:line="259" w:lineRule="auto"/>
-      </w:pPr>
-      <w:r>
-        <w:t>5:</w:t>
-      </w:r>
-      <w:r>
-        <w:tab/>
-        <w:t>else</w:t>
-      </w:r>
-    </w:p>
-    <w:p>
-      <w:pPr>
-        <w:spacing w:after="160" w:line="259" w:lineRule="auto"/>
-      </w:pPr>
-      <w:r>
-        <w:t>6:</w:t>
-      </w:r>
-      <w:r>
-        <w:tab/>
-        <w:t>return False</w:t>
-      </w:r>
-    </w:p>
-    <w:p>
-      <w:pPr>
-        <w:spacing w:after="160" w:line="259" w:lineRule="auto"/>
-      </w:pPr>
-      <w:r>
-        <w:t>7:</w:t>
-      </w:r>
-      <w:r>
-        <w:tab/>
-        <w:t>end if</w:t>
-      </w:r>
-    </w:p>
-    <w:p>
-      <w:pPr>
-        <w:spacing w:after="160" w:line="259" w:lineRule="auto"/>
-      </w:pPr>
-      <w:r>
-        <w:t>8:</w:t>
-      </w:r>
-      <w:r>
-        <w:tab/>
-        <w:t>end function</w:t>
-      </w:r>
-      <w:r>
-        <w:br w:type="page"/>
-      </w:r>
-    </w:p>
-    <w:p>
-      <w:pPr>
-        <w:spacing w:after="160" w:line="259" w:lineRule="auto"/>
-        <w:rPr>
-          <w:b/>
-          <w:bCs/>
-        </w:rPr>
-      </w:pPr>
-      <w:r>
-        <w:rPr>
-          <w:b/>
-          <w:bCs/>
-        </w:rPr>
-        <w:lastRenderedPageBreak/>
-        <w:t xml:space="preserve">Algorithm </w:t>
-      </w:r>
-      <w:proofErr w:type="gramStart"/>
-      <w:r>
-        <w:rPr>
-          <w:b/>
-          <w:bCs/>
-        </w:rPr>
-        <w:t>4</w:t>
-      </w:r>
-      <w:r>
-        <w:rPr>
-          <w:b/>
-          <w:bCs/>
-        </w:rPr>
-        <w:t xml:space="preserve"> :</w:t>
-      </w:r>
-      <w:proofErr w:type="gramEnd"/>
-      <w:r>
-        <w:rPr>
-          <w:b/>
-          <w:bCs/>
-        </w:rPr>
-        <w:t xml:space="preserve"> Algorithm to transfer data to node</w:t>
-      </w:r>
-    </w:p>
-    <w:p>
-      <w:pPr>
-        <w:spacing w:after="160" w:line="259" w:lineRule="auto"/>
-      </w:pPr>
-      <w:r>
-        <w:t xml:space="preserve">Input the </w:t>
-      </w:r>
-      <w:proofErr w:type="spellStart"/>
-      <w:r>
-        <w:t>eventtype</w:t>
-      </w:r>
-      <w:proofErr w:type="spellEnd"/>
-      <w:r>
-        <w:t xml:space="preserve"> indicating what event it is, message a JSON string representing the contents.</w:t>
-      </w:r>
-    </w:p>
-    <w:p>
-      <w:pPr>
-        <w:spacing w:after="160" w:line="259" w:lineRule="auto"/>
-      </w:pPr>
-      <w:r>
-        <w:t>1:</w:t>
-      </w:r>
-      <w:r>
-        <w:tab/>
-        <w:t xml:space="preserve">function </w:t>
-      </w:r>
-      <w:proofErr w:type="spellStart"/>
-      <w:proofErr w:type="gramStart"/>
-      <w:r>
-        <w:t>broadcastmsg</w:t>
-      </w:r>
-      <w:proofErr w:type="spellEnd"/>
-      <w:r>
-        <w:t>(</w:t>
-      </w:r>
-      <w:proofErr w:type="spellStart"/>
-      <w:proofErr w:type="gramEnd"/>
-      <w:r>
-        <w:t>eventtype</w:t>
-      </w:r>
-      <w:proofErr w:type="spellEnd"/>
-      <w:r>
-        <w:t>, message)</w:t>
-      </w:r>
-    </w:p>
-    <w:p>
-      <w:pPr>
-        <w:spacing w:after="160" w:line="259" w:lineRule="auto"/>
-      </w:pPr>
-      <w:r>
-        <w:t>2:</w:t>
-      </w:r>
-      <w:r>
-        <w:tab/>
-        <w:t xml:space="preserve">try to connect to </w:t>
-      </w:r>
-      <w:proofErr w:type="gramStart"/>
-      <w:r>
-        <w:t>a</w:t>
-      </w:r>
-      <w:proofErr w:type="gramEnd"/>
-      <w:r>
-        <w:t xml:space="preserve"> instance on the given port</w:t>
-      </w:r>
-    </w:p>
-    <w:p>
-      <w:pPr>
-        <w:spacing w:after="160" w:line="259" w:lineRule="auto"/>
-      </w:pPr>
-      <w:r>
-        <w:t>3:</w:t>
-      </w:r>
-      <w:r>
-        <w:tab/>
-        <w:t>if (connection == TRUE) then</w:t>
-      </w:r>
-    </w:p>
-    <w:p>
-      <w:pPr>
-        <w:spacing w:after="160" w:line="259" w:lineRule="auto"/>
-      </w:pPr>
-      <w:r>
-        <w:t>4:</w:t>
-      </w:r>
-      <w:r>
-        <w:tab/>
-        <w:t xml:space="preserve">for (for all peer in the </w:t>
-      </w:r>
-      <w:proofErr w:type="spellStart"/>
-      <w:r>
-        <w:t>peerlist</w:t>
-      </w:r>
-      <w:proofErr w:type="spellEnd"/>
-      <w:r>
-        <w:t>) do</w:t>
-      </w:r>
-    </w:p>
-    <w:p>
-      <w:pPr>
-        <w:spacing w:after="160" w:line="259" w:lineRule="auto"/>
-      </w:pPr>
-      <w:r>
-        <w:tab/>
-        <w:t>send (</w:t>
-      </w:r>
-      <w:proofErr w:type="spellStart"/>
-      <w:proofErr w:type="gramStart"/>
-      <w:r>
-        <w:t>eventype,msg</w:t>
-      </w:r>
-      <w:proofErr w:type="spellEnd"/>
-      <w:proofErr w:type="gramEnd"/>
-      <w:r>
-        <w:t>) to the peer</w:t>
-      </w:r>
-    </w:p>
-    <w:p>
-      <w:pPr>
-        <w:spacing w:after="160" w:line="259" w:lineRule="auto"/>
-      </w:pPr>
-      <w:r>
-        <w:t>5:</w:t>
-      </w:r>
-      <w:r>
-        <w:tab/>
-        <w:t>end for</w:t>
-      </w:r>
-    </w:p>
-    <w:p>
-      <w:pPr>
-        <w:spacing w:after="160" w:line="259" w:lineRule="auto"/>
-      </w:pPr>
-      <w:r>
-        <w:t>6:</w:t>
-      </w:r>
-      <w:r>
-        <w:tab/>
-        <w:t>else</w:t>
-      </w:r>
-    </w:p>
-    <w:p>
-      <w:pPr>
-        <w:spacing w:after="160" w:line="259" w:lineRule="auto"/>
-      </w:pPr>
-      <w:r>
-        <w:t>7:</w:t>
-      </w:r>
-      <w:r>
-        <w:tab/>
-        <w:t>return False</w:t>
-      </w:r>
-    </w:p>
-    <w:p>
-      <w:pPr>
-        <w:spacing w:after="160" w:line="259" w:lineRule="auto"/>
-      </w:pPr>
-    </w:p>
-    <w:p>
-      <w:pPr>
-        <w:rPr>
-          <w:b/>
-          <w:bCs/>
-        </w:rPr>
-      </w:pPr>
-      <w:r>
-        <w:rPr>
-          <w:b/>
-          <w:bCs/>
-        </w:rPr>
-        <w:t xml:space="preserve">Algorithm </w:t>
-      </w:r>
-      <w:proofErr w:type="gramStart"/>
-      <w:r>
-        <w:rPr>
-          <w:b/>
-          <w:bCs/>
-        </w:rPr>
-        <w:t>5</w:t>
-      </w:r>
-      <w:r>
-        <w:rPr>
-          <w:b/>
-          <w:bCs/>
-        </w:rPr>
-        <w:t xml:space="preserve"> :</w:t>
-      </w:r>
-      <w:proofErr w:type="gramEnd"/>
-      <w:r>
-        <w:rPr>
-          <w:b/>
-          <w:bCs/>
-        </w:rPr>
-        <w:t xml:space="preserve"> Algorithm to process message</w:t>
-      </w:r>
-    </w:p>
-    <w:p>
-      <w:r>
-        <w:t>1:</w:t>
-      </w:r>
-      <w:r>
-        <w:tab/>
-        <w:t xml:space="preserve">Algorithm </w:t>
-      </w:r>
-      <w:proofErr w:type="spellStart"/>
-      <w:r>
-        <w:t>processmessage</w:t>
-      </w:r>
-      <w:proofErr w:type="spellEnd"/>
-      <w:r>
-        <w:t xml:space="preserve"> </w:t>
-      </w:r>
-      <w:r>
-        <w:t>(</w:t>
-      </w:r>
-      <w:proofErr w:type="spellStart"/>
-      <w:r>
-        <w:t>eventtype</w:t>
-      </w:r>
-      <w:proofErr w:type="spellEnd"/>
-      <w:r>
-        <w:t>, message)</w:t>
-      </w:r>
-    </w:p>
-    <w:p>
-      <w:pPr>
-        <w:ind w:left="720" w:hanging="720"/>
-      </w:pPr>
-      <w:r>
-        <w:t>2:</w:t>
-      </w:r>
-      <w:r>
-        <w:tab/>
-        <w:t xml:space="preserve">if the </w:t>
-      </w:r>
-      <w:proofErr w:type="spellStart"/>
-      <w:r>
-        <w:t>eventtype</w:t>
-      </w:r>
-      <w:proofErr w:type="spellEnd"/>
-      <w:r>
-        <w:t xml:space="preserve"> is connection check to see if connected node has a larger chain if so </w:t>
-      </w:r>
-      <w:proofErr w:type="gramStart"/>
-      <w:r>
-        <w:t>broadcast(</w:t>
-      </w:r>
-      <w:proofErr w:type="gramEnd"/>
-      <w:r>
-        <w:t>REQUESTCHAIN, null) to connected peer</w:t>
-      </w:r>
-    </w:p>
-    <w:p>
-      <w:pPr>
-        <w:ind w:left="720" w:hanging="720"/>
-      </w:pPr>
-      <w:r>
-        <w:t>3:</w:t>
-      </w:r>
-      <w:r>
-        <w:tab/>
-        <w:t xml:space="preserve">if the </w:t>
-      </w:r>
-      <w:proofErr w:type="spellStart"/>
-      <w:r>
-        <w:t>eventype</w:t>
-      </w:r>
-      <w:proofErr w:type="spellEnd"/>
-      <w:r>
-        <w:t xml:space="preserve"> is REQUESTCHAIN Create a JSON representation of the blockchain and transmit it to the peer as </w:t>
-      </w:r>
-      <w:proofErr w:type="gramStart"/>
-      <w:r>
-        <w:t>broadcast(</w:t>
-      </w:r>
-      <w:proofErr w:type="gramEnd"/>
-      <w:r>
-        <w:t>CHAIN, JSON data)</w:t>
-      </w:r>
-    </w:p>
-    <w:p>
-      <w:pPr>
-        <w:ind w:left="720" w:hanging="720"/>
-      </w:pPr>
-      <w:r>
-        <w:t>4:</w:t>
-      </w:r>
-      <w:r>
-        <w:tab/>
-        <w:t xml:space="preserve">if the </w:t>
-      </w:r>
-      <w:proofErr w:type="spellStart"/>
-      <w:r>
-        <w:t>eventtype</w:t>
-      </w:r>
-      <w:proofErr w:type="spellEnd"/>
-      <w:r>
-        <w:t xml:space="preserve"> is CHAIN convert JSON data to object and check to see if the given chain is valid if the given chain is valid. Then replace the existing chain with new chain</w:t>
-      </w:r>
-    </w:p>
-    <w:p>
-      <w:pPr>
-        <w:ind w:left="720" w:hanging="720"/>
-      </w:pPr>
-      <w:r>
-        <w:t>5:</w:t>
-      </w:r>
-      <w:r>
-        <w:tab/>
-        <w:t xml:space="preserve">if the </w:t>
-      </w:r>
-      <w:proofErr w:type="spellStart"/>
-      <w:r>
-        <w:t>eventtype</w:t>
-      </w:r>
-      <w:proofErr w:type="spellEnd"/>
-      <w:r>
-        <w:t xml:space="preserve"> is BLOCK download the given block and check to see if all transactions in it are valid by checking the signature against the private</w:t>
+        <w:t>if the eventtype is BLOCK download the given block and check to see if all transactions in it are valid by checking the signature against the private</w:t>
       </w:r>
       <w:r>
         <w:t xml:space="preserve">- </w:t>
       </w:r>
-      <w:proofErr w:type="spellStart"/>
       <w:r>
         <w:t>publickey</w:t>
       </w:r>
       <w:r>
         <w:t>estate</w:t>
       </w:r>
-      <w:proofErr w:type="spellEnd"/>
     </w:p>
     <w:p>
       <w:r>
@@ -8351,20 +7981,20 @@
         <w:spacing w:before="0" w:after="120" w:line="360" w:lineRule="auto"/>
         <w:ind w:left="547" w:hanging="547"/>
       </w:pPr>
-      <w:bookmarkStart w:id="103" w:name="_Toc97998473"/>
-      <w:bookmarkStart w:id="104" w:name="_Toc98105696"/>
-      <w:bookmarkStart w:id="105" w:name="_Toc98146555"/>
-      <w:bookmarkStart w:id="106" w:name="_Toc103682379"/>
-      <w:bookmarkStart w:id="107" w:name="_Toc104970167"/>
+      <w:bookmarkStart w:id="104" w:name="_Toc97998473"/>
+      <w:bookmarkStart w:id="105" w:name="_Toc98105696"/>
+      <w:bookmarkStart w:id="106" w:name="_Toc98146555"/>
+      <w:bookmarkStart w:id="107" w:name="_Toc103682379"/>
+      <w:bookmarkStart w:id="108" w:name="_Toc104970167"/>
       <w:r>
         <w:lastRenderedPageBreak/>
         <w:t>Project Tools</w:t>
       </w:r>
-      <w:bookmarkEnd w:id="103"/>
       <w:bookmarkEnd w:id="104"/>
       <w:bookmarkEnd w:id="105"/>
       <w:bookmarkEnd w:id="106"/>
       <w:bookmarkEnd w:id="107"/>
+      <w:bookmarkEnd w:id="108"/>
     </w:p>
     <w:p>
       <w:r>
@@ -8443,7 +8073,7 @@
         <w:br w:type="page"/>
       </w:r>
     </w:p>
-    <w:bookmarkStart w:id="108" w:name="_Toc104970168" w:displacedByCustomXml="next"/>
+    <w:bookmarkStart w:id="109" w:name="_Toc104970168" w:displacedByCustomXml="next"/>
     <w:sdt>
       <w:sdtPr>
         <w:rPr>
@@ -8469,7 +8099,7 @@
           <w:r>
             <w:t>REFERENCES</w:t>
           </w:r>
-          <w:bookmarkEnd w:id="108"/>
+          <w:bookmarkEnd w:id="109"/>
         </w:p>
         <w:sdt>
           <w:sdtPr>
@@ -8515,7 +8145,7 @@
               </w:tblGrid>
               <w:tr>
                 <w:trPr>
-                  <w:divId w:val="579877015"/>
+                  <w:divId w:val="1724212206"/>
                   <w:tblCellSpacing w:w="15" w:type="dxa"/>
                 </w:trPr>
                 <w:tc>
@@ -8554,14 +8184,14 @@
                       <w:rPr>
                         <w:noProof/>
                       </w:rPr>
-                      <w:t>Sajana P, M. Sindhu, and M Sethumadhavan, "On Blockchain Application: Hyperledger Fabric and Ethereum," International Journal, 2018.</w:t>
+                      <w:t>M. Bapat, H. Gune, and P. Bhattacharyya, "A paradigm-based finite state morphological analyzer for marathi," Workshop on South and Southeast Asian Natural Language Processing (WSSANLP), 2010.</w:t>
                     </w:r>
                   </w:p>
                 </w:tc>
               </w:tr>
               <w:tr>
                 <w:trPr>
-                  <w:divId w:val="579877015"/>
+                  <w:divId w:val="1724212206"/>
                   <w:tblCellSpacing w:w="15" w:type="dxa"/>
                 </w:trPr>
                 <w:tc>
@@ -8600,14 +8230,14 @@
                       <w:rPr>
                         <w:noProof/>
                       </w:rPr>
-                      <w:t>Greeshma Sarath and S.H, M. Lal, "Privacy Preservation and Content Protection in Location Based Queries," International Conference on Contemporary Computing (IC3), 2015.</w:t>
+                      <w:t xml:space="preserve">H. H. Monson, Statistical Digital Signal Processing and Modeling, John Wiley &amp; Sons Inc., 1996. </w:t>
                     </w:r>
                   </w:p>
                 </w:tc>
               </w:tr>
               <w:tr>
                 <w:trPr>
-                  <w:divId w:val="579877015"/>
+                  <w:divId w:val="1724212206"/>
                   <w:tblCellSpacing w:w="15" w:type="dxa"/>
                 </w:trPr>
                 <w:tc>
@@ -8646,14 +8276,14 @@
                       <w:rPr>
                         <w:noProof/>
                       </w:rPr>
-                      <w:t>B. Venugopal and Greeshma Sarath, "A Novel Approach for Preserving Numerical Ordering in Encrypted Data," International Conference on Information Technology (ICIT), 2016.</w:t>
+                      <w:t xml:space="preserve">Proakis John G., Manolakis Dimitris G., Digital Signal Processing, principles, algorithms, and applications, 3rd ed., New Jersey. </w:t>
                     </w:r>
                   </w:p>
                 </w:tc>
               </w:tr>
               <w:tr>
                 <w:trPr>
-                  <w:divId w:val="579877015"/>
+                  <w:divId w:val="1724212206"/>
                   <w:tblCellSpacing w:w="15" w:type="dxa"/>
                 </w:trPr>
                 <w:tc>
@@ -8692,14 +8322,14 @@
                       <w:rPr>
                         <w:noProof/>
                       </w:rPr>
-                      <w:t>Christo, Mary Subaja and Sarathy, Partha and Priyanka, C and Kumari, Raj and others, "An Efficient Data Security in Medical Report using Block Chain Technology," International Conference on Communication and Signal Processing (ICCSP), IEEE, 2019.</w:t>
+                      <w:t>"http://www.microsoft.com/MSDN/speech.html," 2012.</w:t>
                     </w:r>
                   </w:p>
                 </w:tc>
               </w:tr>
               <w:tr>
                 <w:trPr>
-                  <w:divId w:val="579877015"/>
+                  <w:divId w:val="1724212206"/>
                   <w:tblCellSpacing w:w="15" w:type="dxa"/>
                 </w:trPr>
                 <w:tc>
@@ -8738,145 +8368,7 @@
                       <w:rPr>
                         <w:noProof/>
                       </w:rPr>
-                      <w:t>Nakamoto, Satoshi and others, "Bitcoin: A peer-to-peer electronic cash system," Citeseer, 2008.</w:t>
-                    </w:r>
-                  </w:p>
-                </w:tc>
-              </w:tr>
-              <w:tr>
-                <w:trPr>
-                  <w:divId w:val="579877015"/>
-                  <w:tblCellSpacing w:w="15" w:type="dxa"/>
-                </w:trPr>
-                <w:tc>
-                  <w:tcPr>
-                    <w:tcW w:w="50" w:type="pct"/>
-                    <w:hideMark/>
-                  </w:tcPr>
-                  <w:p>
-                    <w:pPr>
-                      <w:pStyle w:val="Bibliography"/>
-                      <w:rPr>
-                        <w:noProof/>
-                      </w:rPr>
-                    </w:pPr>
-                    <w:r>
-                      <w:rPr>
-                        <w:noProof/>
-                      </w:rPr>
-                      <w:t xml:space="preserve">[6] </w:t>
-                    </w:r>
-                  </w:p>
-                </w:tc>
-                <w:tc>
-                  <w:tcPr>
-                    <w:tcW w:w="0" w:type="auto"/>
-                    <w:hideMark/>
-                  </w:tcPr>
-                  <w:p>
-                    <w:pPr>
-                      <w:pStyle w:val="Bibliography"/>
-                      <w:rPr>
-                        <w:noProof/>
-                      </w:rPr>
-                    </w:pPr>
-                    <w:r>
-                      <w:rPr>
-                        <w:noProof/>
-                      </w:rPr>
-                      <w:t>Norta, Alex, Chad Fernandez, and Stefan Hickmott, "On Blockchain Application: Hyperledger Fabric and Ethereum," International Joint Conference on Neural Networks (IJCNN), IEEE, 2018.</w:t>
-                    </w:r>
-                  </w:p>
-                </w:tc>
-              </w:tr>
-              <w:tr>
-                <w:trPr>
-                  <w:divId w:val="579877015"/>
-                  <w:tblCellSpacing w:w="15" w:type="dxa"/>
-                </w:trPr>
-                <w:tc>
-                  <w:tcPr>
-                    <w:tcW w:w="50" w:type="pct"/>
-                    <w:hideMark/>
-                  </w:tcPr>
-                  <w:p>
-                    <w:pPr>
-                      <w:pStyle w:val="Bibliography"/>
-                      <w:rPr>
-                        <w:noProof/>
-                      </w:rPr>
-                    </w:pPr>
-                    <w:r>
-                      <w:rPr>
-                        <w:noProof/>
-                      </w:rPr>
-                      <w:t xml:space="preserve">[7] </w:t>
-                    </w:r>
-                  </w:p>
-                </w:tc>
-                <w:tc>
-                  <w:tcPr>
-                    <w:tcW w:w="0" w:type="auto"/>
-                    <w:hideMark/>
-                  </w:tcPr>
-                  <w:p>
-                    <w:pPr>
-                      <w:pStyle w:val="Bibliography"/>
-                      <w:rPr>
-                        <w:noProof/>
-                      </w:rPr>
-                    </w:pPr>
-                    <w:r>
-                      <w:rPr>
-                        <w:noProof/>
-                      </w:rPr>
-                      <w:t>Muhamed Turkanović, Marko Hölbl, Kristjan Košič, Marjan Hericko and Aida Kamisalic, "EduCTX: A blockchain-based higher education credit platform," IEEE, 2019.</w:t>
-                    </w:r>
-                  </w:p>
-                </w:tc>
-              </w:tr>
-              <w:tr>
-                <w:trPr>
-                  <w:divId w:val="579877015"/>
-                  <w:tblCellSpacing w:w="15" w:type="dxa"/>
-                </w:trPr>
-                <w:tc>
-                  <w:tcPr>
-                    <w:tcW w:w="50" w:type="pct"/>
-                    <w:hideMark/>
-                  </w:tcPr>
-                  <w:p>
-                    <w:pPr>
-                      <w:pStyle w:val="Bibliography"/>
-                      <w:rPr>
-                        <w:noProof/>
-                      </w:rPr>
-                    </w:pPr>
-                    <w:r>
-                      <w:rPr>
-                        <w:noProof/>
-                      </w:rPr>
-                      <w:t xml:space="preserve">[8] </w:t>
-                    </w:r>
-                  </w:p>
-                </w:tc>
-                <w:tc>
-                  <w:tcPr>
-                    <w:tcW w:w="0" w:type="auto"/>
-                    <w:hideMark/>
-                  </w:tcPr>
-                  <w:p>
-                    <w:pPr>
-                      <w:pStyle w:val="Bibliography"/>
-                      <w:rPr>
-                        <w:noProof/>
-                      </w:rPr>
-                    </w:pPr>
-                    <w:r>
-                      <w:rPr>
-                        <w:noProof/>
-                      </w:rPr>
-                      <w:t>Sankar, Lakshmi Siva, M. Sindhu, and M. Sethumadhavan, "Survey of consensus protocols on blockchain applications," International Conference on Advanced Computing and Communication Systems (ICACCS), IEEE, 2017.</w:t>
+                      <w:t xml:space="preserve">V.Radha and C. Vimala, "A review on speech recognition challenges and approaches," vol. 2, no. 1, pp. 1-7, 2012. </w:t>
                     </w:r>
                   </w:p>
                 </w:tc>
@@ -8884,7 +8376,7 @@
             </w:tbl>
             <w:p>
               <w:pPr>
-                <w:divId w:val="579877015"/>
+                <w:divId w:val="1724212206"/>
                 <w:rPr>
                   <w:rFonts w:eastAsia="Times New Roman"/>
                   <w:noProof/>
@@ -8918,7 +8410,7 @@
 </file>
 
 <file path=word/endnotes.xml><?xml version="1.0" encoding="utf-8"?>
-<w:endnotes xmlns:wpc="http://schemas.microsoft.com/office/word/2010/wordprocessingCanvas" xmlns:cx="http://schemas.microsoft.com/office/drawing/2014/chartex" xmlns:cx1="http://schemas.microsoft.com/office/drawing/2015/9/8/chartex" xmlns:cx2="http://schemas.microsoft.com/office/drawing/2015/10/21/chartex" xmlns:cx3="http://schemas.microsoft.com/office/drawing/2016/5/9/chartex" xmlns:cx4="http://schemas.microsoft.com/office/drawing/2016/5/10/chartex" xmlns:cx5="http://schemas.microsoft.com/office/drawing/2016/5/11/chartex" xmlns:cx6="http://schemas.microsoft.com/office/drawing/2016/5/12/chartex" xmlns:cx7="http://schemas.microsoft.com/office/drawing/2016/5/13/chartex" xmlns:cx8="http://schemas.microsoft.com/office/drawing/2016/5/14/chartex" xmlns:mc="http://schemas.openxmlformats.org/markup-compatibility/2006" xmlns:aink="http://schemas.microsoft.com/office/drawing/2016/ink" xmlns:am3d="http://schemas.microsoft.com/office/drawing/2017/model3d" xmlns:o="urn:schemas-microsoft-com:office:office" xmlns:oel="http://schemas.microsoft.com/office/2019/extlst" xmlns:r="http://schemas.openxmlformats.org/officeDocument/2006/relationships" xmlns:m="http://schemas.openxmlformats.org/officeDocument/2006/math" xmlns:v="urn:schemas-microsoft-com:vml" xmlns:wp14="http://schemas.microsoft.com/office/word/2010/wordprocessingDrawing" xmlns:wp="http://schemas.openxmlformats.org/drawingml/2006/wordprocessingDrawing" xmlns:w10="urn:schemas-microsoft-com:office:word" xmlns:w="http://schemas.openxmlformats.org/wordprocessingml/2006/main" xmlns:w14="http://schemas.microsoft.com/office/word/2010/wordml" xmlns:w15="http://schemas.microsoft.com/office/word/2012/wordml" xmlns:w16cex="http://schemas.microsoft.com/office/word/2018/wordml/cex" xmlns:w16cid="http://schemas.microsoft.com/office/word/2016/wordml/cid" xmlns:w16="http://schemas.microsoft.com/office/word/2018/wordml" xmlns:w16sdtdh="http://schemas.microsoft.com/office/word/2020/wordml/sdtdatahash" xmlns:w16se="http://schemas.microsoft.com/office/word/2015/wordml/symex" xmlns:wpg="http://schemas.microsoft.com/office/word/2010/wordprocessingGroup" xmlns:wpi="http://schemas.microsoft.com/office/word/2010/wordprocessingInk" xmlns:wne="http://schemas.microsoft.com/office/word/2006/wordml" xmlns:wps="http://schemas.microsoft.com/office/word/2010/wordprocessingShape" mc:Ignorable="w14 w15 w16se w16cid w16 w16cex w16sdtdh wp14">
+<w:endnotes xmlns:wpc="http://schemas.microsoft.com/office/word/2010/wordprocessingCanvas" xmlns:cx="http://schemas.microsoft.com/office/drawing/2014/chartex" xmlns:cx1="http://schemas.microsoft.com/office/drawing/2015/9/8/chartex" xmlns:cx2="http://schemas.microsoft.com/office/drawing/2015/10/21/chartex" xmlns:cx3="http://schemas.microsoft.com/office/drawing/2016/5/9/chartex" xmlns:cx4="http://schemas.microsoft.com/office/drawing/2016/5/10/chartex" xmlns:cx5="http://schemas.microsoft.com/office/drawing/2016/5/11/chartex" xmlns:cx6="http://schemas.microsoft.com/office/drawing/2016/5/12/chartex" xmlns:cx7="http://schemas.microsoft.com/office/drawing/2016/5/13/chartex" xmlns:cx8="http://schemas.microsoft.com/office/drawing/2016/5/14/chartex" xmlns:mc="http://schemas.openxmlformats.org/markup-compatibility/2006" xmlns:aink="http://schemas.microsoft.com/office/drawing/2016/ink" xmlns:am3d="http://schemas.microsoft.com/office/drawing/2017/model3d" xmlns:o="urn:schemas-microsoft-com:office:office" xmlns:r="http://schemas.openxmlformats.org/officeDocument/2006/relationships" xmlns:m="http://schemas.openxmlformats.org/officeDocument/2006/math" xmlns:v="urn:schemas-microsoft-com:vml" xmlns:wp14="http://schemas.microsoft.com/office/word/2010/wordprocessingDrawing" xmlns:wp="http://schemas.openxmlformats.org/drawingml/2006/wordprocessingDrawing" xmlns:w10="urn:schemas-microsoft-com:office:word" xmlns:w="http://schemas.openxmlformats.org/wordprocessingml/2006/main" xmlns:w14="http://schemas.microsoft.com/office/word/2010/wordml" xmlns:w15="http://schemas.microsoft.com/office/word/2012/wordml" xmlns:w16cid="http://schemas.microsoft.com/office/word/2016/wordml/cid" xmlns:w16se="http://schemas.microsoft.com/office/word/2015/wordml/symex" xmlns:wpg="http://schemas.microsoft.com/office/word/2010/wordprocessingGroup" xmlns:wpi="http://schemas.microsoft.com/office/word/2010/wordprocessingInk" xmlns:wne="http://schemas.microsoft.com/office/word/2006/wordml" xmlns:wps="http://schemas.microsoft.com/office/word/2010/wordprocessingShape" mc:Ignorable="w14 w15 w16se w16cid wp14">
   <w:endnote w:type="separator" w:id="-1">
     <w:p>
       <w:pPr>
@@ -8943,7 +8435,7 @@
 </file>
 
 <file path=word/footer1.xml><?xml version="1.0" encoding="utf-8"?>
-<w:ftr xmlns:wpc="http://schemas.microsoft.com/office/word/2010/wordprocessingCanvas" xmlns:cx="http://schemas.microsoft.com/office/drawing/2014/chartex" xmlns:cx1="http://schemas.microsoft.com/office/drawing/2015/9/8/chartex" xmlns:cx2="http://schemas.microsoft.com/office/drawing/2015/10/21/chartex" xmlns:cx3="http://schemas.microsoft.com/office/drawing/2016/5/9/chartex" xmlns:cx4="http://schemas.microsoft.com/office/drawing/2016/5/10/chartex" xmlns:cx5="http://schemas.microsoft.com/office/drawing/2016/5/11/chartex" xmlns:cx6="http://schemas.microsoft.com/office/drawing/2016/5/12/chartex" xmlns:cx7="http://schemas.microsoft.com/office/drawing/2016/5/13/chartex" xmlns:cx8="http://schemas.microsoft.com/office/drawing/2016/5/14/chartex" xmlns:mc="http://schemas.openxmlformats.org/markup-compatibility/2006" xmlns:aink="http://schemas.microsoft.com/office/drawing/2016/ink" xmlns:am3d="http://schemas.microsoft.com/office/drawing/2017/model3d" xmlns:o="urn:schemas-microsoft-com:office:office" xmlns:oel="http://schemas.microsoft.com/office/2019/extlst" xmlns:r="http://schemas.openxmlformats.org/officeDocument/2006/relationships" xmlns:m="http://schemas.openxmlformats.org/officeDocument/2006/math" xmlns:v="urn:schemas-microsoft-com:vml" xmlns:wp14="http://schemas.microsoft.com/office/word/2010/wordprocessingDrawing" xmlns:wp="http://schemas.openxmlformats.org/drawingml/2006/wordprocessingDrawing" xmlns:w10="urn:schemas-microsoft-com:office:word" xmlns:w="http://schemas.openxmlformats.org/wordprocessingml/2006/main" xmlns:w14="http://schemas.microsoft.com/office/word/2010/wordml" xmlns:w15="http://schemas.microsoft.com/office/word/2012/wordml" xmlns:w16cex="http://schemas.microsoft.com/office/word/2018/wordml/cex" xmlns:w16cid="http://schemas.microsoft.com/office/word/2016/wordml/cid" xmlns:w16="http://schemas.microsoft.com/office/word/2018/wordml" xmlns:w16sdtdh="http://schemas.microsoft.com/office/word/2020/wordml/sdtdatahash" xmlns:w16se="http://schemas.microsoft.com/office/word/2015/wordml/symex" xmlns:wpg="http://schemas.microsoft.com/office/word/2010/wordprocessingGroup" xmlns:wpi="http://schemas.microsoft.com/office/word/2010/wordprocessingInk" xmlns:wne="http://schemas.microsoft.com/office/word/2006/wordml" xmlns:wps="http://schemas.microsoft.com/office/word/2010/wordprocessingShape" mc:Ignorable="w14 w15 w16se w16cid w16 w16cex w16sdtdh wp14">
+<w:ftr xmlns:wpc="http://schemas.microsoft.com/office/word/2010/wordprocessingCanvas" xmlns:cx="http://schemas.microsoft.com/office/drawing/2014/chartex" xmlns:cx1="http://schemas.microsoft.com/office/drawing/2015/9/8/chartex" xmlns:cx2="http://schemas.microsoft.com/office/drawing/2015/10/21/chartex" xmlns:cx3="http://schemas.microsoft.com/office/drawing/2016/5/9/chartex" xmlns:cx4="http://schemas.microsoft.com/office/drawing/2016/5/10/chartex" xmlns:cx5="http://schemas.microsoft.com/office/drawing/2016/5/11/chartex" xmlns:cx6="http://schemas.microsoft.com/office/drawing/2016/5/12/chartex" xmlns:cx7="http://schemas.microsoft.com/office/drawing/2016/5/13/chartex" xmlns:cx8="http://schemas.microsoft.com/office/drawing/2016/5/14/chartex" xmlns:mc="http://schemas.openxmlformats.org/markup-compatibility/2006" xmlns:aink="http://schemas.microsoft.com/office/drawing/2016/ink" xmlns:am3d="http://schemas.microsoft.com/office/drawing/2017/model3d" xmlns:o="urn:schemas-microsoft-com:office:office" xmlns:r="http://schemas.openxmlformats.org/officeDocument/2006/relationships" xmlns:m="http://schemas.openxmlformats.org/officeDocument/2006/math" xmlns:v="urn:schemas-microsoft-com:vml" xmlns:wp14="http://schemas.microsoft.com/office/word/2010/wordprocessingDrawing" xmlns:wp="http://schemas.openxmlformats.org/drawingml/2006/wordprocessingDrawing" xmlns:w10="urn:schemas-microsoft-com:office:word" xmlns:w="http://schemas.openxmlformats.org/wordprocessingml/2006/main" xmlns:w14="http://schemas.microsoft.com/office/word/2010/wordml" xmlns:w15="http://schemas.microsoft.com/office/word/2012/wordml" xmlns:w16cid="http://schemas.microsoft.com/office/word/2016/wordml/cid" xmlns:w16se="http://schemas.microsoft.com/office/word/2015/wordml/symex" xmlns:wpg="http://schemas.microsoft.com/office/word/2010/wordprocessingGroup" xmlns:wpi="http://schemas.microsoft.com/office/word/2010/wordprocessingInk" xmlns:wne="http://schemas.microsoft.com/office/word/2006/wordml" xmlns:wps="http://schemas.microsoft.com/office/word/2010/wordprocessingShape" mc:Ignorable="w14 w15 w16se w16cid wp14">
   <w:p>
     <w:pPr>
       <w:pStyle w:val="Footer"/>
@@ -8965,7 +8457,7 @@
 </file>
 
 <file path=word/footer2.xml><?xml version="1.0" encoding="utf-8"?>
-<w:ftr xmlns:wpc="http://schemas.microsoft.com/office/word/2010/wordprocessingCanvas" xmlns:cx="http://schemas.microsoft.com/office/drawing/2014/chartex" xmlns:cx1="http://schemas.microsoft.com/office/drawing/2015/9/8/chartex" xmlns:cx2="http://schemas.microsoft.com/office/drawing/2015/10/21/chartex" xmlns:cx3="http://schemas.microsoft.com/office/drawing/2016/5/9/chartex" xmlns:cx4="http://schemas.microsoft.com/office/drawing/2016/5/10/chartex" xmlns:cx5="http://schemas.microsoft.com/office/drawing/2016/5/11/chartex" xmlns:cx6="http://schemas.microsoft.com/office/drawing/2016/5/12/chartex" xmlns:cx7="http://schemas.microsoft.com/office/drawing/2016/5/13/chartex" xmlns:cx8="http://schemas.microsoft.com/office/drawing/2016/5/14/chartex" xmlns:mc="http://schemas.openxmlformats.org/markup-compatibility/2006" xmlns:aink="http://schemas.microsoft.com/office/drawing/2016/ink" xmlns:am3d="http://schemas.microsoft.com/office/drawing/2017/model3d" xmlns:o="urn:schemas-microsoft-com:office:office" xmlns:oel="http://schemas.microsoft.com/office/2019/extlst" xmlns:r="http://schemas.openxmlformats.org/officeDocument/2006/relationships" xmlns:m="http://schemas.openxmlformats.org/officeDocument/2006/math" xmlns:v="urn:schemas-microsoft-com:vml" xmlns:wp14="http://schemas.microsoft.com/office/word/2010/wordprocessingDrawing" xmlns:wp="http://schemas.openxmlformats.org/drawingml/2006/wordprocessingDrawing" xmlns:w10="urn:schemas-microsoft-com:office:word" xmlns:w="http://schemas.openxmlformats.org/wordprocessingml/2006/main" xmlns:w14="http://schemas.microsoft.com/office/word/2010/wordml" xmlns:w15="http://schemas.microsoft.com/office/word/2012/wordml" xmlns:w16cex="http://schemas.microsoft.com/office/word/2018/wordml/cex" xmlns:w16cid="http://schemas.microsoft.com/office/word/2016/wordml/cid" xmlns:w16="http://schemas.microsoft.com/office/word/2018/wordml" xmlns:w16sdtdh="http://schemas.microsoft.com/office/word/2020/wordml/sdtdatahash" xmlns:w16se="http://schemas.microsoft.com/office/word/2015/wordml/symex" xmlns:wpg="http://schemas.microsoft.com/office/word/2010/wordprocessingGroup" xmlns:wpi="http://schemas.microsoft.com/office/word/2010/wordprocessingInk" xmlns:wne="http://schemas.microsoft.com/office/word/2006/wordml" xmlns:wps="http://schemas.microsoft.com/office/word/2010/wordprocessingShape" mc:Ignorable="w14 w15 w16se w16cid w16 w16cex w16sdtdh wp14">
+<w:ftr xmlns:wpc="http://schemas.microsoft.com/office/word/2010/wordprocessingCanvas" xmlns:cx="http://schemas.microsoft.com/office/drawing/2014/chartex" xmlns:cx1="http://schemas.microsoft.com/office/drawing/2015/9/8/chartex" xmlns:cx2="http://schemas.microsoft.com/office/drawing/2015/10/21/chartex" xmlns:cx3="http://schemas.microsoft.com/office/drawing/2016/5/9/chartex" xmlns:cx4="http://schemas.microsoft.com/office/drawing/2016/5/10/chartex" xmlns:cx5="http://schemas.microsoft.com/office/drawing/2016/5/11/chartex" xmlns:cx6="http://schemas.microsoft.com/office/drawing/2016/5/12/chartex" xmlns:cx7="http://schemas.microsoft.com/office/drawing/2016/5/13/chartex" xmlns:cx8="http://schemas.microsoft.com/office/drawing/2016/5/14/chartex" xmlns:mc="http://schemas.openxmlformats.org/markup-compatibility/2006" xmlns:aink="http://schemas.microsoft.com/office/drawing/2016/ink" xmlns:am3d="http://schemas.microsoft.com/office/drawing/2017/model3d" xmlns:o="urn:schemas-microsoft-com:office:office" xmlns:r="http://schemas.openxmlformats.org/officeDocument/2006/relationships" xmlns:m="http://schemas.openxmlformats.org/officeDocument/2006/math" xmlns:v="urn:schemas-microsoft-com:vml" xmlns:wp14="http://schemas.microsoft.com/office/word/2010/wordprocessingDrawing" xmlns:wp="http://schemas.openxmlformats.org/drawingml/2006/wordprocessingDrawing" xmlns:w10="urn:schemas-microsoft-com:office:word" xmlns:w="http://schemas.openxmlformats.org/wordprocessingml/2006/main" xmlns:w14="http://schemas.microsoft.com/office/word/2010/wordml" xmlns:w15="http://schemas.microsoft.com/office/word/2012/wordml" xmlns:w16cid="http://schemas.microsoft.com/office/word/2016/wordml/cid" xmlns:w16se="http://schemas.microsoft.com/office/word/2015/wordml/symex" xmlns:wpg="http://schemas.microsoft.com/office/word/2010/wordprocessingGroup" xmlns:wpi="http://schemas.microsoft.com/office/word/2010/wordprocessingInk" xmlns:wne="http://schemas.microsoft.com/office/word/2006/wordml" xmlns:wps="http://schemas.microsoft.com/office/word/2010/wordprocessingShape" mc:Ignorable="w14 w15 w16se w16cid wp14">
   <w:sdt>
     <w:sdtPr>
       <w:id w:val="-1883784078"/>
@@ -9021,7 +8513,7 @@
 </file>
 
 <file path=word/footer3.xml><?xml version="1.0" encoding="utf-8"?>
-<w:ftr xmlns:wpc="http://schemas.microsoft.com/office/word/2010/wordprocessingCanvas" xmlns:cx="http://schemas.microsoft.com/office/drawing/2014/chartex" xmlns:cx1="http://schemas.microsoft.com/office/drawing/2015/9/8/chartex" xmlns:cx2="http://schemas.microsoft.com/office/drawing/2015/10/21/chartex" xmlns:cx3="http://schemas.microsoft.com/office/drawing/2016/5/9/chartex" xmlns:cx4="http://schemas.microsoft.com/office/drawing/2016/5/10/chartex" xmlns:cx5="http://schemas.microsoft.com/office/drawing/2016/5/11/chartex" xmlns:cx6="http://schemas.microsoft.com/office/drawing/2016/5/12/chartex" xmlns:cx7="http://schemas.microsoft.com/office/drawing/2016/5/13/chartex" xmlns:cx8="http://schemas.microsoft.com/office/drawing/2016/5/14/chartex" xmlns:mc="http://schemas.openxmlformats.org/markup-compatibility/2006" xmlns:aink="http://schemas.microsoft.com/office/drawing/2016/ink" xmlns:am3d="http://schemas.microsoft.com/office/drawing/2017/model3d" xmlns:o="urn:schemas-microsoft-com:office:office" xmlns:oel="http://schemas.microsoft.com/office/2019/extlst" xmlns:r="http://schemas.openxmlformats.org/officeDocument/2006/relationships" xmlns:m="http://schemas.openxmlformats.org/officeDocument/2006/math" xmlns:v="urn:schemas-microsoft-com:vml" xmlns:wp14="http://schemas.microsoft.com/office/word/2010/wordprocessingDrawing" xmlns:wp="http://schemas.openxmlformats.org/drawingml/2006/wordprocessingDrawing" xmlns:w10="urn:schemas-microsoft-com:office:word" xmlns:w="http://schemas.openxmlformats.org/wordprocessingml/2006/main" xmlns:w14="http://schemas.microsoft.com/office/word/2010/wordml" xmlns:w15="http://schemas.microsoft.com/office/word/2012/wordml" xmlns:w16cex="http://schemas.microsoft.com/office/word/2018/wordml/cex" xmlns:w16cid="http://schemas.microsoft.com/office/word/2016/wordml/cid" xmlns:w16="http://schemas.microsoft.com/office/word/2018/wordml" xmlns:w16sdtdh="http://schemas.microsoft.com/office/word/2020/wordml/sdtdatahash" xmlns:w16se="http://schemas.microsoft.com/office/word/2015/wordml/symex" xmlns:wpg="http://schemas.microsoft.com/office/word/2010/wordprocessingGroup" xmlns:wpi="http://schemas.microsoft.com/office/word/2010/wordprocessingInk" xmlns:wne="http://schemas.microsoft.com/office/word/2006/wordml" xmlns:wps="http://schemas.microsoft.com/office/word/2010/wordprocessingShape" mc:Ignorable="w14 w15 w16se w16cid w16 w16cex w16sdtdh wp14">
+<w:ftr xmlns:wpc="http://schemas.microsoft.com/office/word/2010/wordprocessingCanvas" xmlns:cx="http://schemas.microsoft.com/office/drawing/2014/chartex" xmlns:cx1="http://schemas.microsoft.com/office/drawing/2015/9/8/chartex" xmlns:cx2="http://schemas.microsoft.com/office/drawing/2015/10/21/chartex" xmlns:cx3="http://schemas.microsoft.com/office/drawing/2016/5/9/chartex" xmlns:cx4="http://schemas.microsoft.com/office/drawing/2016/5/10/chartex" xmlns:cx5="http://schemas.microsoft.com/office/drawing/2016/5/11/chartex" xmlns:cx6="http://schemas.microsoft.com/office/drawing/2016/5/12/chartex" xmlns:cx7="http://schemas.microsoft.com/office/drawing/2016/5/13/chartex" xmlns:cx8="http://schemas.microsoft.com/office/drawing/2016/5/14/chartex" xmlns:mc="http://schemas.openxmlformats.org/markup-compatibility/2006" xmlns:aink="http://schemas.microsoft.com/office/drawing/2016/ink" xmlns:am3d="http://schemas.microsoft.com/office/drawing/2017/model3d" xmlns:o="urn:schemas-microsoft-com:office:office" xmlns:r="http://schemas.openxmlformats.org/officeDocument/2006/relationships" xmlns:m="http://schemas.openxmlformats.org/officeDocument/2006/math" xmlns:v="urn:schemas-microsoft-com:vml" xmlns:wp14="http://schemas.microsoft.com/office/word/2010/wordprocessingDrawing" xmlns:wp="http://schemas.openxmlformats.org/drawingml/2006/wordprocessingDrawing" xmlns:w10="urn:schemas-microsoft-com:office:word" xmlns:w="http://schemas.openxmlformats.org/wordprocessingml/2006/main" xmlns:w14="http://schemas.microsoft.com/office/word/2010/wordml" xmlns:w15="http://schemas.microsoft.com/office/word/2012/wordml" xmlns:w16cid="http://schemas.microsoft.com/office/word/2016/wordml/cid" xmlns:w16se="http://schemas.microsoft.com/office/word/2015/wordml/symex" xmlns:wpg="http://schemas.microsoft.com/office/word/2010/wordprocessingGroup" xmlns:wpi="http://schemas.microsoft.com/office/word/2010/wordprocessingInk" xmlns:wne="http://schemas.microsoft.com/office/word/2006/wordml" xmlns:wps="http://schemas.microsoft.com/office/word/2010/wordprocessingShape" mc:Ignorable="w14 w15 w16se w16cid wp14">
   <w:sdt>
     <w:sdtPr>
       <w:id w:val="918300505"/>
@@ -9074,7 +8566,7 @@
 </file>
 
 <file path=word/footer4.xml><?xml version="1.0" encoding="utf-8"?>
-<w:ftr xmlns:wpc="http://schemas.microsoft.com/office/word/2010/wordprocessingCanvas" xmlns:cx="http://schemas.microsoft.com/office/drawing/2014/chartex" xmlns:cx1="http://schemas.microsoft.com/office/drawing/2015/9/8/chartex" xmlns:cx2="http://schemas.microsoft.com/office/drawing/2015/10/21/chartex" xmlns:cx3="http://schemas.microsoft.com/office/drawing/2016/5/9/chartex" xmlns:cx4="http://schemas.microsoft.com/office/drawing/2016/5/10/chartex" xmlns:cx5="http://schemas.microsoft.com/office/drawing/2016/5/11/chartex" xmlns:cx6="http://schemas.microsoft.com/office/drawing/2016/5/12/chartex" xmlns:cx7="http://schemas.microsoft.com/office/drawing/2016/5/13/chartex" xmlns:cx8="http://schemas.microsoft.com/office/drawing/2016/5/14/chartex" xmlns:mc="http://schemas.openxmlformats.org/markup-compatibility/2006" xmlns:aink="http://schemas.microsoft.com/office/drawing/2016/ink" xmlns:am3d="http://schemas.microsoft.com/office/drawing/2017/model3d" xmlns:o="urn:schemas-microsoft-com:office:office" xmlns:oel="http://schemas.microsoft.com/office/2019/extlst" xmlns:r="http://schemas.openxmlformats.org/officeDocument/2006/relationships" xmlns:m="http://schemas.openxmlformats.org/officeDocument/2006/math" xmlns:v="urn:schemas-microsoft-com:vml" xmlns:wp14="http://schemas.microsoft.com/office/word/2010/wordprocessingDrawing" xmlns:wp="http://schemas.openxmlformats.org/drawingml/2006/wordprocessingDrawing" xmlns:w10="urn:schemas-microsoft-com:office:word" xmlns:w="http://schemas.openxmlformats.org/wordprocessingml/2006/main" xmlns:w14="http://schemas.microsoft.com/office/word/2010/wordml" xmlns:w15="http://schemas.microsoft.com/office/word/2012/wordml" xmlns:w16cex="http://schemas.microsoft.com/office/word/2018/wordml/cex" xmlns:w16cid="http://schemas.microsoft.com/office/word/2016/wordml/cid" xmlns:w16="http://schemas.microsoft.com/office/word/2018/wordml" xmlns:w16sdtdh="http://schemas.microsoft.com/office/word/2020/wordml/sdtdatahash" xmlns:w16se="http://schemas.microsoft.com/office/word/2015/wordml/symex" xmlns:wpg="http://schemas.microsoft.com/office/word/2010/wordprocessingGroup" xmlns:wpi="http://schemas.microsoft.com/office/word/2010/wordprocessingInk" xmlns:wne="http://schemas.microsoft.com/office/word/2006/wordml" xmlns:wps="http://schemas.microsoft.com/office/word/2010/wordprocessingShape" mc:Ignorable="w14 w15 w16se w16cid w16 w16cex w16sdtdh wp14">
+<w:ftr xmlns:wpc="http://schemas.microsoft.com/office/word/2010/wordprocessingCanvas" xmlns:cx="http://schemas.microsoft.com/office/drawing/2014/chartex" xmlns:cx1="http://schemas.microsoft.com/office/drawing/2015/9/8/chartex" xmlns:cx2="http://schemas.microsoft.com/office/drawing/2015/10/21/chartex" xmlns:cx3="http://schemas.microsoft.com/office/drawing/2016/5/9/chartex" xmlns:cx4="http://schemas.microsoft.com/office/drawing/2016/5/10/chartex" xmlns:cx5="http://schemas.microsoft.com/office/drawing/2016/5/11/chartex" xmlns:cx6="http://schemas.microsoft.com/office/drawing/2016/5/12/chartex" xmlns:cx7="http://schemas.microsoft.com/office/drawing/2016/5/13/chartex" xmlns:cx8="http://schemas.microsoft.com/office/drawing/2016/5/14/chartex" xmlns:mc="http://schemas.openxmlformats.org/markup-compatibility/2006" xmlns:aink="http://schemas.microsoft.com/office/drawing/2016/ink" xmlns:am3d="http://schemas.microsoft.com/office/drawing/2017/model3d" xmlns:o="urn:schemas-microsoft-com:office:office" xmlns:r="http://schemas.openxmlformats.org/officeDocument/2006/relationships" xmlns:m="http://schemas.openxmlformats.org/officeDocument/2006/math" xmlns:v="urn:schemas-microsoft-com:vml" xmlns:wp14="http://schemas.microsoft.com/office/word/2010/wordprocessingDrawing" xmlns:wp="http://schemas.openxmlformats.org/drawingml/2006/wordprocessingDrawing" xmlns:w10="urn:schemas-microsoft-com:office:word" xmlns:w="http://schemas.openxmlformats.org/wordprocessingml/2006/main" xmlns:w14="http://schemas.microsoft.com/office/word/2010/wordml" xmlns:w15="http://schemas.microsoft.com/office/word/2012/wordml" xmlns:w16cid="http://schemas.microsoft.com/office/word/2016/wordml/cid" xmlns:w16se="http://schemas.microsoft.com/office/word/2015/wordml/symex" xmlns:wpg="http://schemas.microsoft.com/office/word/2010/wordprocessingGroup" xmlns:wpi="http://schemas.microsoft.com/office/word/2010/wordprocessingInk" xmlns:wne="http://schemas.microsoft.com/office/word/2006/wordml" xmlns:wps="http://schemas.microsoft.com/office/word/2010/wordprocessingShape" mc:Ignorable="w14 w15 w16se w16cid wp14">
   <w:p>
     <w:pPr>
       <w:pStyle w:val="Footer"/>
@@ -9118,7 +8610,7 @@
 </file>
 
 <file path=word/footer5.xml><?xml version="1.0" encoding="utf-8"?>
-<w:ftr xmlns:wpc="http://schemas.microsoft.com/office/word/2010/wordprocessingCanvas" xmlns:cx="http://schemas.microsoft.com/office/drawing/2014/chartex" xmlns:cx1="http://schemas.microsoft.com/office/drawing/2015/9/8/chartex" xmlns:cx2="http://schemas.microsoft.com/office/drawing/2015/10/21/chartex" xmlns:cx3="http://schemas.microsoft.com/office/drawing/2016/5/9/chartex" xmlns:cx4="http://schemas.microsoft.com/office/drawing/2016/5/10/chartex" xmlns:cx5="http://schemas.microsoft.com/office/drawing/2016/5/11/chartex" xmlns:cx6="http://schemas.microsoft.com/office/drawing/2016/5/12/chartex" xmlns:cx7="http://schemas.microsoft.com/office/drawing/2016/5/13/chartex" xmlns:cx8="http://schemas.microsoft.com/office/drawing/2016/5/14/chartex" xmlns:mc="http://schemas.openxmlformats.org/markup-compatibility/2006" xmlns:aink="http://schemas.microsoft.com/office/drawing/2016/ink" xmlns:am3d="http://schemas.microsoft.com/office/drawing/2017/model3d" xmlns:o="urn:schemas-microsoft-com:office:office" xmlns:oel="http://schemas.microsoft.com/office/2019/extlst" xmlns:r="http://schemas.openxmlformats.org/officeDocument/2006/relationships" xmlns:m="http://schemas.openxmlformats.org/officeDocument/2006/math" xmlns:v="urn:schemas-microsoft-com:vml" xmlns:wp14="http://schemas.microsoft.com/office/word/2010/wordprocessingDrawing" xmlns:wp="http://schemas.openxmlformats.org/drawingml/2006/wordprocessingDrawing" xmlns:w10="urn:schemas-microsoft-com:office:word" xmlns:w="http://schemas.openxmlformats.org/wordprocessingml/2006/main" xmlns:w14="http://schemas.microsoft.com/office/word/2010/wordml" xmlns:w15="http://schemas.microsoft.com/office/word/2012/wordml" xmlns:w16cex="http://schemas.microsoft.com/office/word/2018/wordml/cex" xmlns:w16cid="http://schemas.microsoft.com/office/word/2016/wordml/cid" xmlns:w16="http://schemas.microsoft.com/office/word/2018/wordml" xmlns:w16sdtdh="http://schemas.microsoft.com/office/word/2020/wordml/sdtdatahash" xmlns:w16se="http://schemas.microsoft.com/office/word/2015/wordml/symex" xmlns:wpg="http://schemas.microsoft.com/office/word/2010/wordprocessingGroup" xmlns:wpi="http://schemas.microsoft.com/office/word/2010/wordprocessingInk" xmlns:wne="http://schemas.microsoft.com/office/word/2006/wordml" xmlns:wps="http://schemas.microsoft.com/office/word/2010/wordprocessingShape" mc:Ignorable="w14 w15 w16se w16cid w16 w16cex w16sdtdh wp14">
+<w:ftr xmlns:wpc="http://schemas.microsoft.com/office/word/2010/wordprocessingCanvas" xmlns:cx="http://schemas.microsoft.com/office/drawing/2014/chartex" xmlns:cx1="http://schemas.microsoft.com/office/drawing/2015/9/8/chartex" xmlns:cx2="http://schemas.microsoft.com/office/drawing/2015/10/21/chartex" xmlns:cx3="http://schemas.microsoft.com/office/drawing/2016/5/9/chartex" xmlns:cx4="http://schemas.microsoft.com/office/drawing/2016/5/10/chartex" xmlns:cx5="http://schemas.microsoft.com/office/drawing/2016/5/11/chartex" xmlns:cx6="http://schemas.microsoft.com/office/drawing/2016/5/12/chartex" xmlns:cx7="http://schemas.microsoft.com/office/drawing/2016/5/13/chartex" xmlns:cx8="http://schemas.microsoft.com/office/drawing/2016/5/14/chartex" xmlns:mc="http://schemas.openxmlformats.org/markup-compatibility/2006" xmlns:aink="http://schemas.microsoft.com/office/drawing/2016/ink" xmlns:am3d="http://schemas.microsoft.com/office/drawing/2017/model3d" xmlns:o="urn:schemas-microsoft-com:office:office" xmlns:r="http://schemas.openxmlformats.org/officeDocument/2006/relationships" xmlns:m="http://schemas.openxmlformats.org/officeDocument/2006/math" xmlns:v="urn:schemas-microsoft-com:vml" xmlns:wp14="http://schemas.microsoft.com/office/word/2010/wordprocessingDrawing" xmlns:wp="http://schemas.openxmlformats.org/drawingml/2006/wordprocessingDrawing" xmlns:w10="urn:schemas-microsoft-com:office:word" xmlns:w="http://schemas.openxmlformats.org/wordprocessingml/2006/main" xmlns:w14="http://schemas.microsoft.com/office/word/2010/wordml" xmlns:w15="http://schemas.microsoft.com/office/word/2012/wordml" xmlns:w16cid="http://schemas.microsoft.com/office/word/2016/wordml/cid" xmlns:w16se="http://schemas.microsoft.com/office/word/2015/wordml/symex" xmlns:wpg="http://schemas.microsoft.com/office/word/2010/wordprocessingGroup" xmlns:wpi="http://schemas.microsoft.com/office/word/2010/wordprocessingInk" xmlns:wne="http://schemas.microsoft.com/office/word/2006/wordml" xmlns:wps="http://schemas.microsoft.com/office/word/2010/wordprocessingShape" mc:Ignorable="w14 w15 w16se w16cid wp14">
   <w:sdt>
     <w:sdtPr>
       <w:id w:val="194503171"/>
@@ -9178,7 +8670,7 @@
 </file>
 
 <file path=word/footer6.xml><?xml version="1.0" encoding="utf-8"?>
-<w:ftr xmlns:wpc="http://schemas.microsoft.com/office/word/2010/wordprocessingCanvas" xmlns:cx="http://schemas.microsoft.com/office/drawing/2014/chartex" xmlns:cx1="http://schemas.microsoft.com/office/drawing/2015/9/8/chartex" xmlns:cx2="http://schemas.microsoft.com/office/drawing/2015/10/21/chartex" xmlns:cx3="http://schemas.microsoft.com/office/drawing/2016/5/9/chartex" xmlns:cx4="http://schemas.microsoft.com/office/drawing/2016/5/10/chartex" xmlns:cx5="http://schemas.microsoft.com/office/drawing/2016/5/11/chartex" xmlns:cx6="http://schemas.microsoft.com/office/drawing/2016/5/12/chartex" xmlns:cx7="http://schemas.microsoft.com/office/drawing/2016/5/13/chartex" xmlns:cx8="http://schemas.microsoft.com/office/drawing/2016/5/14/chartex" xmlns:mc="http://schemas.openxmlformats.org/markup-compatibility/2006" xmlns:aink="http://schemas.microsoft.com/office/drawing/2016/ink" xmlns:am3d="http://schemas.microsoft.com/office/drawing/2017/model3d" xmlns:o="urn:schemas-microsoft-com:office:office" xmlns:oel="http://schemas.microsoft.com/office/2019/extlst" xmlns:r="http://schemas.openxmlformats.org/officeDocument/2006/relationships" xmlns:m="http://schemas.openxmlformats.org/officeDocument/2006/math" xmlns:v="urn:schemas-microsoft-com:vml" xmlns:wp14="http://schemas.microsoft.com/office/word/2010/wordprocessingDrawing" xmlns:wp="http://schemas.openxmlformats.org/drawingml/2006/wordprocessingDrawing" xmlns:w10="urn:schemas-microsoft-com:office:word" xmlns:w="http://schemas.openxmlformats.org/wordprocessingml/2006/main" xmlns:w14="http://schemas.microsoft.com/office/word/2010/wordml" xmlns:w15="http://schemas.microsoft.com/office/word/2012/wordml" xmlns:w16cex="http://schemas.microsoft.com/office/word/2018/wordml/cex" xmlns:w16cid="http://schemas.microsoft.com/office/word/2016/wordml/cid" xmlns:w16="http://schemas.microsoft.com/office/word/2018/wordml" xmlns:w16sdtdh="http://schemas.microsoft.com/office/word/2020/wordml/sdtdatahash" xmlns:w16se="http://schemas.microsoft.com/office/word/2015/wordml/symex" xmlns:wpg="http://schemas.microsoft.com/office/word/2010/wordprocessingGroup" xmlns:wpi="http://schemas.microsoft.com/office/word/2010/wordprocessingInk" xmlns:wne="http://schemas.microsoft.com/office/word/2006/wordml" xmlns:wps="http://schemas.microsoft.com/office/word/2010/wordprocessingShape" mc:Ignorable="w14 w15 w16se w16cid w16 w16cex w16sdtdh wp14">
+<w:ftr xmlns:wpc="http://schemas.microsoft.com/office/word/2010/wordprocessingCanvas" xmlns:cx="http://schemas.microsoft.com/office/drawing/2014/chartex" xmlns:cx1="http://schemas.microsoft.com/office/drawing/2015/9/8/chartex" xmlns:cx2="http://schemas.microsoft.com/office/drawing/2015/10/21/chartex" xmlns:cx3="http://schemas.microsoft.com/office/drawing/2016/5/9/chartex" xmlns:cx4="http://schemas.microsoft.com/office/drawing/2016/5/10/chartex" xmlns:cx5="http://schemas.microsoft.com/office/drawing/2016/5/11/chartex" xmlns:cx6="http://schemas.microsoft.com/office/drawing/2016/5/12/chartex" xmlns:cx7="http://schemas.microsoft.com/office/drawing/2016/5/13/chartex" xmlns:cx8="http://schemas.microsoft.com/office/drawing/2016/5/14/chartex" xmlns:mc="http://schemas.openxmlformats.org/markup-compatibility/2006" xmlns:aink="http://schemas.microsoft.com/office/drawing/2016/ink" xmlns:am3d="http://schemas.microsoft.com/office/drawing/2017/model3d" xmlns:o="urn:schemas-microsoft-com:office:office" xmlns:r="http://schemas.openxmlformats.org/officeDocument/2006/relationships" xmlns:m="http://schemas.openxmlformats.org/officeDocument/2006/math" xmlns:v="urn:schemas-microsoft-com:vml" xmlns:wp14="http://schemas.microsoft.com/office/word/2010/wordprocessingDrawing" xmlns:wp="http://schemas.openxmlformats.org/drawingml/2006/wordprocessingDrawing" xmlns:w10="urn:schemas-microsoft-com:office:word" xmlns:w="http://schemas.openxmlformats.org/wordprocessingml/2006/main" xmlns:w14="http://schemas.microsoft.com/office/word/2010/wordml" xmlns:w15="http://schemas.microsoft.com/office/word/2012/wordml" xmlns:w16cid="http://schemas.microsoft.com/office/word/2016/wordml/cid" xmlns:w16se="http://schemas.microsoft.com/office/word/2015/wordml/symex" xmlns:wpg="http://schemas.microsoft.com/office/word/2010/wordprocessingGroup" xmlns:wpi="http://schemas.microsoft.com/office/word/2010/wordprocessingInk" xmlns:wne="http://schemas.microsoft.com/office/word/2006/wordml" xmlns:wps="http://schemas.microsoft.com/office/word/2010/wordprocessingShape" mc:Ignorable="w14 w15 w16se w16cid wp14">
   <w:sdt>
     <w:sdtPr>
       <w:id w:val="-1544049933"/>
@@ -9238,7 +8730,7 @@
 </file>
 
 <file path=word/footer7.xml><?xml version="1.0" encoding="utf-8"?>
-<w:ftr xmlns:wpc="http://schemas.microsoft.com/office/word/2010/wordprocessingCanvas" xmlns:cx="http://schemas.microsoft.com/office/drawing/2014/chartex" xmlns:cx1="http://schemas.microsoft.com/office/drawing/2015/9/8/chartex" xmlns:cx2="http://schemas.microsoft.com/office/drawing/2015/10/21/chartex" xmlns:cx3="http://schemas.microsoft.com/office/drawing/2016/5/9/chartex" xmlns:cx4="http://schemas.microsoft.com/office/drawing/2016/5/10/chartex" xmlns:cx5="http://schemas.microsoft.com/office/drawing/2016/5/11/chartex" xmlns:cx6="http://schemas.microsoft.com/office/drawing/2016/5/12/chartex" xmlns:cx7="http://schemas.microsoft.com/office/drawing/2016/5/13/chartex" xmlns:cx8="http://schemas.microsoft.com/office/drawing/2016/5/14/chartex" xmlns:mc="http://schemas.openxmlformats.org/markup-compatibility/2006" xmlns:aink="http://schemas.microsoft.com/office/drawing/2016/ink" xmlns:am3d="http://schemas.microsoft.com/office/drawing/2017/model3d" xmlns:o="urn:schemas-microsoft-com:office:office" xmlns:oel="http://schemas.microsoft.com/office/2019/extlst" xmlns:r="http://schemas.openxmlformats.org/officeDocument/2006/relationships" xmlns:m="http://schemas.openxmlformats.org/officeDocument/2006/math" xmlns:v="urn:schemas-microsoft-com:vml" xmlns:wp14="http://schemas.microsoft.com/office/word/2010/wordprocessingDrawing" xmlns:wp="http://schemas.openxmlformats.org/drawingml/2006/wordprocessingDrawing" xmlns:w10="urn:schemas-microsoft-com:office:word" xmlns:w="http://schemas.openxmlformats.org/wordprocessingml/2006/main" xmlns:w14="http://schemas.microsoft.com/office/word/2010/wordml" xmlns:w15="http://schemas.microsoft.com/office/word/2012/wordml" xmlns:w16cex="http://schemas.microsoft.com/office/word/2018/wordml/cex" xmlns:w16cid="http://schemas.microsoft.com/office/word/2016/wordml/cid" xmlns:w16="http://schemas.microsoft.com/office/word/2018/wordml" xmlns:w16sdtdh="http://schemas.microsoft.com/office/word/2020/wordml/sdtdatahash" xmlns:w16se="http://schemas.microsoft.com/office/word/2015/wordml/symex" xmlns:wpg="http://schemas.microsoft.com/office/word/2010/wordprocessingGroup" xmlns:wpi="http://schemas.microsoft.com/office/word/2010/wordprocessingInk" xmlns:wne="http://schemas.microsoft.com/office/word/2006/wordml" xmlns:wps="http://schemas.microsoft.com/office/word/2010/wordprocessingShape" mc:Ignorable="w14 w15 w16se w16cid w16 w16cex w16sdtdh wp14">
+<w:ftr xmlns:wpc="http://schemas.microsoft.com/office/word/2010/wordprocessingCanvas" xmlns:cx="http://schemas.microsoft.com/office/drawing/2014/chartex" xmlns:cx1="http://schemas.microsoft.com/office/drawing/2015/9/8/chartex" xmlns:cx2="http://schemas.microsoft.com/office/drawing/2015/10/21/chartex" xmlns:cx3="http://schemas.microsoft.com/office/drawing/2016/5/9/chartex" xmlns:cx4="http://schemas.microsoft.com/office/drawing/2016/5/10/chartex" xmlns:cx5="http://schemas.microsoft.com/office/drawing/2016/5/11/chartex" xmlns:cx6="http://schemas.microsoft.com/office/drawing/2016/5/12/chartex" xmlns:cx7="http://schemas.microsoft.com/office/drawing/2016/5/13/chartex" xmlns:cx8="http://schemas.microsoft.com/office/drawing/2016/5/14/chartex" xmlns:mc="http://schemas.openxmlformats.org/markup-compatibility/2006" xmlns:aink="http://schemas.microsoft.com/office/drawing/2016/ink" xmlns:am3d="http://schemas.microsoft.com/office/drawing/2017/model3d" xmlns:o="urn:schemas-microsoft-com:office:office" xmlns:r="http://schemas.openxmlformats.org/officeDocument/2006/relationships" xmlns:m="http://schemas.openxmlformats.org/officeDocument/2006/math" xmlns:v="urn:schemas-microsoft-com:vml" xmlns:wp14="http://schemas.microsoft.com/office/word/2010/wordprocessingDrawing" xmlns:wp="http://schemas.openxmlformats.org/drawingml/2006/wordprocessingDrawing" xmlns:w10="urn:schemas-microsoft-com:office:word" xmlns:w="http://schemas.openxmlformats.org/wordprocessingml/2006/main" xmlns:w14="http://schemas.microsoft.com/office/word/2010/wordml" xmlns:w15="http://schemas.microsoft.com/office/word/2012/wordml" xmlns:w16cid="http://schemas.microsoft.com/office/word/2016/wordml/cid" xmlns:w16se="http://schemas.microsoft.com/office/word/2015/wordml/symex" xmlns:wpg="http://schemas.microsoft.com/office/word/2010/wordprocessingGroup" xmlns:wpi="http://schemas.microsoft.com/office/word/2010/wordprocessingInk" xmlns:wne="http://schemas.microsoft.com/office/word/2006/wordml" xmlns:wps="http://schemas.microsoft.com/office/word/2010/wordprocessingShape" mc:Ignorable="w14 w15 w16se w16cid wp14">
   <w:sdt>
     <w:sdtPr>
       <w:id w:val="-1634707870"/>
@@ -9298,7 +8790,7 @@
 </file>
 
 <file path=word/footnotes.xml><?xml version="1.0" encoding="utf-8"?>
-<w:footnotes xmlns:wpc="http://schemas.microsoft.com/office/word/2010/wordprocessingCanvas" xmlns:cx="http://schemas.microsoft.com/office/drawing/2014/chartex" xmlns:cx1="http://schemas.microsoft.com/office/drawing/2015/9/8/chartex" xmlns:cx2="http://schemas.microsoft.com/office/drawing/2015/10/21/chartex" xmlns:cx3="http://schemas.microsoft.com/office/drawing/2016/5/9/chartex" xmlns:cx4="http://schemas.microsoft.com/office/drawing/2016/5/10/chartex" xmlns:cx5="http://schemas.microsoft.com/office/drawing/2016/5/11/chartex" xmlns:cx6="http://schemas.microsoft.com/office/drawing/2016/5/12/chartex" xmlns:cx7="http://schemas.microsoft.com/office/drawing/2016/5/13/chartex" xmlns:cx8="http://schemas.microsoft.com/office/drawing/2016/5/14/chartex" xmlns:mc="http://schemas.openxmlformats.org/markup-compatibility/2006" xmlns:aink="http://schemas.microsoft.com/office/drawing/2016/ink" xmlns:am3d="http://schemas.microsoft.com/office/drawing/2017/model3d" xmlns:o="urn:schemas-microsoft-com:office:office" xmlns:oel="http://schemas.microsoft.com/office/2019/extlst" xmlns:r="http://schemas.openxmlformats.org/officeDocument/2006/relationships" xmlns:m="http://schemas.openxmlformats.org/officeDocument/2006/math" xmlns:v="urn:schemas-microsoft-com:vml" xmlns:wp14="http://schemas.microsoft.com/office/word/2010/wordprocessingDrawing" xmlns:wp="http://schemas.openxmlformats.org/drawingml/2006/wordprocessingDrawing" xmlns:w10="urn:schemas-microsoft-com:office:word" xmlns:w="http://schemas.openxmlformats.org/wordprocessingml/2006/main" xmlns:w14="http://schemas.microsoft.com/office/word/2010/wordml" xmlns:w15="http://schemas.microsoft.com/office/word/2012/wordml" xmlns:w16cex="http://schemas.microsoft.com/office/word/2018/wordml/cex" xmlns:w16cid="http://schemas.microsoft.com/office/word/2016/wordml/cid" xmlns:w16="http://schemas.microsoft.com/office/word/2018/wordml" xmlns:w16sdtdh="http://schemas.microsoft.com/office/word/2020/wordml/sdtdatahash" xmlns:w16se="http://schemas.microsoft.com/office/word/2015/wordml/symex" xmlns:wpg="http://schemas.microsoft.com/office/word/2010/wordprocessingGroup" xmlns:wpi="http://schemas.microsoft.com/office/word/2010/wordprocessingInk" xmlns:wne="http://schemas.microsoft.com/office/word/2006/wordml" xmlns:wps="http://schemas.microsoft.com/office/word/2010/wordprocessingShape" mc:Ignorable="w14 w15 w16se w16cid w16 w16cex w16sdtdh wp14">
+<w:footnotes xmlns:wpc="http://schemas.microsoft.com/office/word/2010/wordprocessingCanvas" xmlns:cx="http://schemas.microsoft.com/office/drawing/2014/chartex" xmlns:cx1="http://schemas.microsoft.com/office/drawing/2015/9/8/chartex" xmlns:cx2="http://schemas.microsoft.com/office/drawing/2015/10/21/chartex" xmlns:cx3="http://schemas.microsoft.com/office/drawing/2016/5/9/chartex" xmlns:cx4="http://schemas.microsoft.com/office/drawing/2016/5/10/chartex" xmlns:cx5="http://schemas.microsoft.com/office/drawing/2016/5/11/chartex" xmlns:cx6="http://schemas.microsoft.com/office/drawing/2016/5/12/chartex" xmlns:cx7="http://schemas.microsoft.com/office/drawing/2016/5/13/chartex" xmlns:cx8="http://schemas.microsoft.com/office/drawing/2016/5/14/chartex" xmlns:mc="http://schemas.openxmlformats.org/markup-compatibility/2006" xmlns:aink="http://schemas.microsoft.com/office/drawing/2016/ink" xmlns:am3d="http://schemas.microsoft.com/office/drawing/2017/model3d" xmlns:o="urn:schemas-microsoft-com:office:office" xmlns:r="http://schemas.openxmlformats.org/officeDocument/2006/relationships" xmlns:m="http://schemas.openxmlformats.org/officeDocument/2006/math" xmlns:v="urn:schemas-microsoft-com:vml" xmlns:wp14="http://schemas.microsoft.com/office/word/2010/wordprocessingDrawing" xmlns:wp="http://schemas.openxmlformats.org/drawingml/2006/wordprocessingDrawing" xmlns:w10="urn:schemas-microsoft-com:office:word" xmlns:w="http://schemas.openxmlformats.org/wordprocessingml/2006/main" xmlns:w14="http://schemas.microsoft.com/office/word/2010/wordml" xmlns:w15="http://schemas.microsoft.com/office/word/2012/wordml" xmlns:w16cid="http://schemas.microsoft.com/office/word/2016/wordml/cid" xmlns:w16se="http://schemas.microsoft.com/office/word/2015/wordml/symex" xmlns:wpg="http://schemas.microsoft.com/office/word/2010/wordprocessingGroup" xmlns:wpi="http://schemas.microsoft.com/office/word/2010/wordprocessingInk" xmlns:wne="http://schemas.microsoft.com/office/word/2006/wordml" xmlns:wps="http://schemas.microsoft.com/office/word/2010/wordprocessingShape" mc:Ignorable="w14 w15 w16se w16cid wp14">
   <w:footnote w:type="separator" w:id="-1">
     <w:p>
       <w:pPr>
@@ -9323,7 +8815,7 @@
 </file>
 
 <file path=word/numbering.xml><?xml version="1.0" encoding="utf-8"?>
-<w:numbering xmlns:wpc="http://schemas.microsoft.com/office/word/2010/wordprocessingCanvas" xmlns:cx="http://schemas.microsoft.com/office/drawing/2014/chartex" xmlns:cx1="http://schemas.microsoft.com/office/drawing/2015/9/8/chartex" xmlns:cx2="http://schemas.microsoft.com/office/drawing/2015/10/21/chartex" xmlns:cx3="http://schemas.microsoft.com/office/drawing/2016/5/9/chartex" xmlns:cx4="http://schemas.microsoft.com/office/drawing/2016/5/10/chartex" xmlns:cx5="http://schemas.microsoft.com/office/drawing/2016/5/11/chartex" xmlns:cx6="http://schemas.microsoft.com/office/drawing/2016/5/12/chartex" xmlns:cx7="http://schemas.microsoft.com/office/drawing/2016/5/13/chartex" xmlns:cx8="http://schemas.microsoft.com/office/drawing/2016/5/14/chartex" xmlns:mc="http://schemas.openxmlformats.org/markup-compatibility/2006" xmlns:aink="http://schemas.microsoft.com/office/drawing/2016/ink" xmlns:am3d="http://schemas.microsoft.com/office/drawing/2017/model3d" xmlns:o="urn:schemas-microsoft-com:office:office" xmlns:oel="http://schemas.microsoft.com/office/2019/extlst" xmlns:r="http://schemas.openxmlformats.org/officeDocument/2006/relationships" xmlns:m="http://schemas.openxmlformats.org/officeDocument/2006/math" xmlns:v="urn:schemas-microsoft-com:vml" xmlns:wp14="http://schemas.microsoft.com/office/word/2010/wordprocessingDrawing" xmlns:wp="http://schemas.openxmlformats.org/drawingml/2006/wordprocessingDrawing" xmlns:w10="urn:schemas-microsoft-com:office:word" xmlns:w="http://schemas.openxmlformats.org/wordprocessingml/2006/main" xmlns:w14="http://schemas.microsoft.com/office/word/2010/wordml" xmlns:w15="http://schemas.microsoft.com/office/word/2012/wordml" xmlns:w16cex="http://schemas.microsoft.com/office/word/2018/wordml/cex" xmlns:w16cid="http://schemas.microsoft.com/office/word/2016/wordml/cid" xmlns:w16="http://schemas.microsoft.com/office/word/2018/wordml" xmlns:w16sdtdh="http://schemas.microsoft.com/office/word/2020/wordml/sdtdatahash" xmlns:w16se="http://schemas.microsoft.com/office/word/2015/wordml/symex" xmlns:wpg="http://schemas.microsoft.com/office/word/2010/wordprocessingGroup" xmlns:wpi="http://schemas.microsoft.com/office/word/2010/wordprocessingInk" xmlns:wne="http://schemas.microsoft.com/office/word/2006/wordml" xmlns:wps="http://schemas.microsoft.com/office/word/2010/wordprocessingShape" mc:Ignorable="w14 w15 w16se w16cid w16 w16cex w16sdtdh wp14">
+<w:numbering xmlns:wpc="http://schemas.microsoft.com/office/word/2010/wordprocessingCanvas" xmlns:cx="http://schemas.microsoft.com/office/drawing/2014/chartex" xmlns:cx1="http://schemas.microsoft.com/office/drawing/2015/9/8/chartex" xmlns:cx2="http://schemas.microsoft.com/office/drawing/2015/10/21/chartex" xmlns:cx3="http://schemas.microsoft.com/office/drawing/2016/5/9/chartex" xmlns:cx4="http://schemas.microsoft.com/office/drawing/2016/5/10/chartex" xmlns:cx5="http://schemas.microsoft.com/office/drawing/2016/5/11/chartex" xmlns:cx6="http://schemas.microsoft.com/office/drawing/2016/5/12/chartex" xmlns:cx7="http://schemas.microsoft.com/office/drawing/2016/5/13/chartex" xmlns:cx8="http://schemas.microsoft.com/office/drawing/2016/5/14/chartex" xmlns:mc="http://schemas.openxmlformats.org/markup-compatibility/2006" xmlns:aink="http://schemas.microsoft.com/office/drawing/2016/ink" xmlns:am3d="http://schemas.microsoft.com/office/drawing/2017/model3d" xmlns:o="urn:schemas-microsoft-com:office:office" xmlns:r="http://schemas.openxmlformats.org/officeDocument/2006/relationships" xmlns:m="http://schemas.openxmlformats.org/officeDocument/2006/math" xmlns:v="urn:schemas-microsoft-com:vml" xmlns:wp14="http://schemas.microsoft.com/office/word/2010/wordprocessingDrawing" xmlns:wp="http://schemas.openxmlformats.org/drawingml/2006/wordprocessingDrawing" xmlns:w10="urn:schemas-microsoft-com:office:word" xmlns:w="http://schemas.openxmlformats.org/wordprocessingml/2006/main" xmlns:w14="http://schemas.microsoft.com/office/word/2010/wordml" xmlns:w15="http://schemas.microsoft.com/office/word/2012/wordml" xmlns:w16cid="http://schemas.microsoft.com/office/word/2016/wordml/cid" xmlns:w16se="http://schemas.microsoft.com/office/word/2015/wordml/symex" xmlns:wpg="http://schemas.microsoft.com/office/word/2010/wordprocessingGroup" xmlns:wpi="http://schemas.microsoft.com/office/word/2010/wordprocessingInk" xmlns:wne="http://schemas.microsoft.com/office/word/2006/wordml" xmlns:wps="http://schemas.microsoft.com/office/word/2010/wordprocessingShape" mc:Ignorable="w14 w15 w16se w16cid wp14">
   <w:abstractNum w:abstractNumId="0" w15:restartNumberingAfterBreak="0">
     <w:nsid w:val="14BC18A1"/>
     <w:multiLevelType w:val="multilevel"/>
@@ -10774,50 +10266,50 @@
       </w:pPr>
     </w:lvl>
   </w:abstractNum>
-  <w:num w:numId="1" w16cid:durableId="1258978486">
+  <w:num w:numId="1">
     <w:abstractNumId w:val="3"/>
   </w:num>
-  <w:num w:numId="2" w16cid:durableId="258224248">
+  <w:num w:numId="2">
     <w:abstractNumId w:val="0"/>
   </w:num>
-  <w:num w:numId="3" w16cid:durableId="421220227">
+  <w:num w:numId="3">
     <w:abstractNumId w:val="10"/>
   </w:num>
-  <w:num w:numId="4" w16cid:durableId="687101251">
+  <w:num w:numId="4">
     <w:abstractNumId w:val="6"/>
   </w:num>
-  <w:num w:numId="5" w16cid:durableId="1103303663">
+  <w:num w:numId="5">
     <w:abstractNumId w:val="5"/>
   </w:num>
-  <w:num w:numId="6" w16cid:durableId="1563710399">
+  <w:num w:numId="6">
     <w:abstractNumId w:val="11"/>
   </w:num>
-  <w:num w:numId="7" w16cid:durableId="1939867563">
+  <w:num w:numId="7">
     <w:abstractNumId w:val="2"/>
   </w:num>
-  <w:num w:numId="8" w16cid:durableId="1754544907">
+  <w:num w:numId="8">
     <w:abstractNumId w:val="12"/>
   </w:num>
-  <w:num w:numId="9" w16cid:durableId="634725584">
+  <w:num w:numId="9">
     <w:abstractNumId w:val="7"/>
   </w:num>
-  <w:num w:numId="10" w16cid:durableId="1779253289">
+  <w:num w:numId="10">
     <w:abstractNumId w:val="9"/>
   </w:num>
-  <w:num w:numId="11" w16cid:durableId="483622812">
+  <w:num w:numId="11">
     <w:abstractNumId w:val="4"/>
   </w:num>
-  <w:num w:numId="12" w16cid:durableId="248468419">
+  <w:num w:numId="12">
     <w:abstractNumId w:val="1"/>
   </w:num>
-  <w:num w:numId="13" w16cid:durableId="1445492302">
+  <w:num w:numId="13">
     <w:abstractNumId w:val="8"/>
   </w:num>
 </w:numbering>
 </file>
 
 <file path=word/styles.xml><?xml version="1.0" encoding="utf-8"?>
-<w:styles xmlns:mc="http://schemas.openxmlformats.org/markup-compatibility/2006" xmlns:r="http://schemas.openxmlformats.org/officeDocument/2006/relationships" xmlns:w="http://schemas.openxmlformats.org/wordprocessingml/2006/main" xmlns:w14="http://schemas.microsoft.com/office/word/2010/wordml" xmlns:w15="http://schemas.microsoft.com/office/word/2012/wordml" xmlns:w16cex="http://schemas.microsoft.com/office/word/2018/wordml/cex" xmlns:w16cid="http://schemas.microsoft.com/office/word/2016/wordml/cid" xmlns:w16="http://schemas.microsoft.com/office/word/2018/wordml" xmlns:w16sdtdh="http://schemas.microsoft.com/office/word/2020/wordml/sdtdatahash" xmlns:w16se="http://schemas.microsoft.com/office/word/2015/wordml/symex" mc:Ignorable="w14 w15 w16se w16cid w16 w16cex w16sdtdh">
+<w:styles xmlns:mc="http://schemas.openxmlformats.org/markup-compatibility/2006" xmlns:r="http://schemas.openxmlformats.org/officeDocument/2006/relationships" xmlns:w="http://schemas.openxmlformats.org/wordprocessingml/2006/main" xmlns:w14="http://schemas.microsoft.com/office/word/2010/wordml" xmlns:w15="http://schemas.microsoft.com/office/word/2012/wordml" xmlns:w16cid="http://schemas.microsoft.com/office/word/2016/wordml/cid" xmlns:w16se="http://schemas.microsoft.com/office/word/2015/wordml/symex" mc:Ignorable="w14 w15 w16se w16cid">
   <w:docDefaults>
     <w:rPrDefault>
       <w:rPr>
@@ -10833,7 +10325,7 @@
       </w:pPr>
     </w:pPrDefault>
   </w:docDefaults>
-  <w:latentStyles w:defLockedState="0" w:defUIPriority="99" w:defSemiHidden="0" w:defUnhideWhenUsed="0" w:defQFormat="0" w:count="376">
+  <w:latentStyles w:defLockedState="0" w:defUIPriority="99" w:defSemiHidden="0" w:defUnhideWhenUsed="0" w:defQFormat="0" w:count="377">
     <w:lsdException w:name="Normal" w:uiPriority="0" w:qFormat="1"/>
     <w:lsdException w:name="heading 1" w:uiPriority="9" w:qFormat="1"/>
     <w:lsdException w:name="heading 2" w:semiHidden="1" w:uiPriority="9" w:unhideWhenUsed="1" w:qFormat="1"/>
@@ -10939,7 +10431,6 @@
     <w:lsdException w:name="HTML Sample" w:semiHidden="1" w:unhideWhenUsed="1"/>
     <w:lsdException w:name="HTML Typewriter" w:semiHidden="1" w:unhideWhenUsed="1"/>
     <w:lsdException w:name="HTML Variable" w:semiHidden="1" w:unhideWhenUsed="1"/>
-    <w:lsdException w:name="Normal Table" w:semiHidden="1" w:unhideWhenUsed="1"/>
     <w:lsdException w:name="annotation subject" w:semiHidden="1" w:unhideWhenUsed="1"/>
     <w:lsdException w:name="No List" w:semiHidden="1" w:unhideWhenUsed="1"/>
     <w:lsdException w:name="Outline List 1" w:semiHidden="1" w:unhideWhenUsed="1"/>
@@ -10986,10 +10477,8 @@
     <w:lsdException w:name="Table Subtle 2" w:semiHidden="1" w:unhideWhenUsed="1"/>
     <w:lsdException w:name="Table Web 1" w:semiHidden="1" w:unhideWhenUsed="1"/>
     <w:lsdException w:name="Table Web 2" w:semiHidden="1" w:unhideWhenUsed="1"/>
-    <w:lsdException w:name="Table Web 3" w:semiHidden="1" w:unhideWhenUsed="1"/>
     <w:lsdException w:name="Balloon Text" w:semiHidden="1" w:unhideWhenUsed="1"/>
     <w:lsdException w:name="Table Grid" w:uiPriority="39"/>
-    <w:lsdException w:name="Table Theme" w:semiHidden="1" w:unhideWhenUsed="1"/>
     <w:lsdException w:name="Placeholder Text" w:semiHidden="1"/>
     <w:lsdException w:name="No Spacing" w:uiPriority="1" w:qFormat="1"/>
     <w:lsdException w:name="Light Shading" w:uiPriority="60"/>
@@ -11210,6 +10699,7 @@
     <w:lsdException w:name="Hashtag" w:semiHidden="1" w:unhideWhenUsed="1"/>
     <w:lsdException w:name="Unresolved Mention" w:semiHidden="1" w:unhideWhenUsed="1"/>
     <w:lsdException w:name="Smart Link" w:semiHidden="1" w:unhideWhenUsed="1"/>
+    <w:lsdException w:name="Smart Link Error" w:semiHidden="1" w:unhideWhenUsed="1"/>
   </w:latentStyles>
   <w:style w:type="paragraph" w:default="1" w:styleId="Normal">
     <w:name w:val="Normal"/>
@@ -11571,6 +11061,25 @@
       <w:ind w:left="480"/>
     </w:pPr>
   </w:style>
+  <w:style w:type="table" w:styleId="TableGrid">
+    <w:name w:val="Table Grid"/>
+    <w:basedOn w:val="TableNormal"/>
+    <w:uiPriority w:val="39"/>
+    <w:rsid w:val="00D032B0"/>
+    <w:pPr>
+      <w:spacing w:after="0" w:line="240" w:lineRule="auto"/>
+    </w:pPr>
+    <w:tblPr>
+      <w:tblBorders>
+        <w:top w:val="single" w:sz="4" w:space="0" w:color="auto"/>
+        <w:left w:val="single" w:sz="4" w:space="0" w:color="auto"/>
+        <w:bottom w:val="single" w:sz="4" w:space="0" w:color="auto"/>
+        <w:right w:val="single" w:sz="4" w:space="0" w:color="auto"/>
+        <w:insideH w:val="single" w:sz="4" w:space="0" w:color="auto"/>
+        <w:insideV w:val="single" w:sz="4" w:space="0" w:color="auto"/>
+      </w:tblBorders>
+    </w:tblPr>
+  </w:style>
 </w:styles>
 </file>
 
@@ -11872,122 +11381,90 @@
 <file path=customXml/item1.xml><?xml version="1.0" encoding="utf-8"?>
 <b:Sources xmlns:b="http://schemas.openxmlformats.org/officeDocument/2006/bibliography" xmlns="http://schemas.openxmlformats.org/officeDocument/2006/bibliography" SelectedStyle="\IEEE2006OfficeOnline.xsl" StyleName="IEEE" Version="2006">
   <b:Source>
-    <b:Tag>Nak08</b:Tag>
+    <b:Tag>MBa10</b:Tag>
     <b:SourceType>Report</b:SourceType>
-    <b:Guid>{A93B1950-F200-4149-A7D0-1133E961AE11}</b:Guid>
+    <b:Guid>{024FFF9B-6B14-4023-9339-1BCDA26E4BE4}</b:Guid>
     <b:Author>
       <b:Author>
-        <b:Corporate>Nakamoto, Satoshi and others</b:Corporate>
+        <b:Corporate>M. Bapat, H. Gune, and P. Bhattacharyya</b:Corporate>
       </b:Author>
     </b:Author>
-    <b:Title>Bitcoin: A peer-to-peer electronic cash system</b:Title>
-    <b:Year>2008</b:Year>
-    <b:Publisher>Citeseer</b:Publisher>
+    <b:Title>A paradigm-based finite state morphological analyzer for marathi</b:Title>
+    <b:Year>2010</b:Year>
+    <b:Publisher>Workshop on South and Southeast Asian Natural Language Processing (WSSANLP)</b:Publisher>
+    <b:Pages>26–34</b:Pages>
+    <b:RefOrder>1</b:RefOrder>
+  </b:Source>
+  <b:Source>
+    <b:Tag>Mon96</b:Tag>
+    <b:SourceType>Book</b:SourceType>
+    <b:Guid>{3223295D-A234-4072-A4F6-D0F2C4DAF2C9}</b:Guid>
+    <b:Author>
+      <b:Author>
+        <b:NameList>
+          <b:Person>
+            <b:Last>Monson</b:Last>
+            <b:First>Hayes</b:First>
+            <b:Middle>H.</b:Middle>
+          </b:Person>
+        </b:NameList>
+      </b:Author>
+    </b:Author>
+    <b:Title>Statistical Digital Signal Processing and Modeling</b:Title>
+    <b:Year>1996</b:Year>
+    <b:Publisher>John Wiley &amp; Sons Inc.</b:Publisher>
+    <b:StandardNumber>ISBN 0-471-59431-8</b:StandardNumber>
+    <b:RefOrder>2</b:RefOrder>
+  </b:Source>
+  <b:Source>
+    <b:Tag>Pro96</b:Tag>
+    <b:SourceType>Book</b:SourceType>
+    <b:Guid>{AD0709F7-9B10-4287-871A-5B8B36E34FF0}</b:Guid>
+    <b:Author>
+      <b:Author>
+        <b:Corporate>Proakis John G., Manolakis Dimitris G.</b:Corporate>
+      </b:Author>
+    </b:Author>
+    <b:Title>Digital Signal Processing, principles, algorithms, and applications</b:Title>
+    <b:StateProvince>New Jersey</b:StateProvince>
+    <b:StandardNumber>ISBN 0-13- 394338-9 </b:StandardNumber>
+    <b:Edition>3rd</b:Edition>
+    <b:YearAccessed>1996</b:YearAccessed>
+    <b:RefOrder>3</b:RefOrder>
+  </b:Source>
+  <b:Source>
+    <b:Tag>VRa12</b:Tag>
+    <b:SourceType>JournalArticle</b:SourceType>
+    <b:Guid>{C012DA95-5DBE-49C0-9DE8-3E30E69D5249}</b:Guid>
+    <b:Author>
+      <b:Author>
+        <b:Corporate>V.Radha and C. Vimala</b:Corporate>
+      </b:Author>
+    </b:Author>
+    <b:Title>A review on speech recognition challenges and approaches</b:Title>
+    <b:Year>2012</b:Year>
+    <b:Pages>1-7</b:Pages>
+    <b:Volume>2</b:Volume>
+    <b:Issue>1</b:Issue>
     <b:RefOrder>5</b:RefOrder>
   </b:Source>
   <b:Source>
-    <b:Tag>Nor18</b:Tag>
+    <b:Tag>1210</b:Tag>
     <b:SourceType>Report</b:SourceType>
-    <b:Guid>{381CB400-C27F-458A-847C-FCB6697476C9}</b:Guid>
-    <b:Author>
-      <b:Author>
-        <b:Corporate>Norta, Alex, Chad Fernandez, and Stefan Hickmott</b:Corporate>
-      </b:Author>
-    </b:Author>
-    <b:Title>On Blockchain Application: Hyperledger Fabric and Ethereum</b:Title>
-    <b:Year>2018</b:Year>
-    <b:Publisher>International Joint Conference on Neural Networks (IJCNN), IEEE</b:Publisher>
-    <b:RefOrder>6</b:RefOrder>
-  </b:Source>
-  <b:Source>
-    <b:Tag>Chr19</b:Tag>
-    <b:SourceType>Report</b:SourceType>
-    <b:Guid>{FAA86AB5-285E-4354-A0C6-D38F75DE5E7F}</b:Guid>
-    <b:Title>An Efficient Data Security in Medical Report using Block Chain Technology</b:Title>
-    <b:Year>2019</b:Year>
-    <b:Author>
-      <b:Author>
-        <b:Corporate>Christo, Mary Subaja and Sarathy, Partha and Priyanka, C and Kumari, Raj and others</b:Corporate>
-      </b:Author>
-    </b:Author>
-    <b:Publisher>International Conference on Communication and Signal Processing (ICCSP), IEEE</b:Publisher>
+    <b:Guid>{22A3B534-31E2-4FA8-8FC4-45FFF4459A73}</b:Guid>
+    <b:YearAccessed>2012</b:YearAccessed>
+    <b:MonthAccessed>10</b:MonthAccessed>
+    <b:DayAccessed>02</b:DayAccessed>
+    <b:URL>http://www.microsoft.com/MSDN/speech.html</b:URL>
+    <b:Title>http://www.microsoft.com/MSDN/speech.html</b:Title>
+    <b:Year>2012</b:Year>
     <b:RefOrder>4</b:RefOrder>
-  </b:Source>
-  <b:Source>
-    <b:Tag>Muh19</b:Tag>
-    <b:SourceType>Report</b:SourceType>
-    <b:Guid>{D7FA98A4-BC7D-4918-9AD9-BDFDB030E56B}</b:Guid>
-    <b:Author>
-      <b:Author>
-        <b:Corporate>Muhamed Turkanović, Marko Hölbl, Kristjan Košič, Marjan Hericko and Aida Kamisalic</b:Corporate>
-      </b:Author>
-    </b:Author>
-    <b:Title>EduCTX: A blockchain-based higher education credit platform</b:Title>
-    <b:Year>2019</b:Year>
-    <b:Publisher>IEEE</b:Publisher>
-    <b:RefOrder>7</b:RefOrder>
-  </b:Source>
-  <b:Source>
-    <b:Tag>Saj18</b:Tag>
-    <b:SourceType>Report</b:SourceType>
-    <b:Guid>{B75862AD-63E1-410A-A5FB-1837B25203F4}</b:Guid>
-    <b:Author>
-      <b:Author>
-        <b:Corporate>Sajana P, M. Sindhu, and M Sethumadhavan</b:Corporate>
-      </b:Author>
-    </b:Author>
-    <b:Title>On Blockchain Application: Hyperledger Fabric and Ethereum</b:Title>
-    <b:Year>2018</b:Year>
-    <b:Publisher>International Journal</b:Publisher>
-    <b:RefOrder>1</b:RefOrder>
-  </b:Source>
-  <b:Source>
-    <b:Tag>San17</b:Tag>
-    <b:SourceType>Report</b:SourceType>
-    <b:Guid>{E73A74B2-321F-49DC-9C85-CFDF2338D6E2}</b:Guid>
-    <b:Author>
-      <b:Author>
-        <b:Corporate>Sankar, Lakshmi Siva, M. Sindhu, and M. Sethumadhavan</b:Corporate>
-      </b:Author>
-    </b:Author>
-    <b:Title>Survey of consensus protocols on blockchain applications</b:Title>
-    <b:Year>2017</b:Year>
-    <b:Publisher>International Conference on Advanced Computing and Communication Systems (ICACCS), IEEE</b:Publisher>
-    <b:RefOrder>8</b:RefOrder>
-  </b:Source>
-  <b:Source>
-    <b:Tag>Gre15</b:Tag>
-    <b:SourceType>Report</b:SourceType>
-    <b:Guid>{98B9B34E-B647-43B6-A662-F8B7950AC634}</b:Guid>
-    <b:Author>
-      <b:Author>
-        <b:Corporate>Greeshma Sarath and S.H, M. Lal</b:Corporate>
-      </b:Author>
-    </b:Author>
-    <b:Title>Privacy Preservation and Content Protection in Location Based Queries</b:Title>
-    <b:Year>2015</b:Year>
-    <b:Publisher>International Conference on Contemporary Computing (IC3)</b:Publisher>
-    <b:RefOrder>2</b:RefOrder>
-  </b:Source>
-  <b:Source>
-    <b:Tag>BVe16</b:Tag>
-    <b:SourceType>Report</b:SourceType>
-    <b:Guid>{B107168F-7045-4458-9A40-F05A70A08940}</b:Guid>
-    <b:Author>
-      <b:Author>
-        <b:Corporate>B. Venugopal and Greeshma Sarath</b:Corporate>
-      </b:Author>
-    </b:Author>
-    <b:Title>A Novel Approach for Preserving Numerical Ordering in Encrypted Data</b:Title>
-    <b:Year>2016</b:Year>
-    <b:Publisher>International Conference on Information Technology (ICIT)</b:Publisher>
-    <b:RefOrder>3</b:RefOrder>
   </b:Source>
 </b:Sources>
 </file>
 
 <file path=customXml/itemProps1.xml><?xml version="1.0" encoding="utf-8"?>
-<ds:datastoreItem xmlns:ds="http://schemas.openxmlformats.org/officeDocument/2006/customXml" ds:itemID="{89ACCDE6-160A-48AE-8589-147EE6FE5A0F}">
+<ds:datastoreItem xmlns:ds="http://schemas.openxmlformats.org/officeDocument/2006/customXml" ds:itemID="{3663B898-3731-4AB4-B5CA-E75165DD8391}">
   <ds:schemaRefs>
     <ds:schemaRef ds:uri="http://schemas.openxmlformats.org/officeDocument/2006/bibliography"/>
   </ds:schemaRefs>

</xml_diff>